<commit_message>
[docs] "Sprint 2 documentos iniciales" added
</commit_message>
<xml_diff>
--- a/docs/Sprints/ProductBacklog.docx
+++ b/docs/Sprints/ProductBacklog.docx
@@ -13713,18 +13713,8 @@
           <w:b/>
           <w:bCs/>
         </w:rPr>
-        <w:t xml:space="preserve">15. RNF-01: Localización en </w:t>
+        <w:t>15. RNF-01: Localización en Español</w:t>
       </w:r>
-      <w:proofErr w:type="gramStart"/>
-      <w:r>
-        <w:rPr>
-          <w:rFonts w:ascii="Calibri" w:hAnsi="Calibri" w:cs="Calibri"/>
-          <w:b/>
-          <w:bCs/>
-        </w:rPr>
-        <w:t>Español</w:t>
-      </w:r>
-      <w:proofErr w:type="gramEnd"/>
     </w:p>
     <w:p>
       <w:pPr>
@@ -14012,6 +14002,177 @@
           <w:lang w:val="es-PA"/>
         </w:rPr>
       </w:pPr>
+    </w:p>
+    <w:p>
+      <w:pPr>
+        <w:rPr>
+          <w:rFonts w:ascii="Calibri" w:hAnsi="Calibri" w:cs="Calibri"/>
+          <w:b/>
+          <w:bCs/>
+          <w:sz w:val="30"/>
+          <w:szCs w:val="30"/>
+          <w:lang w:val="es-PA"/>
+        </w:rPr>
+      </w:pPr>
+      <w:r>
+        <w:rPr>
+          <w:rFonts w:ascii="Calibri" w:hAnsi="Calibri" w:cs="Calibri"/>
+          <w:b/>
+          <w:bCs/>
+          <w:sz w:val="30"/>
+          <w:szCs w:val="30"/>
+          <w:lang w:val="es-PA"/>
+        </w:rPr>
+        <w:t>Priorización y Planificación del Sprint 2</w:t>
+      </w:r>
+    </w:p>
+    <w:p>
+      <w:pPr>
+        <w:rPr>
+          <w:rFonts w:ascii="Calibri" w:hAnsi="Calibri" w:cs="Calibri"/>
+        </w:rPr>
+      </w:pPr>
+      <w:r>
+        <w:rPr>
+          <w:rFonts w:ascii="Calibri" w:hAnsi="Calibri" w:cs="Calibri"/>
+        </w:rPr>
+        <w:t>En este sprint, el enfoque estará en la implementación de funcionalidades avanzadas que permitirán a los usuarios gestionar sus reservas, a los administradores gestionar la plataforma, y optimizar la búsqueda de propiedades.</w:t>
+      </w:r>
+    </w:p>
+    <w:p>
+      <w:pPr>
+        <w:pStyle w:val="Prrafodelista"/>
+        <w:numPr>
+          <w:ilvl w:val="0"/>
+          <w:numId w:val="17"/>
+        </w:numPr>
+        <w:rPr>
+          <w:rFonts w:ascii="Calibri" w:hAnsi="Calibri" w:cs="Calibri"/>
+          <w:lang w:val="es-PA"/>
+        </w:rPr>
+      </w:pPr>
+      <w:r>
+        <w:rPr>
+          <w:rFonts w:ascii="Calibri" w:hAnsi="Calibri" w:cs="Calibri"/>
+          <w:b/>
+          <w:bCs/>
+        </w:rPr>
+        <w:t>RF-03</w:t>
+      </w:r>
+      <w:r>
+        <w:rPr>
+          <w:rFonts w:ascii="Calibri" w:hAnsi="Calibri" w:cs="Calibri"/>
+        </w:rPr>
+        <w:t>: Modificación de Perfil</w:t>
+      </w:r>
+    </w:p>
+    <w:p>
+      <w:pPr>
+        <w:pStyle w:val="Prrafodelista"/>
+        <w:numPr>
+          <w:ilvl w:val="0"/>
+          <w:numId w:val="17"/>
+        </w:numPr>
+        <w:rPr>
+          <w:rFonts w:ascii="Calibri" w:hAnsi="Calibri" w:cs="Calibri"/>
+          <w:lang w:val="es-PA"/>
+        </w:rPr>
+      </w:pPr>
+      <w:r>
+        <w:rPr>
+          <w:rFonts w:ascii="Calibri" w:hAnsi="Calibri" w:cs="Calibri"/>
+          <w:b/>
+          <w:bCs/>
+        </w:rPr>
+        <w:t>RF-08</w:t>
+      </w:r>
+      <w:r>
+        <w:rPr>
+          <w:rFonts w:ascii="Calibri" w:hAnsi="Calibri" w:cs="Calibri"/>
+        </w:rPr>
+        <w:t>: Búsqueda de Apartamentos</w:t>
+      </w:r>
+    </w:p>
+    <w:p>
+      <w:pPr>
+        <w:pStyle w:val="Prrafodelista"/>
+        <w:numPr>
+          <w:ilvl w:val="0"/>
+          <w:numId w:val="17"/>
+        </w:numPr>
+        <w:rPr>
+          <w:rFonts w:ascii="Calibri" w:hAnsi="Calibri" w:cs="Calibri"/>
+          <w:lang w:val="es-PA"/>
+        </w:rPr>
+      </w:pPr>
+      <w:r>
+        <w:rPr>
+          <w:rFonts w:ascii="Calibri" w:hAnsi="Calibri" w:cs="Calibri"/>
+          <w:b/>
+          <w:bCs/>
+        </w:rPr>
+        <w:t>RF-11</w:t>
+      </w:r>
+      <w:r>
+        <w:rPr>
+          <w:rFonts w:ascii="Calibri" w:hAnsi="Calibri" w:cs="Calibri"/>
+        </w:rPr>
+        <w:t>: Gestión de Reservas por Administradores</w:t>
+      </w:r>
+    </w:p>
+    <w:p>
+      <w:pPr>
+        <w:pStyle w:val="Prrafodelista"/>
+        <w:numPr>
+          <w:ilvl w:val="0"/>
+          <w:numId w:val="17"/>
+        </w:numPr>
+        <w:rPr>
+          <w:rFonts w:ascii="Calibri" w:hAnsi="Calibri" w:cs="Calibri"/>
+          <w:lang w:val="es-PA"/>
+        </w:rPr>
+      </w:pPr>
+      <w:r>
+        <w:rPr>
+          <w:rFonts w:ascii="Calibri" w:hAnsi="Calibri" w:cs="Calibri"/>
+          <w:b/>
+          <w:bCs/>
+        </w:rPr>
+        <w:t>RF-15</w:t>
+      </w:r>
+      <w:r>
+        <w:rPr>
+          <w:rFonts w:ascii="Calibri" w:hAnsi="Calibri" w:cs="Calibri"/>
+        </w:rPr>
+        <w:t>: Gestión de Reservas por Usuarios</w:t>
+      </w:r>
+    </w:p>
+    <w:p>
+      <w:pPr>
+        <w:pStyle w:val="Prrafodelista"/>
+        <w:numPr>
+          <w:ilvl w:val="0"/>
+          <w:numId w:val="17"/>
+        </w:numPr>
+        <w:rPr>
+          <w:rFonts w:ascii="Calibri" w:hAnsi="Calibri" w:cs="Calibri"/>
+          <w:lang w:val="es-PA"/>
+        </w:rPr>
+      </w:pPr>
+      <w:r>
+        <w:rPr>
+          <w:rFonts w:ascii="Calibri" w:hAnsi="Calibri" w:cs="Calibri"/>
+          <w:b/>
+          <w:bCs/>
+        </w:rPr>
+        <w:t>RF-13</w:t>
+      </w:r>
+      <w:r>
+        <w:rPr>
+          <w:rFonts w:ascii="Calibri" w:hAnsi="Calibri" w:cs="Calibri"/>
+        </w:rPr>
+        <w:t>: Creación de Cuentas por Administradores</w:t>
+      </w:r>
     </w:p>
     <w:sectPr>
       <w:headerReference w:type="default" r:id="rId7"/>
@@ -14999,6 +15160,95 @@
     </w:lvl>
   </w:abstractNum>
   <w:abstractNum w:abstractNumId="6" w15:restartNumberingAfterBreak="0">
+    <w:nsid w:val="27BA32F4"/>
+    <w:multiLevelType w:val="hybridMultilevel"/>
+    <w:tmpl w:val="AC863032"/>
+    <w:lvl w:ilvl="0" w:tplc="0C0A000F">
+      <w:start w:val="1"/>
+      <w:numFmt w:val="decimal"/>
+      <w:lvlText w:val="%1."/>
+      <w:lvlJc w:val="left"/>
+      <w:pPr>
+        <w:ind w:left="720" w:hanging="360"/>
+      </w:pPr>
+      <w:rPr>
+        <w:rFonts w:hint="default"/>
+      </w:rPr>
+    </w:lvl>
+    <w:lvl w:ilvl="1" w:tplc="0C0A0019" w:tentative="1">
+      <w:start w:val="1"/>
+      <w:numFmt w:val="lowerLetter"/>
+      <w:lvlText w:val="%2."/>
+      <w:lvlJc w:val="left"/>
+      <w:pPr>
+        <w:ind w:left="1440" w:hanging="360"/>
+      </w:pPr>
+    </w:lvl>
+    <w:lvl w:ilvl="2" w:tplc="0C0A001B" w:tentative="1">
+      <w:start w:val="1"/>
+      <w:numFmt w:val="lowerRoman"/>
+      <w:lvlText w:val="%3."/>
+      <w:lvlJc w:val="right"/>
+      <w:pPr>
+        <w:ind w:left="2160" w:hanging="180"/>
+      </w:pPr>
+    </w:lvl>
+    <w:lvl w:ilvl="3" w:tplc="0C0A000F" w:tentative="1">
+      <w:start w:val="1"/>
+      <w:numFmt w:val="decimal"/>
+      <w:lvlText w:val="%4."/>
+      <w:lvlJc w:val="left"/>
+      <w:pPr>
+        <w:ind w:left="2880" w:hanging="360"/>
+      </w:pPr>
+    </w:lvl>
+    <w:lvl w:ilvl="4" w:tplc="0C0A0019" w:tentative="1">
+      <w:start w:val="1"/>
+      <w:numFmt w:val="lowerLetter"/>
+      <w:lvlText w:val="%5."/>
+      <w:lvlJc w:val="left"/>
+      <w:pPr>
+        <w:ind w:left="3600" w:hanging="360"/>
+      </w:pPr>
+    </w:lvl>
+    <w:lvl w:ilvl="5" w:tplc="0C0A001B" w:tentative="1">
+      <w:start w:val="1"/>
+      <w:numFmt w:val="lowerRoman"/>
+      <w:lvlText w:val="%6."/>
+      <w:lvlJc w:val="right"/>
+      <w:pPr>
+        <w:ind w:left="4320" w:hanging="180"/>
+      </w:pPr>
+    </w:lvl>
+    <w:lvl w:ilvl="6" w:tplc="0C0A000F" w:tentative="1">
+      <w:start w:val="1"/>
+      <w:numFmt w:val="decimal"/>
+      <w:lvlText w:val="%7."/>
+      <w:lvlJc w:val="left"/>
+      <w:pPr>
+        <w:ind w:left="5040" w:hanging="360"/>
+      </w:pPr>
+    </w:lvl>
+    <w:lvl w:ilvl="7" w:tplc="0C0A0019" w:tentative="1">
+      <w:start w:val="1"/>
+      <w:numFmt w:val="lowerLetter"/>
+      <w:lvlText w:val="%8."/>
+      <w:lvlJc w:val="left"/>
+      <w:pPr>
+        <w:ind w:left="5760" w:hanging="360"/>
+      </w:pPr>
+    </w:lvl>
+    <w:lvl w:ilvl="8" w:tplc="0C0A001B" w:tentative="1">
+      <w:start w:val="1"/>
+      <w:numFmt w:val="lowerRoman"/>
+      <w:lvlText w:val="%9."/>
+      <w:lvlJc w:val="right"/>
+      <w:pPr>
+        <w:ind w:left="6480" w:hanging="180"/>
+      </w:pPr>
+    </w:lvl>
+  </w:abstractNum>
+  <w:abstractNum w:abstractNumId="7" w15:restartNumberingAfterBreak="0">
     <w:nsid w:val="41453D9D"/>
     <w:multiLevelType w:val="multilevel"/>
     <w:tmpl w:val="CC9288D0"/>
@@ -15147,7 +15397,7 @@
       </w:rPr>
     </w:lvl>
   </w:abstractNum>
-  <w:abstractNum w:abstractNumId="7" w15:restartNumberingAfterBreak="0">
+  <w:abstractNum w:abstractNumId="8" w15:restartNumberingAfterBreak="0">
     <w:nsid w:val="454B09E4"/>
     <w:multiLevelType w:val="multilevel"/>
     <w:tmpl w:val="4A38BDDC"/>
@@ -15296,7 +15546,7 @@
       </w:rPr>
     </w:lvl>
   </w:abstractNum>
-  <w:abstractNum w:abstractNumId="8" w15:restartNumberingAfterBreak="0">
+  <w:abstractNum w:abstractNumId="9" w15:restartNumberingAfterBreak="0">
     <w:nsid w:val="4DD40719"/>
     <w:multiLevelType w:val="multilevel"/>
     <w:tmpl w:val="0A9078E4"/>
@@ -15409,7 +15659,7 @@
       </w:pPr>
     </w:lvl>
   </w:abstractNum>
-  <w:abstractNum w:abstractNumId="9" w15:restartNumberingAfterBreak="0">
+  <w:abstractNum w:abstractNumId="10" w15:restartNumberingAfterBreak="0">
     <w:nsid w:val="50B27C9A"/>
     <w:multiLevelType w:val="multilevel"/>
     <w:tmpl w:val="E4D8C25A"/>
@@ -15558,7 +15808,7 @@
       </w:rPr>
     </w:lvl>
   </w:abstractNum>
-  <w:abstractNum w:abstractNumId="10" w15:restartNumberingAfterBreak="0">
+  <w:abstractNum w:abstractNumId="11" w15:restartNumberingAfterBreak="0">
     <w:nsid w:val="675036AC"/>
     <w:multiLevelType w:val="multilevel"/>
     <w:tmpl w:val="237CA900"/>
@@ -15707,7 +15957,7 @@
       </w:rPr>
     </w:lvl>
   </w:abstractNum>
-  <w:abstractNum w:abstractNumId="11" w15:restartNumberingAfterBreak="0">
+  <w:abstractNum w:abstractNumId="12" w15:restartNumberingAfterBreak="0">
     <w:nsid w:val="730967C2"/>
     <w:multiLevelType w:val="multilevel"/>
     <w:tmpl w:val="A69C4830"/>
@@ -15856,7 +16106,7 @@
       </w:rPr>
     </w:lvl>
   </w:abstractNum>
-  <w:abstractNum w:abstractNumId="12" w15:restartNumberingAfterBreak="0">
+  <w:abstractNum w:abstractNumId="13" w15:restartNumberingAfterBreak="0">
     <w:nsid w:val="74AB0DD2"/>
     <w:multiLevelType w:val="multilevel"/>
     <w:tmpl w:val="AFD401AC"/>
@@ -16005,7 +16255,7 @@
       </w:rPr>
     </w:lvl>
   </w:abstractNum>
-  <w:abstractNum w:abstractNumId="13" w15:restartNumberingAfterBreak="0">
+  <w:abstractNum w:abstractNumId="14" w15:restartNumberingAfterBreak="0">
     <w:nsid w:val="77066B0C"/>
     <w:multiLevelType w:val="multilevel"/>
     <w:tmpl w:val="D8C6A4E6"/>
@@ -16154,7 +16404,7 @@
       </w:rPr>
     </w:lvl>
   </w:abstractNum>
-  <w:abstractNum w:abstractNumId="14" w15:restartNumberingAfterBreak="0">
+  <w:abstractNum w:abstractNumId="15" w15:restartNumberingAfterBreak="0">
     <w:nsid w:val="7899675D"/>
     <w:multiLevelType w:val="multilevel"/>
     <w:tmpl w:val="45FE8FB0"/>
@@ -16303,7 +16553,7 @@
       </w:rPr>
     </w:lvl>
   </w:abstractNum>
-  <w:abstractNum w:abstractNumId="15" w15:restartNumberingAfterBreak="0">
+  <w:abstractNum w:abstractNumId="16" w15:restartNumberingAfterBreak="0">
     <w:nsid w:val="7A1250FD"/>
     <w:multiLevelType w:val="multilevel"/>
     <w:tmpl w:val="8BA48A1A"/>
@@ -16453,19 +16703,19 @@
     </w:lvl>
   </w:abstractNum>
   <w:num w:numId="1" w16cid:durableId="1895778397">
+    <w:abstractNumId w:val="12"/>
+  </w:num>
+  <w:num w:numId="2" w16cid:durableId="1145388922">
+    <w:abstractNumId w:val="10"/>
+  </w:num>
+  <w:num w:numId="3" w16cid:durableId="2024816628">
     <w:abstractNumId w:val="11"/>
   </w:num>
-  <w:num w:numId="2" w16cid:durableId="1145388922">
-    <w:abstractNumId w:val="9"/>
-  </w:num>
-  <w:num w:numId="3" w16cid:durableId="2024816628">
-    <w:abstractNumId w:val="10"/>
-  </w:num>
   <w:num w:numId="4" w16cid:durableId="513955932">
-    <w:abstractNumId w:val="7"/>
+    <w:abstractNumId w:val="8"/>
   </w:num>
   <w:num w:numId="5" w16cid:durableId="1090153795">
-    <w:abstractNumId w:val="15"/>
+    <w:abstractNumId w:val="16"/>
   </w:num>
   <w:num w:numId="6" w16cid:durableId="1840267741">
     <w:abstractNumId w:val="0"/>
@@ -16474,10 +16724,10 @@
     <w:abstractNumId w:val="1"/>
   </w:num>
   <w:num w:numId="8" w16cid:durableId="1162888064">
-    <w:abstractNumId w:val="12"/>
+    <w:abstractNumId w:val="13"/>
   </w:num>
   <w:num w:numId="9" w16cid:durableId="480659317">
-    <w:abstractNumId w:val="6"/>
+    <w:abstractNumId w:val="7"/>
   </w:num>
   <w:num w:numId="10" w16cid:durableId="1027440505">
     <w:abstractNumId w:val="4"/>
@@ -16486,10 +16736,10 @@
     <w:abstractNumId w:val="5"/>
   </w:num>
   <w:num w:numId="12" w16cid:durableId="2027437566">
-    <w:abstractNumId w:val="14"/>
+    <w:abstractNumId w:val="15"/>
   </w:num>
   <w:num w:numId="13" w16cid:durableId="1067217530">
-    <w:abstractNumId w:val="13"/>
+    <w:abstractNumId w:val="14"/>
   </w:num>
   <w:num w:numId="14" w16cid:durableId="1357316739">
     <w:abstractNumId w:val="3"/>
@@ -16498,7 +16748,10 @@
     <w:abstractNumId w:val="2"/>
   </w:num>
   <w:num w:numId="16" w16cid:durableId="353001676">
-    <w:abstractNumId w:val="8"/>
+    <w:abstractNumId w:val="9"/>
+  </w:num>
+  <w:num w:numId="17" w16cid:durableId="1044216521">
+    <w:abstractNumId w:val="6"/>
   </w:num>
 </w:numbering>
 </file>

</xml_diff>

<commit_message>
[docs] "Product Backlog" modified
</commit_message>
<xml_diff>
--- a/docs/Sprints/ProductBacklog.docx
+++ b/docs/Sprints/ProductBacklog.docx
@@ -1011,7 +1011,7 @@
                             <w:sz w:val="22"/>
                             <w:szCs w:val="22"/>
                           </w:rPr>
-                          <w:t>El usuario puede registrarse y recibir un correo de confirmación</w:t>
+                          <w:t xml:space="preserve">El usuario puede registrarse </w:t>
                         </w:r>
                       </w:p>
                     </w:tc>
@@ -5015,7 +5015,6 @@
                       <w:sz w:val="22"/>
                       <w:szCs w:val="22"/>
                     </w:rPr>
-                    <w:lastRenderedPageBreak/>
                     <w:t>RF-07</w:t>
                   </w:r>
                 </w:p>
@@ -5342,7 +5341,16 @@
                       <w:sz w:val="22"/>
                       <w:szCs w:val="22"/>
                     </w:rPr>
-                    <w:t>Implementar un catálogo con filtros por ubicación y precio</w:t>
+                    <w:t xml:space="preserve">Implementar un catálogo con filtros por </w:t>
+                  </w:r>
+                  <w:r>
+                    <w:rPr>
+                      <w:rFonts w:ascii="Calibri" w:hAnsi="Calibri" w:cs="Calibri"/>
+                      <w:sz w:val="22"/>
+                      <w:szCs w:val="22"/>
+                    </w:rPr>
+                    <w:lastRenderedPageBreak/>
+                    <w:t>ubicación y precio</w:t>
                   </w:r>
                 </w:p>
               </w:tc>
@@ -5450,7 +5458,17 @@
                       <w:sz w:val="22"/>
                       <w:szCs w:val="22"/>
                     </w:rPr>
-                    <w:t>El usuario puede buscar propiedades utilizando filtros</w:t>
+                    <w:lastRenderedPageBreak/>
+                    <w:t xml:space="preserve">El usuario puede buscar </w:t>
+                  </w:r>
+                  <w:r>
+                    <w:rPr>
+                      <w:rFonts w:ascii="Calibri" w:hAnsi="Calibri" w:cs="Calibri"/>
+                      <w:sz w:val="22"/>
+                      <w:szCs w:val="22"/>
+                    </w:rPr>
+                    <w:lastRenderedPageBreak/>
+                    <w:t>propiedades utilizando filtros</w:t>
                   </w:r>
                 </w:p>
               </w:tc>
@@ -5558,6 +5576,7 @@
                       <w:sz w:val="22"/>
                       <w:szCs w:val="22"/>
                     </w:rPr>
+                    <w:lastRenderedPageBreak/>
                     <w:t>6 puntos</w:t>
                   </w:r>
                 </w:p>
@@ -8431,7 +8450,7 @@
                       <w:sz w:val="22"/>
                       <w:szCs w:val="22"/>
                     </w:rPr>
-                    <w:t>RF-03</w:t>
+                    <w:t>RF-13</w:t>
                   </w:r>
                 </w:p>
               </w:tc>
@@ -8539,7 +8558,7 @@
                       <w:sz w:val="22"/>
                       <w:szCs w:val="22"/>
                     </w:rPr>
-                    <w:t>Como usuario, quiero poder modificar mi perfil</w:t>
+                    <w:t>Como administrador, quiero crear cuentas de usuario</w:t>
                   </w:r>
                 </w:p>
               </w:tc>
@@ -8648,7 +8667,7 @@
                       <w:sz w:val="22"/>
                       <w:szCs w:val="22"/>
                     </w:rPr>
-                    <w:t>Should-have</w:t>
+                    <w:t>Must-have</w:t>
                   </w:r>
                   <w:proofErr w:type="spellEnd"/>
                 </w:p>
@@ -8757,7 +8776,7 @@
                       <w:sz w:val="22"/>
                       <w:szCs w:val="22"/>
                     </w:rPr>
-                    <w:t>Permitir la edición de perfil</w:t>
+                    <w:t>Permitir la creación de cuentas para nuevos usuarios</w:t>
                   </w:r>
                 </w:p>
               </w:tc>
@@ -8865,7 +8884,7 @@
                       <w:sz w:val="22"/>
                       <w:szCs w:val="22"/>
                     </w:rPr>
-                    <w:t>El usuario puede actualizar sus datos personales</w:t>
+                    <w:t>El administrador puede crear nuevas cuentas</w:t>
                   </w:r>
                 </w:p>
               </w:tc>
@@ -8973,7 +8992,7 @@
                       <w:sz w:val="22"/>
                       <w:szCs w:val="22"/>
                     </w:rPr>
-                    <w:t>3 puntos</w:t>
+                    <w:t>4 puntos</w:t>
                   </w:r>
                 </w:p>
               </w:tc>
@@ -9035,6 +9054,612 @@
                 <w:szCs w:val="22"/>
               </w:rPr>
             </w:pPr>
+          </w:p>
+        </w:tc>
+        <w:tc>
+          <w:tcPr>
+            <w:tcW w:w="2038" w:type="dxa"/>
+          </w:tcPr>
+          <w:p>
+            <w:pPr>
+              <w:rPr>
+                <w:rFonts w:ascii="Calibri" w:hAnsi="Calibri" w:cs="Calibri"/>
+                <w:sz w:val="22"/>
+                <w:szCs w:val="22"/>
+              </w:rPr>
+            </w:pPr>
+            <w:r>
+              <w:rPr>
+                <w:rFonts w:ascii="Calibri" w:hAnsi="Calibri" w:cs="Calibri"/>
+                <w:sz w:val="22"/>
+                <w:szCs w:val="22"/>
+              </w:rPr>
+              <w:t>Equipo de Desarrollo</w:t>
+            </w:r>
+          </w:p>
+          <w:p>
+            <w:pPr>
+              <w:rPr>
+                <w:rFonts w:ascii="Calibri" w:hAnsi="Calibri" w:cs="Calibri"/>
+                <w:sz w:val="22"/>
+                <w:szCs w:val="22"/>
+              </w:rPr>
+            </w:pPr>
+          </w:p>
+        </w:tc>
+      </w:tr>
+      <w:tr>
+        <w:tc>
+          <w:tcPr>
+            <w:tcW w:w="737" w:type="dxa"/>
+          </w:tcPr>
+          <w:p>
+            <w:pPr>
+              <w:rPr>
+                <w:rFonts w:ascii="Calibri" w:hAnsi="Calibri" w:cs="Calibri"/>
+                <w:sz w:val="22"/>
+                <w:szCs w:val="22"/>
+              </w:rPr>
+            </w:pPr>
+            <w:r>
+              <w:rPr>
+                <w:rFonts w:ascii="Calibri" w:hAnsi="Calibri" w:cs="Calibri"/>
+                <w:sz w:val="22"/>
+                <w:szCs w:val="22"/>
+              </w:rPr>
+              <w:t xml:space="preserve">RF- 12 </w:t>
+            </w:r>
+          </w:p>
+        </w:tc>
+        <w:tc>
+          <w:tcPr>
+            <w:tcW w:w="2316" w:type="dxa"/>
+          </w:tcPr>
+          <w:p>
+            <w:pPr>
+              <w:rPr>
+                <w:rFonts w:ascii="Calibri" w:hAnsi="Calibri" w:cs="Calibri"/>
+                <w:sz w:val="22"/>
+                <w:szCs w:val="22"/>
+              </w:rPr>
+            </w:pPr>
+            <w:r>
+              <w:rPr>
+                <w:rFonts w:ascii="Calibri" w:hAnsi="Calibri" w:cs="Calibri"/>
+                <w:sz w:val="22"/>
+                <w:szCs w:val="22"/>
+              </w:rPr>
+              <w:t xml:space="preserve">Como administrador, quiero </w:t>
+            </w:r>
+            <w:r>
+              <w:rPr>
+                <w:rFonts w:ascii="Calibri" w:hAnsi="Calibri" w:cs="Calibri"/>
+                <w:sz w:val="22"/>
+                <w:szCs w:val="22"/>
+              </w:rPr>
+              <w:t>eliminar</w:t>
+            </w:r>
+            <w:r>
+              <w:rPr>
+                <w:rFonts w:ascii="Calibri" w:hAnsi="Calibri" w:cs="Calibri"/>
+                <w:sz w:val="22"/>
+                <w:szCs w:val="22"/>
+              </w:rPr>
+              <w:t xml:space="preserve"> cuentas de usuario</w:t>
+            </w:r>
+          </w:p>
+        </w:tc>
+        <w:tc>
+          <w:tcPr>
+            <w:tcW w:w="1132" w:type="dxa"/>
+          </w:tcPr>
+          <w:p>
+            <w:pPr>
+              <w:rPr>
+                <w:rFonts w:ascii="Calibri" w:hAnsi="Calibri" w:cs="Calibri"/>
+                <w:sz w:val="22"/>
+                <w:szCs w:val="22"/>
+              </w:rPr>
+            </w:pPr>
+            <w:proofErr w:type="spellStart"/>
+            <w:r>
+              <w:rPr>
+                <w:rFonts w:ascii="Calibri" w:hAnsi="Calibri" w:cs="Calibri"/>
+                <w:sz w:val="22"/>
+                <w:szCs w:val="22"/>
+              </w:rPr>
+              <w:t>Must-have</w:t>
+            </w:r>
+            <w:proofErr w:type="spellEnd"/>
+          </w:p>
+        </w:tc>
+        <w:tc>
+          <w:tcPr>
+            <w:tcW w:w="1649" w:type="dxa"/>
+          </w:tcPr>
+          <w:p>
+            <w:pPr>
+              <w:rPr>
+                <w:rFonts w:ascii="Calibri" w:hAnsi="Calibri" w:cs="Calibri"/>
+                <w:sz w:val="22"/>
+                <w:szCs w:val="22"/>
+              </w:rPr>
+            </w:pPr>
+            <w:r>
+              <w:rPr>
+                <w:rFonts w:ascii="Calibri" w:hAnsi="Calibri" w:cs="Calibri"/>
+                <w:sz w:val="22"/>
+                <w:szCs w:val="22"/>
+              </w:rPr>
+              <w:t xml:space="preserve">Permitir la </w:t>
+            </w:r>
+            <w:r>
+              <w:rPr>
+                <w:rFonts w:ascii="Calibri" w:hAnsi="Calibri" w:cs="Calibri"/>
+                <w:sz w:val="22"/>
+                <w:szCs w:val="22"/>
+              </w:rPr>
+              <w:t>eliminación</w:t>
+            </w:r>
+            <w:r>
+              <w:rPr>
+                <w:rFonts w:ascii="Calibri" w:hAnsi="Calibri" w:cs="Calibri"/>
+                <w:sz w:val="22"/>
+                <w:szCs w:val="22"/>
+              </w:rPr>
+              <w:t xml:space="preserve"> de cuentas para nuevos usuarios</w:t>
+            </w:r>
+          </w:p>
+        </w:tc>
+        <w:tc>
+          <w:tcPr>
+            <w:tcW w:w="1761" w:type="dxa"/>
+          </w:tcPr>
+          <w:p>
+            <w:pPr>
+              <w:rPr>
+                <w:rFonts w:ascii="Calibri" w:hAnsi="Calibri" w:cs="Calibri"/>
+                <w:sz w:val="22"/>
+                <w:szCs w:val="22"/>
+              </w:rPr>
+            </w:pPr>
+            <w:r>
+              <w:rPr>
+                <w:rFonts w:ascii="Calibri" w:hAnsi="Calibri" w:cs="Calibri"/>
+                <w:sz w:val="22"/>
+                <w:szCs w:val="22"/>
+              </w:rPr>
+              <w:t xml:space="preserve">El administrador puede </w:t>
+            </w:r>
+            <w:r>
+              <w:rPr>
+                <w:rFonts w:ascii="Calibri" w:hAnsi="Calibri" w:cs="Calibri"/>
+                <w:sz w:val="22"/>
+                <w:szCs w:val="22"/>
+              </w:rPr>
+              <w:t>eliminar</w:t>
+            </w:r>
+            <w:r>
+              <w:rPr>
+                <w:rFonts w:ascii="Calibri" w:hAnsi="Calibri" w:cs="Calibri"/>
+                <w:sz w:val="22"/>
+                <w:szCs w:val="22"/>
+              </w:rPr>
+              <w:t xml:space="preserve"> cuentas</w:t>
+            </w:r>
+          </w:p>
+        </w:tc>
+        <w:tc>
+          <w:tcPr>
+            <w:tcW w:w="1566" w:type="dxa"/>
+          </w:tcPr>
+          <w:p>
+            <w:pPr>
+              <w:rPr>
+                <w:rFonts w:ascii="Calibri" w:hAnsi="Calibri" w:cs="Calibri"/>
+                <w:sz w:val="22"/>
+                <w:szCs w:val="22"/>
+              </w:rPr>
+            </w:pPr>
+            <w:r>
+              <w:rPr>
+                <w:rFonts w:ascii="Calibri" w:hAnsi="Calibri" w:cs="Calibri"/>
+                <w:sz w:val="22"/>
+                <w:szCs w:val="22"/>
+              </w:rPr>
+              <w:t>4 puntos</w:t>
+            </w:r>
+          </w:p>
+          <w:p>
+            <w:pPr>
+              <w:rPr>
+                <w:rFonts w:ascii="Calibri" w:hAnsi="Calibri" w:cs="Calibri"/>
+                <w:sz w:val="22"/>
+                <w:szCs w:val="22"/>
+              </w:rPr>
+            </w:pPr>
+          </w:p>
+        </w:tc>
+        <w:tc>
+          <w:tcPr>
+            <w:tcW w:w="2038" w:type="dxa"/>
+          </w:tcPr>
+          <w:p>
+            <w:pPr>
+              <w:rPr>
+                <w:rFonts w:ascii="Calibri" w:hAnsi="Calibri" w:cs="Calibri"/>
+                <w:sz w:val="22"/>
+                <w:szCs w:val="22"/>
+              </w:rPr>
+            </w:pPr>
+            <w:r>
+              <w:rPr>
+                <w:rFonts w:ascii="Calibri" w:hAnsi="Calibri" w:cs="Calibri"/>
+                <w:sz w:val="22"/>
+                <w:szCs w:val="22"/>
+              </w:rPr>
+              <w:t>Equipo de Desarrollo</w:t>
+            </w:r>
+          </w:p>
+          <w:p>
+            <w:pPr>
+              <w:rPr>
+                <w:rFonts w:ascii="Calibri" w:hAnsi="Calibri" w:cs="Calibri"/>
+                <w:sz w:val="22"/>
+                <w:szCs w:val="22"/>
+              </w:rPr>
+            </w:pPr>
+          </w:p>
+        </w:tc>
+      </w:tr>
+      <w:tr>
+        <w:tc>
+          <w:tcPr>
+            <w:tcW w:w="737" w:type="dxa"/>
+          </w:tcPr>
+          <w:p>
+            <w:pPr>
+              <w:rPr>
+                <w:rFonts w:ascii="Calibri" w:hAnsi="Calibri" w:cs="Calibri"/>
+                <w:sz w:val="22"/>
+                <w:szCs w:val="22"/>
+              </w:rPr>
+            </w:pPr>
+            <w:r>
+              <w:rPr>
+                <w:rFonts w:ascii="Calibri" w:hAnsi="Calibri" w:cs="Calibri"/>
+                <w:sz w:val="22"/>
+                <w:szCs w:val="22"/>
+              </w:rPr>
+              <w:t>RF- 14</w:t>
+            </w:r>
+          </w:p>
+        </w:tc>
+        <w:tc>
+          <w:tcPr>
+            <w:tcW w:w="2316" w:type="dxa"/>
+          </w:tcPr>
+          <w:p>
+            <w:pPr>
+              <w:rPr>
+                <w:rFonts w:ascii="Calibri" w:hAnsi="Calibri" w:cs="Calibri"/>
+                <w:sz w:val="22"/>
+                <w:szCs w:val="22"/>
+              </w:rPr>
+            </w:pPr>
+            <w:r>
+              <w:rPr>
+                <w:rFonts w:ascii="Calibri" w:hAnsi="Calibri" w:cs="Calibri"/>
+                <w:sz w:val="22"/>
+                <w:szCs w:val="22"/>
+              </w:rPr>
+              <w:t xml:space="preserve">Como administrador, quiero </w:t>
+            </w:r>
+            <w:r>
+              <w:rPr>
+                <w:rFonts w:ascii="Calibri" w:hAnsi="Calibri" w:cs="Calibri"/>
+                <w:sz w:val="22"/>
+                <w:szCs w:val="22"/>
+              </w:rPr>
+              <w:t>modificar</w:t>
+            </w:r>
+            <w:r>
+              <w:rPr>
+                <w:rFonts w:ascii="Calibri" w:hAnsi="Calibri" w:cs="Calibri"/>
+                <w:sz w:val="22"/>
+                <w:szCs w:val="22"/>
+              </w:rPr>
+              <w:t xml:space="preserve"> cuentas de usuario</w:t>
+            </w:r>
+          </w:p>
+        </w:tc>
+        <w:tc>
+          <w:tcPr>
+            <w:tcW w:w="1132" w:type="dxa"/>
+          </w:tcPr>
+          <w:p>
+            <w:pPr>
+              <w:rPr>
+                <w:rFonts w:ascii="Calibri" w:hAnsi="Calibri" w:cs="Calibri"/>
+                <w:sz w:val="22"/>
+                <w:szCs w:val="22"/>
+              </w:rPr>
+            </w:pPr>
+            <w:proofErr w:type="spellStart"/>
+            <w:r>
+              <w:rPr>
+                <w:rFonts w:ascii="Calibri" w:hAnsi="Calibri" w:cs="Calibri"/>
+                <w:sz w:val="22"/>
+                <w:szCs w:val="22"/>
+              </w:rPr>
+              <w:t>Must-have</w:t>
+            </w:r>
+            <w:proofErr w:type="spellEnd"/>
+          </w:p>
+        </w:tc>
+        <w:tc>
+          <w:tcPr>
+            <w:tcW w:w="1649" w:type="dxa"/>
+          </w:tcPr>
+          <w:p>
+            <w:pPr>
+              <w:rPr>
+                <w:rFonts w:ascii="Calibri" w:hAnsi="Calibri" w:cs="Calibri"/>
+                <w:sz w:val="22"/>
+                <w:szCs w:val="22"/>
+              </w:rPr>
+            </w:pPr>
+            <w:r>
+              <w:rPr>
+                <w:rFonts w:ascii="Calibri" w:hAnsi="Calibri" w:cs="Calibri"/>
+                <w:sz w:val="22"/>
+                <w:szCs w:val="22"/>
+              </w:rPr>
+              <w:t xml:space="preserve">Permitir la </w:t>
+            </w:r>
+            <w:r>
+              <w:rPr>
+                <w:rFonts w:ascii="Calibri" w:hAnsi="Calibri" w:cs="Calibri"/>
+                <w:sz w:val="22"/>
+                <w:szCs w:val="22"/>
+              </w:rPr>
+              <w:t>modificación</w:t>
+            </w:r>
+            <w:r>
+              <w:rPr>
+                <w:rFonts w:ascii="Calibri" w:hAnsi="Calibri" w:cs="Calibri"/>
+                <w:sz w:val="22"/>
+                <w:szCs w:val="22"/>
+              </w:rPr>
+              <w:t xml:space="preserve"> de cuentas para nuevos usuarios</w:t>
+            </w:r>
+          </w:p>
+        </w:tc>
+        <w:tc>
+          <w:tcPr>
+            <w:tcW w:w="1761" w:type="dxa"/>
+          </w:tcPr>
+          <w:p>
+            <w:pPr>
+              <w:rPr>
+                <w:rFonts w:ascii="Calibri" w:hAnsi="Calibri" w:cs="Calibri"/>
+                <w:sz w:val="22"/>
+                <w:szCs w:val="22"/>
+              </w:rPr>
+            </w:pPr>
+            <w:r>
+              <w:rPr>
+                <w:rFonts w:ascii="Calibri" w:hAnsi="Calibri" w:cs="Calibri"/>
+                <w:sz w:val="22"/>
+                <w:szCs w:val="22"/>
+              </w:rPr>
+              <w:t xml:space="preserve">El administrador puede </w:t>
+            </w:r>
+            <w:r>
+              <w:rPr>
+                <w:rFonts w:ascii="Calibri" w:hAnsi="Calibri" w:cs="Calibri"/>
+                <w:sz w:val="22"/>
+                <w:szCs w:val="22"/>
+              </w:rPr>
+              <w:t>modificar</w:t>
+            </w:r>
+            <w:r>
+              <w:rPr>
+                <w:rFonts w:ascii="Calibri" w:hAnsi="Calibri" w:cs="Calibri"/>
+                <w:sz w:val="22"/>
+                <w:szCs w:val="22"/>
+              </w:rPr>
+              <w:t xml:space="preserve"> cuentas</w:t>
+            </w:r>
+          </w:p>
+        </w:tc>
+        <w:tc>
+          <w:tcPr>
+            <w:tcW w:w="1566" w:type="dxa"/>
+          </w:tcPr>
+          <w:p>
+            <w:pPr>
+              <w:rPr>
+                <w:rFonts w:ascii="Calibri" w:hAnsi="Calibri" w:cs="Calibri"/>
+                <w:sz w:val="22"/>
+                <w:szCs w:val="22"/>
+              </w:rPr>
+            </w:pPr>
+            <w:r>
+              <w:rPr>
+                <w:rFonts w:ascii="Calibri" w:hAnsi="Calibri" w:cs="Calibri"/>
+                <w:sz w:val="22"/>
+                <w:szCs w:val="22"/>
+              </w:rPr>
+              <w:t>4 puntos</w:t>
+            </w:r>
+          </w:p>
+        </w:tc>
+        <w:tc>
+          <w:tcPr>
+            <w:tcW w:w="2038" w:type="dxa"/>
+          </w:tcPr>
+          <w:p>
+            <w:pPr>
+              <w:rPr>
+                <w:rFonts w:ascii="Calibri" w:hAnsi="Calibri" w:cs="Calibri"/>
+                <w:sz w:val="22"/>
+                <w:szCs w:val="22"/>
+              </w:rPr>
+            </w:pPr>
+            <w:r>
+              <w:rPr>
+                <w:rFonts w:ascii="Calibri" w:hAnsi="Calibri" w:cs="Calibri"/>
+                <w:sz w:val="22"/>
+                <w:szCs w:val="22"/>
+              </w:rPr>
+              <w:t>Equipo de Desarrollo</w:t>
+            </w:r>
+          </w:p>
+          <w:p>
+            <w:pPr>
+              <w:rPr>
+                <w:rFonts w:ascii="Calibri" w:hAnsi="Calibri" w:cs="Calibri"/>
+                <w:sz w:val="22"/>
+                <w:szCs w:val="22"/>
+              </w:rPr>
+            </w:pPr>
+          </w:p>
+        </w:tc>
+      </w:tr>
+      <w:tr>
+        <w:tc>
+          <w:tcPr>
+            <w:tcW w:w="737" w:type="dxa"/>
+          </w:tcPr>
+          <w:p>
+            <w:pPr>
+              <w:rPr>
+                <w:rFonts w:ascii="Calibri" w:hAnsi="Calibri" w:cs="Calibri"/>
+                <w:sz w:val="22"/>
+                <w:szCs w:val="22"/>
+              </w:rPr>
+            </w:pPr>
+            <w:r>
+              <w:rPr>
+                <w:rFonts w:ascii="Calibri" w:hAnsi="Calibri" w:cs="Calibri"/>
+                <w:sz w:val="22"/>
+                <w:szCs w:val="22"/>
+              </w:rPr>
+              <w:t>RNF- 01</w:t>
+            </w:r>
+          </w:p>
+        </w:tc>
+        <w:tc>
+          <w:tcPr>
+            <w:tcW w:w="2316" w:type="dxa"/>
+          </w:tcPr>
+          <w:p>
+            <w:pPr>
+              <w:rPr>
+                <w:rFonts w:ascii="Calibri" w:hAnsi="Calibri" w:cs="Calibri"/>
+                <w:sz w:val="22"/>
+                <w:szCs w:val="22"/>
+              </w:rPr>
+            </w:pPr>
+            <w:r>
+              <w:rPr>
+                <w:rFonts w:ascii="Calibri" w:hAnsi="Calibri" w:cs="Calibri"/>
+                <w:sz w:val="22"/>
+                <w:szCs w:val="22"/>
+              </w:rPr>
+              <w:t>La marca corporativa debe reflejarse en el sitio web</w:t>
+            </w:r>
+          </w:p>
+        </w:tc>
+        <w:tc>
+          <w:tcPr>
+            <w:tcW w:w="1132" w:type="dxa"/>
+          </w:tcPr>
+          <w:p>
+            <w:pPr>
+              <w:rPr>
+                <w:rFonts w:ascii="Calibri" w:hAnsi="Calibri" w:cs="Calibri"/>
+                <w:sz w:val="22"/>
+                <w:szCs w:val="22"/>
+              </w:rPr>
+            </w:pPr>
+            <w:proofErr w:type="spellStart"/>
+            <w:r>
+              <w:rPr>
+                <w:rFonts w:ascii="Calibri" w:hAnsi="Calibri" w:cs="Calibri"/>
+                <w:sz w:val="22"/>
+                <w:szCs w:val="22"/>
+              </w:rPr>
+              <w:t>Must-have</w:t>
+            </w:r>
+            <w:proofErr w:type="spellEnd"/>
+          </w:p>
+        </w:tc>
+        <w:tc>
+          <w:tcPr>
+            <w:tcW w:w="1649" w:type="dxa"/>
+          </w:tcPr>
+          <w:p>
+            <w:pPr>
+              <w:rPr>
+                <w:rFonts w:ascii="Calibri" w:hAnsi="Calibri" w:cs="Calibri"/>
+                <w:sz w:val="22"/>
+                <w:szCs w:val="22"/>
+              </w:rPr>
+            </w:pPr>
+            <w:r>
+              <w:rPr>
+                <w:rFonts w:ascii="Calibri" w:hAnsi="Calibri" w:cs="Calibri"/>
+                <w:sz w:val="22"/>
+                <w:szCs w:val="22"/>
+              </w:rPr>
+              <w:t>Mantener la coherencia de la marca</w:t>
+            </w:r>
+          </w:p>
+        </w:tc>
+        <w:tc>
+          <w:tcPr>
+            <w:tcW w:w="1761" w:type="dxa"/>
+          </w:tcPr>
+          <w:p>
+            <w:pPr>
+              <w:rPr>
+                <w:rFonts w:ascii="Calibri" w:hAnsi="Calibri" w:cs="Calibri"/>
+                <w:sz w:val="22"/>
+                <w:szCs w:val="22"/>
+              </w:rPr>
+            </w:pPr>
+            <w:r>
+              <w:rPr>
+                <w:rFonts w:ascii="Calibri" w:hAnsi="Calibri" w:cs="Calibri"/>
+                <w:sz w:val="22"/>
+                <w:szCs w:val="22"/>
+              </w:rPr>
+              <w:t>La marca corporativa está reflejada adecuadamente en todo el sitio web</w:t>
+            </w:r>
+          </w:p>
+        </w:tc>
+        <w:tc>
+          <w:tcPr>
+            <w:tcW w:w="1566" w:type="dxa"/>
+          </w:tcPr>
+          <w:p>
+            <w:pPr>
+              <w:rPr>
+                <w:rFonts w:ascii="Calibri" w:hAnsi="Calibri" w:cs="Calibri"/>
+                <w:sz w:val="22"/>
+                <w:szCs w:val="22"/>
+              </w:rPr>
+            </w:pPr>
+            <w:r>
+              <w:rPr>
+                <w:rFonts w:ascii="Calibri" w:hAnsi="Calibri" w:cs="Calibri"/>
+                <w:sz w:val="22"/>
+                <w:szCs w:val="22"/>
+              </w:rPr>
+              <w:t>2 puntos</w:t>
+            </w:r>
           </w:p>
         </w:tc>
         <w:tc>
@@ -9114,7 +9739,7 @@
                       <w:sz w:val="22"/>
                       <w:szCs w:val="22"/>
                     </w:rPr>
-                    <w:t>RF-08</w:t>
+                    <w:t>RF-03</w:t>
                   </w:r>
                 </w:p>
               </w:tc>
@@ -9222,7 +9847,7 @@
                       <w:sz w:val="22"/>
                       <w:szCs w:val="22"/>
                     </w:rPr>
-                    <w:t>Como usuario, quiero buscar apartamentos por nombre y fechas</w:t>
+                    <w:t>Como usuario, quiero poder modificar mi perfil</w:t>
                   </w:r>
                 </w:p>
               </w:tc>
@@ -9440,7 +10065,7 @@
                       <w:sz w:val="22"/>
                       <w:szCs w:val="22"/>
                     </w:rPr>
-                    <w:t>Barra de búsqueda en la página principal</w:t>
+                    <w:t>Permitir la edición de perfil</w:t>
                   </w:r>
                 </w:p>
               </w:tc>
@@ -9548,7 +10173,16 @@
                       <w:sz w:val="22"/>
                       <w:szCs w:val="22"/>
                     </w:rPr>
-                    <w:t>El usuario puede buscar por parámetros específicos</w:t>
+                    <w:t xml:space="preserve">El usuario puede actualizar sus </w:t>
+                  </w:r>
+                  <w:r>
+                    <w:rPr>
+                      <w:rFonts w:ascii="Calibri" w:hAnsi="Calibri" w:cs="Calibri"/>
+                      <w:sz w:val="22"/>
+                      <w:szCs w:val="22"/>
+                    </w:rPr>
+                    <w:lastRenderedPageBreak/>
+                    <w:t>datos personales</w:t>
                   </w:r>
                 </w:p>
               </w:tc>
@@ -9656,7 +10290,8 @@
                       <w:sz w:val="22"/>
                       <w:szCs w:val="22"/>
                     </w:rPr>
-                    <w:t>5 puntos</w:t>
+                    <w:lastRenderedPageBreak/>
+                    <w:t>3 puntos</w:t>
                   </w:r>
                 </w:p>
               </w:tc>
@@ -9718,6 +10353,173 @@
                 <w:szCs w:val="22"/>
               </w:rPr>
             </w:pPr>
+          </w:p>
+        </w:tc>
+        <w:tc>
+          <w:tcPr>
+            <w:tcW w:w="2038" w:type="dxa"/>
+          </w:tcPr>
+          <w:p>
+            <w:pPr>
+              <w:rPr>
+                <w:rFonts w:ascii="Calibri" w:hAnsi="Calibri" w:cs="Calibri"/>
+                <w:sz w:val="22"/>
+                <w:szCs w:val="22"/>
+              </w:rPr>
+            </w:pPr>
+            <w:r>
+              <w:rPr>
+                <w:rFonts w:ascii="Calibri" w:hAnsi="Calibri" w:cs="Calibri"/>
+                <w:sz w:val="22"/>
+                <w:szCs w:val="22"/>
+              </w:rPr>
+              <w:t>Equipo de Desarrollo</w:t>
+            </w:r>
+          </w:p>
+          <w:p>
+            <w:pPr>
+              <w:rPr>
+                <w:rFonts w:ascii="Calibri" w:hAnsi="Calibri" w:cs="Calibri"/>
+                <w:sz w:val="22"/>
+                <w:szCs w:val="22"/>
+              </w:rPr>
+            </w:pPr>
+          </w:p>
+        </w:tc>
+      </w:tr>
+      <w:tr>
+        <w:tc>
+          <w:tcPr>
+            <w:tcW w:w="737" w:type="dxa"/>
+          </w:tcPr>
+          <w:p>
+            <w:pPr>
+              <w:rPr>
+                <w:rFonts w:ascii="Calibri" w:hAnsi="Calibri" w:cs="Calibri"/>
+                <w:sz w:val="22"/>
+                <w:szCs w:val="22"/>
+              </w:rPr>
+            </w:pPr>
+            <w:r>
+              <w:rPr>
+                <w:rFonts w:ascii="Calibri" w:hAnsi="Calibri" w:cs="Calibri"/>
+                <w:sz w:val="22"/>
+                <w:szCs w:val="22"/>
+              </w:rPr>
+              <w:t>RF- 04</w:t>
+            </w:r>
+          </w:p>
+        </w:tc>
+        <w:tc>
+          <w:tcPr>
+            <w:tcW w:w="2316" w:type="dxa"/>
+          </w:tcPr>
+          <w:p>
+            <w:pPr>
+              <w:rPr>
+                <w:rFonts w:ascii="Calibri" w:hAnsi="Calibri" w:cs="Calibri"/>
+                <w:sz w:val="22"/>
+                <w:szCs w:val="22"/>
+              </w:rPr>
+            </w:pPr>
+            <w:r>
+              <w:rPr>
+                <w:rFonts w:ascii="Calibri" w:hAnsi="Calibri" w:cs="Calibri"/>
+                <w:sz w:val="22"/>
+                <w:szCs w:val="22"/>
+              </w:rPr>
+              <w:t xml:space="preserve">Como usuario quiero poder eliminar mi perfil </w:t>
+            </w:r>
+          </w:p>
+        </w:tc>
+        <w:tc>
+          <w:tcPr>
+            <w:tcW w:w="1132" w:type="dxa"/>
+          </w:tcPr>
+          <w:p>
+            <w:pPr>
+              <w:rPr>
+                <w:rFonts w:ascii="Calibri" w:hAnsi="Calibri" w:cs="Calibri"/>
+                <w:sz w:val="22"/>
+                <w:szCs w:val="22"/>
+              </w:rPr>
+            </w:pPr>
+            <w:proofErr w:type="spellStart"/>
+            <w:r>
+              <w:rPr>
+                <w:rFonts w:ascii="Calibri" w:hAnsi="Calibri" w:cs="Calibri"/>
+                <w:sz w:val="22"/>
+                <w:szCs w:val="22"/>
+              </w:rPr>
+              <w:t>Should-have</w:t>
+            </w:r>
+            <w:proofErr w:type="spellEnd"/>
+          </w:p>
+        </w:tc>
+        <w:tc>
+          <w:tcPr>
+            <w:tcW w:w="1649" w:type="dxa"/>
+          </w:tcPr>
+          <w:p>
+            <w:pPr>
+              <w:rPr>
+                <w:rFonts w:ascii="Calibri" w:hAnsi="Calibri" w:cs="Calibri"/>
+                <w:sz w:val="22"/>
+                <w:szCs w:val="22"/>
+              </w:rPr>
+            </w:pPr>
+            <w:r>
+              <w:rPr>
+                <w:rFonts w:ascii="Calibri" w:hAnsi="Calibri" w:cs="Calibri"/>
+                <w:sz w:val="22"/>
+                <w:szCs w:val="22"/>
+              </w:rPr>
+              <w:t>Permitir la eliminación del usuario</w:t>
+            </w:r>
+          </w:p>
+        </w:tc>
+        <w:tc>
+          <w:tcPr>
+            <w:tcW w:w="1761" w:type="dxa"/>
+          </w:tcPr>
+          <w:p>
+            <w:pPr>
+              <w:rPr>
+                <w:rFonts w:ascii="Calibri" w:hAnsi="Calibri" w:cs="Calibri"/>
+                <w:sz w:val="22"/>
+                <w:szCs w:val="22"/>
+              </w:rPr>
+            </w:pPr>
+            <w:r>
+              <w:rPr>
+                <w:rFonts w:ascii="Calibri" w:hAnsi="Calibri" w:cs="Calibri"/>
+                <w:sz w:val="22"/>
+                <w:szCs w:val="22"/>
+              </w:rPr>
+              <w:t xml:space="preserve">El usuario puede eliminar su perfil </w:t>
+            </w:r>
+          </w:p>
+        </w:tc>
+        <w:tc>
+          <w:tcPr>
+            <w:tcW w:w="1566" w:type="dxa"/>
+          </w:tcPr>
+          <w:p>
+            <w:pPr>
+              <w:rPr>
+                <w:rFonts w:ascii="Calibri" w:hAnsi="Calibri" w:cs="Calibri"/>
+                <w:sz w:val="22"/>
+                <w:szCs w:val="22"/>
+              </w:rPr>
+            </w:pPr>
+            <w:r>
+              <w:rPr>
+                <w:rFonts w:ascii="Calibri" w:hAnsi="Calibri" w:cs="Calibri"/>
+                <w:sz w:val="22"/>
+                <w:szCs w:val="22"/>
+              </w:rPr>
+              <w:t>3 puntos</w:t>
+            </w:r>
           </w:p>
         </w:tc>
         <w:tc>
@@ -9797,7 +10599,7 @@
                       <w:sz w:val="22"/>
                       <w:szCs w:val="22"/>
                     </w:rPr>
-                    <w:t>RF-15</w:t>
+                    <w:t>RF-08</w:t>
                   </w:r>
                 </w:p>
               </w:tc>
@@ -9905,7 +10707,7 @@
                       <w:sz w:val="22"/>
                       <w:szCs w:val="22"/>
                     </w:rPr>
-                    <w:t>Como usuario, quiero ver una pestaña para gestionar mis reservas</w:t>
+                    <w:t>Como usuario, quiero buscar apartamentos por nombre y fechas</w:t>
                   </w:r>
                 </w:p>
               </w:tc>
@@ -10123,7 +10925,7 @@
                       <w:sz w:val="22"/>
                       <w:szCs w:val="22"/>
                     </w:rPr>
-                    <w:t>Implementar una pestaña donde el usuario pueda ver y cancelar reservas</w:t>
+                    <w:t>Barra de búsqueda en la página principal</w:t>
                   </w:r>
                 </w:p>
               </w:tc>
@@ -10231,7 +11033,7 @@
                       <w:sz w:val="22"/>
                       <w:szCs w:val="22"/>
                     </w:rPr>
-                    <w:t>El usuario puede visualizar y/o eliminar sus reservas</w:t>
+                    <w:t>El usuario puede buscar por parámetros específicos</w:t>
                   </w:r>
                 </w:p>
               </w:tc>
@@ -10339,7 +11141,7 @@
                       <w:sz w:val="22"/>
                       <w:szCs w:val="22"/>
                     </w:rPr>
-                    <w:t>7 puntos</w:t>
+                    <w:t>5 puntos</w:t>
                   </w:r>
                 </w:p>
               </w:tc>
@@ -10480,7 +11282,7 @@
                       <w:sz w:val="22"/>
                       <w:szCs w:val="22"/>
                     </w:rPr>
-                    <w:t>RF-13</w:t>
+                    <w:t>RF-15</w:t>
                   </w:r>
                 </w:p>
               </w:tc>
@@ -10588,7 +11390,7 @@
                       <w:sz w:val="22"/>
                       <w:szCs w:val="22"/>
                     </w:rPr>
-                    <w:t>Como administrador, quiero crear cuentas de usuario</w:t>
+                    <w:t>Como usuario, quiero ver una pestaña para gestionar mis reservas</w:t>
                   </w:r>
                 </w:p>
               </w:tc>
@@ -10697,7 +11499,7 @@
                       <w:sz w:val="22"/>
                       <w:szCs w:val="22"/>
                     </w:rPr>
-                    <w:t>Could-have</w:t>
+                    <w:t>Should-have</w:t>
                   </w:r>
                   <w:proofErr w:type="spellEnd"/>
                 </w:p>
@@ -10806,7 +11608,7 @@
                       <w:sz w:val="22"/>
                       <w:szCs w:val="22"/>
                     </w:rPr>
-                    <w:t>Permitir la creación de cuentas para nuevos usuarios</w:t>
+                    <w:t>Implementar una pestaña donde el usuario pueda ver y cancelar reservas</w:t>
                   </w:r>
                 </w:p>
               </w:tc>
@@ -10914,7 +11716,7 @@
                       <w:sz w:val="22"/>
                       <w:szCs w:val="22"/>
                     </w:rPr>
-                    <w:t>El administrador puede crear nuevas cuentas</w:t>
+                    <w:t>El usuario puede visualizar y/o eliminar sus reservas</w:t>
                   </w:r>
                 </w:p>
               </w:tc>
@@ -11022,7 +11824,7 @@
                       <w:sz w:val="22"/>
                       <w:szCs w:val="22"/>
                     </w:rPr>
-                    <w:t>4 puntos</w:t>
+                    <w:t>7 puntos</w:t>
                   </w:r>
                 </w:p>
               </w:tc>
@@ -11123,6 +11925,181 @@
           <w:tcPr>
             <w:tcW w:w="737" w:type="dxa"/>
           </w:tcPr>
+          <w:p>
+            <w:pPr>
+              <w:rPr>
+                <w:rFonts w:ascii="Calibri" w:hAnsi="Calibri" w:cs="Calibri"/>
+                <w:sz w:val="22"/>
+                <w:szCs w:val="22"/>
+              </w:rPr>
+            </w:pPr>
+            <w:r>
+              <w:rPr>
+                <w:rFonts w:ascii="Calibri" w:hAnsi="Calibri" w:cs="Calibri"/>
+                <w:sz w:val="22"/>
+                <w:szCs w:val="22"/>
+              </w:rPr>
+              <w:t xml:space="preserve">RF- 16 </w:t>
+            </w:r>
+          </w:p>
+        </w:tc>
+        <w:tc>
+          <w:tcPr>
+            <w:tcW w:w="2316" w:type="dxa"/>
+          </w:tcPr>
+          <w:p>
+            <w:pPr>
+              <w:rPr>
+                <w:rFonts w:ascii="Calibri" w:hAnsi="Calibri" w:cs="Calibri"/>
+                <w:sz w:val="22"/>
+                <w:szCs w:val="22"/>
+              </w:rPr>
+            </w:pPr>
+            <w:r>
+              <w:rPr>
+                <w:rFonts w:ascii="Calibri" w:hAnsi="Calibri" w:cs="Calibri"/>
+                <w:sz w:val="22"/>
+                <w:szCs w:val="22"/>
+              </w:rPr>
+              <w:t xml:space="preserve">Como usuario quiero tener un historial de reservas </w:t>
+            </w:r>
+          </w:p>
+        </w:tc>
+        <w:tc>
+          <w:tcPr>
+            <w:tcW w:w="1132" w:type="dxa"/>
+          </w:tcPr>
+          <w:p>
+            <w:pPr>
+              <w:rPr>
+                <w:rFonts w:ascii="Calibri" w:hAnsi="Calibri" w:cs="Calibri"/>
+                <w:sz w:val="22"/>
+                <w:szCs w:val="22"/>
+              </w:rPr>
+            </w:pPr>
+            <w:proofErr w:type="spellStart"/>
+            <w:r>
+              <w:rPr>
+                <w:rFonts w:ascii="Calibri" w:hAnsi="Calibri" w:cs="Calibri"/>
+                <w:sz w:val="22"/>
+                <w:szCs w:val="22"/>
+              </w:rPr>
+              <w:t>Could-have</w:t>
+            </w:r>
+            <w:proofErr w:type="spellEnd"/>
+          </w:p>
+        </w:tc>
+        <w:tc>
+          <w:tcPr>
+            <w:tcW w:w="1649" w:type="dxa"/>
+          </w:tcPr>
+          <w:p>
+            <w:pPr>
+              <w:rPr>
+                <w:rFonts w:ascii="Calibri" w:hAnsi="Calibri" w:cs="Calibri"/>
+                <w:sz w:val="22"/>
+                <w:szCs w:val="22"/>
+              </w:rPr>
+            </w:pPr>
+            <w:r>
+              <w:rPr>
+                <w:rFonts w:ascii="Calibri" w:hAnsi="Calibri" w:cs="Calibri"/>
+                <w:sz w:val="22"/>
+                <w:szCs w:val="22"/>
+              </w:rPr>
+              <w:t xml:space="preserve">Implementar una pestaña donde el usuario pueda ver </w:t>
+            </w:r>
+            <w:r>
+              <w:rPr>
+                <w:rFonts w:ascii="Calibri" w:hAnsi="Calibri" w:cs="Calibri"/>
+                <w:sz w:val="22"/>
+                <w:szCs w:val="22"/>
+              </w:rPr>
+              <w:t>su historial de reservas</w:t>
+            </w:r>
+          </w:p>
+        </w:tc>
+        <w:tc>
+          <w:tcPr>
+            <w:tcW w:w="1761" w:type="dxa"/>
+          </w:tcPr>
+          <w:p>
+            <w:pPr>
+              <w:rPr>
+                <w:rFonts w:ascii="Calibri" w:hAnsi="Calibri" w:cs="Calibri"/>
+                <w:sz w:val="22"/>
+                <w:szCs w:val="22"/>
+              </w:rPr>
+            </w:pPr>
+            <w:r>
+              <w:rPr>
+                <w:rFonts w:ascii="Calibri" w:hAnsi="Calibri" w:cs="Calibri"/>
+                <w:sz w:val="22"/>
+                <w:szCs w:val="22"/>
+              </w:rPr>
+              <w:t>El usuario puede visualizar su historial de reservas</w:t>
+            </w:r>
+          </w:p>
+        </w:tc>
+        <w:tc>
+          <w:tcPr>
+            <w:tcW w:w="1566" w:type="dxa"/>
+          </w:tcPr>
+          <w:p>
+            <w:pPr>
+              <w:rPr>
+                <w:rFonts w:ascii="Calibri" w:hAnsi="Calibri" w:cs="Calibri"/>
+                <w:sz w:val="22"/>
+                <w:szCs w:val="22"/>
+              </w:rPr>
+            </w:pPr>
+            <w:r>
+              <w:rPr>
+                <w:rFonts w:ascii="Calibri" w:hAnsi="Calibri" w:cs="Calibri"/>
+                <w:sz w:val="22"/>
+                <w:szCs w:val="22"/>
+              </w:rPr>
+              <w:t>5 puntos</w:t>
+            </w:r>
+          </w:p>
+        </w:tc>
+        <w:tc>
+          <w:tcPr>
+            <w:tcW w:w="2038" w:type="dxa"/>
+          </w:tcPr>
+          <w:p>
+            <w:pPr>
+              <w:rPr>
+                <w:rFonts w:ascii="Calibri" w:hAnsi="Calibri" w:cs="Calibri"/>
+                <w:sz w:val="22"/>
+                <w:szCs w:val="22"/>
+              </w:rPr>
+            </w:pPr>
+            <w:r>
+              <w:rPr>
+                <w:rFonts w:ascii="Calibri" w:hAnsi="Calibri" w:cs="Calibri"/>
+                <w:sz w:val="22"/>
+                <w:szCs w:val="22"/>
+              </w:rPr>
+              <w:t>Equipo de Desarrollo</w:t>
+            </w:r>
+          </w:p>
+          <w:p>
+            <w:pPr>
+              <w:rPr>
+                <w:rFonts w:ascii="Calibri" w:hAnsi="Calibri" w:cs="Calibri"/>
+                <w:sz w:val="22"/>
+                <w:szCs w:val="22"/>
+              </w:rPr>
+            </w:pPr>
+          </w:p>
+        </w:tc>
+      </w:tr>
+      <w:tr>
+        <w:tc>
+          <w:tcPr>
+            <w:tcW w:w="737" w:type="dxa"/>
+          </w:tcPr>
           <w:tbl>
             <w:tblPr>
               <w:tblW w:w="0" w:type="auto"/>
@@ -11136,7 +12113,8 @@
               <w:tblLook w:val="04A0" w:firstRow="1" w:lastRow="0" w:firstColumn="1" w:lastColumn="0" w:noHBand="0" w:noVBand="1"/>
             </w:tblPr>
             <w:tblGrid>
-              <w:gridCol w:w="521"/>
+              <w:gridCol w:w="440"/>
+              <w:gridCol w:w="81"/>
             </w:tblGrid>
             <w:tr>
               <w:trPr>
@@ -11163,9 +12141,31 @@
                       <w:sz w:val="22"/>
                       <w:szCs w:val="22"/>
                     </w:rPr>
-                    <w:lastRenderedPageBreak/>
-                    <w:t>RNF-01</w:t>
+                    <w:t>RF-0</w:t>
                   </w:r>
+                  <w:r>
+                    <w:rPr>
+                      <w:rFonts w:ascii="Calibri" w:hAnsi="Calibri" w:cs="Calibri"/>
+                      <w:sz w:val="22"/>
+                      <w:szCs w:val="22"/>
+                    </w:rPr>
+                    <w:t>5</w:t>
+                  </w:r>
+                </w:p>
+              </w:tc>
+              <w:tc>
+                <w:tcPr>
+                  <w:tcW w:w="0" w:type="auto"/>
+                </w:tcPr>
+                <w:p>
+                  <w:pPr>
+                    <w:spacing w:after="0" w:line="240" w:lineRule="auto"/>
+                    <w:rPr>
+                      <w:rFonts w:ascii="Calibri" w:hAnsi="Calibri" w:cs="Calibri"/>
+                      <w:sz w:val="22"/>
+                      <w:szCs w:val="22"/>
+                    </w:rPr>
+                  </w:pPr>
                 </w:p>
               </w:tc>
             </w:tr>
@@ -11925,40 +12925,6 @@
     <w:p>
       <w:pPr>
         <w:numPr>
-          <w:ilvl w:val="1"/>
-          <w:numId w:val="1"/>
-        </w:numPr>
-        <w:rPr>
-          <w:rFonts w:ascii="Calibri" w:hAnsi="Calibri" w:cs="Calibri"/>
-        </w:rPr>
-      </w:pPr>
-      <w:r>
-        <w:rPr>
-          <w:rFonts w:ascii="Calibri" w:hAnsi="Calibri" w:cs="Calibri"/>
-        </w:rPr>
-        <w:t>El usuario recibe un correo de confirmación para activar su cuenta.</w:t>
-      </w:r>
-    </w:p>
-    <w:p>
-      <w:pPr>
-        <w:numPr>
-          <w:ilvl w:val="1"/>
-          <w:numId w:val="1"/>
-        </w:numPr>
-        <w:rPr>
-          <w:rFonts w:ascii="Calibri" w:hAnsi="Calibri" w:cs="Calibri"/>
-        </w:rPr>
-      </w:pPr>
-      <w:r>
-        <w:rPr>
-          <w:rFonts w:ascii="Calibri" w:hAnsi="Calibri" w:cs="Calibri"/>
-        </w:rPr>
-        <w:t>El usuario no puede iniciar sesión hasta que active su cuenta a través del enlace en el correo.</w:t>
-      </w:r>
-    </w:p>
-    <w:p>
-      <w:pPr>
-        <w:numPr>
           <w:ilvl w:val="0"/>
           <w:numId w:val="1"/>
         </w:numPr>
@@ -12080,6 +13046,7 @@
         <w:rPr>
           <w:rFonts w:ascii="Calibri" w:hAnsi="Calibri" w:cs="Calibri"/>
         </w:rPr>
+        <w:lastRenderedPageBreak/>
         <w:t>El usuario puede iniciar sesión utilizando su email y contraseña.</w:t>
       </w:r>
     </w:p>
@@ -12103,40 +13070,6 @@
     <w:p>
       <w:pPr>
         <w:numPr>
-          <w:ilvl w:val="1"/>
-          <w:numId w:val="2"/>
-        </w:numPr>
-        <w:rPr>
-          <w:rFonts w:ascii="Calibri" w:hAnsi="Calibri" w:cs="Calibri"/>
-        </w:rPr>
-      </w:pPr>
-      <w:r>
-        <w:rPr>
-          <w:rFonts w:ascii="Calibri" w:hAnsi="Calibri" w:cs="Calibri"/>
-        </w:rPr>
-        <w:t>El usuario puede restablecer la contraseña mediante un correo de recuperación.</w:t>
-      </w:r>
-    </w:p>
-    <w:p>
-      <w:pPr>
-        <w:numPr>
-          <w:ilvl w:val="1"/>
-          <w:numId w:val="2"/>
-        </w:numPr>
-        <w:rPr>
-          <w:rFonts w:ascii="Calibri" w:hAnsi="Calibri" w:cs="Calibri"/>
-        </w:rPr>
-      </w:pPr>
-      <w:r>
-        <w:rPr>
-          <w:rFonts w:ascii="Calibri" w:hAnsi="Calibri" w:cs="Calibri"/>
-        </w:rPr>
-        <w:t>Después de 3 intentos fallidos, la cuenta se bloquea por seguridad.</w:t>
-      </w:r>
-    </w:p>
-    <w:p>
-      <w:pPr>
-        <w:numPr>
           <w:ilvl w:val="0"/>
           <w:numId w:val="2"/>
         </w:numPr>
@@ -12240,7 +13173,6 @@
         <w:rPr>
           <w:rFonts w:ascii="Calibri" w:hAnsi="Calibri" w:cs="Calibri"/>
         </w:rPr>
-        <w:lastRenderedPageBreak/>
         <w:t>El usuario puede seleccionar fechas y confirmar la reserva desde la ficha del apartamento.</w:t>
       </w:r>
     </w:p>
@@ -12569,6 +13501,7 @@
           <w:b/>
           <w:bCs/>
         </w:rPr>
+        <w:lastRenderedPageBreak/>
         <w:t>6. RF-07: Catálogo de Apartamentos</w:t>
       </w:r>
     </w:p>
@@ -12636,42 +13569,31 @@
         <w:rPr>
           <w:rFonts w:ascii="Calibri" w:hAnsi="Calibri" w:cs="Calibri"/>
         </w:rPr>
-        <w:t>El catálogo permite buscar y filtrar por ubicación, precio y disponibilidad.</w:t>
-      </w:r>
-    </w:p>
-    <w:p>
-      <w:pPr>
-        <w:numPr>
-          <w:ilvl w:val="1"/>
-          <w:numId w:val="6"/>
-        </w:numPr>
-        <w:rPr>
-          <w:rFonts w:ascii="Calibri" w:hAnsi="Calibri" w:cs="Calibri"/>
-        </w:rPr>
-      </w:pPr>
-      <w:r>
-        <w:rPr>
-          <w:rFonts w:ascii="Calibri" w:hAnsi="Calibri" w:cs="Calibri"/>
-        </w:rPr>
-        <w:t>El usuario puede ordenar los resultados por precio y calificación.</w:t>
-      </w:r>
-    </w:p>
-    <w:p>
-      <w:pPr>
-        <w:numPr>
-          <w:ilvl w:val="1"/>
-          <w:numId w:val="6"/>
-        </w:numPr>
-        <w:rPr>
-          <w:rFonts w:ascii="Calibri" w:hAnsi="Calibri" w:cs="Calibri"/>
-        </w:rPr>
-      </w:pPr>
-      <w:r>
-        <w:rPr>
-          <w:rFonts w:ascii="Calibri" w:hAnsi="Calibri" w:cs="Calibri"/>
-        </w:rPr>
-        <w:lastRenderedPageBreak/>
-        <w:t>El catálogo carga en menos de 2 segundos para mejorar la experiencia de usuario.</w:t>
+        <w:t>El catálogo permite buscar y filtrar por ubicación</w:t>
+      </w:r>
+      <w:r>
+        <w:rPr>
+          <w:rFonts w:ascii="Calibri" w:hAnsi="Calibri" w:cs="Calibri"/>
+        </w:rPr>
+        <w:t xml:space="preserve"> </w:t>
+      </w:r>
+      <w:r>
+        <w:rPr>
+          <w:rFonts w:ascii="Calibri" w:hAnsi="Calibri" w:cs="Calibri"/>
+        </w:rPr>
+        <w:t xml:space="preserve">y </w:t>
+      </w:r>
+      <w:r>
+        <w:rPr>
+          <w:rFonts w:ascii="Calibri" w:hAnsi="Calibri" w:cs="Calibri"/>
+        </w:rPr>
+        <w:t>nombre</w:t>
+      </w:r>
+      <w:r>
+        <w:rPr>
+          <w:rFonts w:ascii="Calibri" w:hAnsi="Calibri" w:cs="Calibri"/>
+        </w:rPr>
+        <w:t>.</w:t>
       </w:r>
     </w:p>
     <w:p>
@@ -12912,23 +13834,6 @@
     <w:p>
       <w:pPr>
         <w:numPr>
-          <w:ilvl w:val="1"/>
-          <w:numId w:val="8"/>
-        </w:numPr>
-        <w:rPr>
-          <w:rFonts w:ascii="Calibri" w:hAnsi="Calibri" w:cs="Calibri"/>
-        </w:rPr>
-      </w:pPr>
-      <w:r>
-        <w:rPr>
-          <w:rFonts w:ascii="Calibri" w:hAnsi="Calibri" w:cs="Calibri"/>
-        </w:rPr>
-        <w:t>El usuario puede ver reseñas y calificaciones de otros usuarios.</w:t>
-      </w:r>
-    </w:p>
-    <w:p>
-      <w:pPr>
-        <w:numPr>
           <w:ilvl w:val="0"/>
           <w:numId w:val="8"/>
         </w:numPr>
@@ -13038,23 +13943,6 @@
     <w:p>
       <w:pPr>
         <w:numPr>
-          <w:ilvl w:val="1"/>
-          <w:numId w:val="9"/>
-        </w:numPr>
-        <w:rPr>
-          <w:rFonts w:ascii="Calibri" w:hAnsi="Calibri" w:cs="Calibri"/>
-        </w:rPr>
-      </w:pPr>
-      <w:r>
-        <w:rPr>
-          <w:rFonts w:ascii="Calibri" w:hAnsi="Calibri" w:cs="Calibri"/>
-        </w:rPr>
-        <w:t>El sistema notifica al usuario cuando una reserva es modificada o cancelada.</w:t>
-      </w:r>
-    </w:p>
-    <w:p>
-      <w:pPr>
-        <w:numPr>
           <w:ilvl w:val="0"/>
           <w:numId w:val="9"/>
         </w:numPr>
@@ -13088,6 +13976,20 @@
       <w:pPr>
         <w:rPr>
           <w:rFonts w:ascii="Calibri" w:hAnsi="Calibri" w:cs="Calibri"/>
+        </w:rPr>
+      </w:pPr>
+    </w:p>
+    <w:p>
+      <w:pPr>
+        <w:rPr>
+          <w:rFonts w:ascii="Calibri" w:hAnsi="Calibri" w:cs="Calibri"/>
+        </w:rPr>
+      </w:pPr>
+    </w:p>
+    <w:p>
+      <w:pPr>
+        <w:rPr>
+          <w:rFonts w:ascii="Calibri" w:hAnsi="Calibri" w:cs="Calibri"/>
           <w:b/>
           <w:bCs/>
         </w:rPr>
@@ -13098,6 +14000,7 @@
           <w:b/>
           <w:bCs/>
         </w:rPr>
+        <w:lastRenderedPageBreak/>
         <w:t>10. RN-03: Política de Cancelación</w:t>
       </w:r>
     </w:p>
@@ -13142,7 +14045,6 @@
           <w:b/>
           <w:bCs/>
         </w:rPr>
-        <w:lastRenderedPageBreak/>
         <w:t>Criterios de Aceptación</w:t>
       </w:r>
       <w:r>
@@ -13183,7 +14085,7 @@
         <w:rPr>
           <w:rFonts w:ascii="Calibri" w:hAnsi="Calibri" w:cs="Calibri"/>
         </w:rPr>
-        <w:t>El sistema muestra un mensaje indicando el motivo si la cancelación no es posible.</w:t>
+        <w:t>El sistema muestra si la cancelación no es posible.</w:t>
       </w:r>
     </w:p>
     <w:p>
@@ -13225,7 +14127,470 @@
           <w:b/>
           <w:bCs/>
         </w:rPr>
-        <w:t>11. RF-03: Modificación de Perfil</w:t>
+        <w:t>11</w:t>
+      </w:r>
+      <w:r>
+        <w:rPr>
+          <w:rFonts w:ascii="Calibri" w:hAnsi="Calibri" w:cs="Calibri"/>
+          <w:b/>
+          <w:bCs/>
+        </w:rPr>
+        <w:t>. RF</w:t>
+      </w:r>
+      <w:r>
+        <w:rPr>
+          <w:rFonts w:ascii="Calibri" w:hAnsi="Calibri" w:cs="Calibri"/>
+          <w:b/>
+          <w:bCs/>
+        </w:rPr>
+        <w:t>-13: Creación de Cuentas por Administradores</w:t>
+      </w:r>
+    </w:p>
+    <w:p>
+      <w:pPr>
+        <w:numPr>
+          <w:ilvl w:val="0"/>
+          <w:numId w:val="14"/>
+        </w:numPr>
+        <w:rPr>
+          <w:rFonts w:ascii="Calibri" w:hAnsi="Calibri" w:cs="Calibri"/>
+        </w:rPr>
+      </w:pPr>
+      <w:r>
+        <w:rPr>
+          <w:rFonts w:ascii="Calibri" w:hAnsi="Calibri" w:cs="Calibri"/>
+          <w:b/>
+          <w:bCs/>
+        </w:rPr>
+        <w:t>Descripción</w:t>
+      </w:r>
+      <w:r>
+        <w:rPr>
+          <w:rFonts w:ascii="Calibri" w:hAnsi="Calibri" w:cs="Calibri"/>
+        </w:rPr>
+        <w:t>: Como administrador, quiero poder crear cuentas de usuario para facilitar el acceso.</w:t>
+      </w:r>
+    </w:p>
+    <w:p>
+      <w:pPr>
+        <w:numPr>
+          <w:ilvl w:val="0"/>
+          <w:numId w:val="14"/>
+        </w:numPr>
+        <w:rPr>
+          <w:rFonts w:ascii="Calibri" w:hAnsi="Calibri" w:cs="Calibri"/>
+        </w:rPr>
+      </w:pPr>
+      <w:r>
+        <w:rPr>
+          <w:rFonts w:ascii="Calibri" w:hAnsi="Calibri" w:cs="Calibri"/>
+          <w:b/>
+          <w:bCs/>
+        </w:rPr>
+        <w:t>Criterios de Aceptación</w:t>
+      </w:r>
+      <w:r>
+        <w:rPr>
+          <w:rFonts w:ascii="Calibri" w:hAnsi="Calibri" w:cs="Calibri"/>
+        </w:rPr>
+        <w:t>:</w:t>
+      </w:r>
+    </w:p>
+    <w:p>
+      <w:pPr>
+        <w:numPr>
+          <w:ilvl w:val="1"/>
+          <w:numId w:val="14"/>
+        </w:numPr>
+        <w:rPr>
+          <w:rFonts w:ascii="Calibri" w:hAnsi="Calibri" w:cs="Calibri"/>
+        </w:rPr>
+      </w:pPr>
+      <w:r>
+        <w:rPr>
+          <w:rFonts w:ascii="Calibri" w:hAnsi="Calibri" w:cs="Calibri"/>
+        </w:rPr>
+        <w:t>El administrador puede crear cuentas nuevas desde el panel de control.</w:t>
+      </w:r>
+    </w:p>
+    <w:p>
+      <w:pPr>
+        <w:numPr>
+          <w:ilvl w:val="0"/>
+          <w:numId w:val="14"/>
+        </w:numPr>
+        <w:rPr>
+          <w:rFonts w:ascii="Calibri" w:hAnsi="Calibri" w:cs="Calibri"/>
+        </w:rPr>
+      </w:pPr>
+      <w:r>
+        <w:rPr>
+          <w:rFonts w:ascii="Calibri" w:hAnsi="Calibri" w:cs="Calibri"/>
+          <w:b/>
+          <w:bCs/>
+        </w:rPr>
+        <w:t>Estimación</w:t>
+      </w:r>
+      <w:r>
+        <w:rPr>
+          <w:rFonts w:ascii="Calibri" w:hAnsi="Calibri" w:cs="Calibri"/>
+        </w:rPr>
+        <w:t>: 4 puntos de historia</w:t>
+      </w:r>
+    </w:p>
+    <w:p>
+      <w:pPr>
+        <w:rPr>
+          <w:rFonts w:ascii="Calibri" w:hAnsi="Calibri" w:cs="Calibri"/>
+          <w:b/>
+          <w:bCs/>
+        </w:rPr>
+      </w:pPr>
+    </w:p>
+    <w:p>
+      <w:pPr>
+        <w:rPr>
+          <w:rFonts w:ascii="Calibri" w:hAnsi="Calibri" w:cs="Calibri"/>
+          <w:b/>
+          <w:bCs/>
+        </w:rPr>
+      </w:pPr>
+      <w:r>
+        <w:rPr>
+          <w:rFonts w:ascii="Calibri" w:hAnsi="Calibri" w:cs="Calibri"/>
+          <w:b/>
+          <w:bCs/>
+        </w:rPr>
+        <w:t>12</w:t>
+      </w:r>
+      <w:r>
+        <w:rPr>
+          <w:rFonts w:ascii="Calibri" w:hAnsi="Calibri" w:cs="Calibri"/>
+          <w:b/>
+          <w:bCs/>
+        </w:rPr>
+        <w:t>. RF-12: Eliminación</w:t>
+      </w:r>
+      <w:r>
+        <w:rPr>
+          <w:rFonts w:ascii="Calibri" w:hAnsi="Calibri" w:cs="Calibri"/>
+          <w:b/>
+          <w:bCs/>
+        </w:rPr>
+        <w:t xml:space="preserve"> de Cuentas por Administradores</w:t>
+      </w:r>
+    </w:p>
+    <w:p>
+      <w:pPr>
+        <w:pStyle w:val="Prrafodelista"/>
+        <w:numPr>
+          <w:ilvl w:val="0"/>
+          <w:numId w:val="22"/>
+        </w:numPr>
+        <w:rPr>
+          <w:rFonts w:ascii="Calibri" w:hAnsi="Calibri" w:cs="Calibri"/>
+          <w:b/>
+          <w:bCs/>
+        </w:rPr>
+      </w:pPr>
+      <w:r>
+        <w:rPr>
+          <w:rFonts w:ascii="Calibri" w:hAnsi="Calibri" w:cs="Calibri"/>
+          <w:b/>
+          <w:bCs/>
+        </w:rPr>
+        <w:t xml:space="preserve">Descripción: </w:t>
+      </w:r>
+      <w:r>
+        <w:rPr>
+          <w:rFonts w:ascii="Calibri" w:hAnsi="Calibri" w:cs="Calibri"/>
+        </w:rPr>
+        <w:t xml:space="preserve">Como administrador, quiero poder </w:t>
+      </w:r>
+      <w:r>
+        <w:rPr>
+          <w:rFonts w:ascii="Calibri" w:hAnsi="Calibri" w:cs="Calibri"/>
+        </w:rPr>
+        <w:t>eliminar</w:t>
+      </w:r>
+      <w:r>
+        <w:rPr>
+          <w:rFonts w:ascii="Calibri" w:hAnsi="Calibri" w:cs="Calibri"/>
+        </w:rPr>
+        <w:t xml:space="preserve"> cuentas de usuario.</w:t>
+      </w:r>
+    </w:p>
+    <w:p>
+      <w:pPr>
+        <w:numPr>
+          <w:ilvl w:val="0"/>
+          <w:numId w:val="22"/>
+        </w:numPr>
+        <w:rPr>
+          <w:rFonts w:ascii="Calibri" w:hAnsi="Calibri" w:cs="Calibri"/>
+        </w:rPr>
+      </w:pPr>
+      <w:r>
+        <w:rPr>
+          <w:rFonts w:ascii="Calibri" w:hAnsi="Calibri" w:cs="Calibri"/>
+          <w:b/>
+          <w:bCs/>
+        </w:rPr>
+        <w:t>Criterios de Aceptación</w:t>
+      </w:r>
+      <w:r>
+        <w:rPr>
+          <w:rFonts w:ascii="Calibri" w:hAnsi="Calibri" w:cs="Calibri"/>
+        </w:rPr>
+        <w:t>:</w:t>
+      </w:r>
+    </w:p>
+    <w:p>
+      <w:pPr>
+        <w:numPr>
+          <w:ilvl w:val="1"/>
+          <w:numId w:val="22"/>
+        </w:numPr>
+        <w:rPr>
+          <w:rFonts w:ascii="Calibri" w:hAnsi="Calibri" w:cs="Calibri"/>
+        </w:rPr>
+      </w:pPr>
+      <w:r>
+        <w:rPr>
+          <w:rFonts w:ascii="Calibri" w:hAnsi="Calibri" w:cs="Calibri"/>
+        </w:rPr>
+        <w:t xml:space="preserve">El administrador puede </w:t>
+      </w:r>
+      <w:r>
+        <w:rPr>
+          <w:rFonts w:ascii="Calibri" w:hAnsi="Calibri" w:cs="Calibri"/>
+        </w:rPr>
+        <w:t>eliminar</w:t>
+      </w:r>
+      <w:r>
+        <w:rPr>
+          <w:rFonts w:ascii="Calibri" w:hAnsi="Calibri" w:cs="Calibri"/>
+        </w:rPr>
+        <w:t xml:space="preserve"> cuentas desde el panel de control.</w:t>
+      </w:r>
+    </w:p>
+    <w:p>
+      <w:pPr>
+        <w:numPr>
+          <w:ilvl w:val="0"/>
+          <w:numId w:val="22"/>
+        </w:numPr>
+        <w:rPr>
+          <w:rFonts w:ascii="Calibri" w:hAnsi="Calibri" w:cs="Calibri"/>
+        </w:rPr>
+      </w:pPr>
+      <w:r>
+        <w:rPr>
+          <w:rFonts w:ascii="Calibri" w:hAnsi="Calibri" w:cs="Calibri"/>
+          <w:b/>
+          <w:bCs/>
+        </w:rPr>
+        <w:t>Estimación</w:t>
+      </w:r>
+      <w:r>
+        <w:rPr>
+          <w:rFonts w:ascii="Calibri" w:hAnsi="Calibri" w:cs="Calibri"/>
+        </w:rPr>
+        <w:t>: 4 puntos de historia</w:t>
+      </w:r>
+    </w:p>
+    <w:p>
+      <w:pPr>
+        <w:pStyle w:val="Prrafodelista"/>
+        <w:rPr>
+          <w:rFonts w:ascii="Calibri" w:hAnsi="Calibri" w:cs="Calibri"/>
+          <w:b/>
+          <w:bCs/>
+        </w:rPr>
+      </w:pPr>
+    </w:p>
+    <w:p>
+      <w:pPr>
+        <w:rPr>
+          <w:rFonts w:ascii="Calibri" w:hAnsi="Calibri" w:cs="Calibri"/>
+          <w:b/>
+          <w:bCs/>
+        </w:rPr>
+      </w:pPr>
+      <w:r>
+        <w:rPr>
+          <w:rFonts w:ascii="Calibri" w:hAnsi="Calibri" w:cs="Calibri"/>
+          <w:b/>
+          <w:bCs/>
+        </w:rPr>
+        <w:t>13</w:t>
+      </w:r>
+      <w:r>
+        <w:rPr>
+          <w:rFonts w:ascii="Calibri" w:hAnsi="Calibri" w:cs="Calibri"/>
+          <w:b/>
+          <w:bCs/>
+        </w:rPr>
+        <w:t>. RF- 14:</w:t>
+      </w:r>
+      <w:r>
+        <w:rPr>
+          <w:rFonts w:ascii="Calibri" w:hAnsi="Calibri" w:cs="Calibri"/>
+          <w:b/>
+          <w:bCs/>
+        </w:rPr>
+        <w:t xml:space="preserve"> </w:t>
+      </w:r>
+      <w:r>
+        <w:rPr>
+          <w:rFonts w:ascii="Calibri" w:hAnsi="Calibri" w:cs="Calibri"/>
+          <w:b/>
+          <w:bCs/>
+        </w:rPr>
+        <w:t>Gestionar</w:t>
+      </w:r>
+      <w:r>
+        <w:rPr>
+          <w:rFonts w:ascii="Calibri" w:hAnsi="Calibri" w:cs="Calibri"/>
+          <w:b/>
+          <w:bCs/>
+        </w:rPr>
+        <w:t xml:space="preserve"> de Cuentas por Administradores</w:t>
+      </w:r>
+    </w:p>
+    <w:p>
+      <w:pPr>
+        <w:pStyle w:val="Prrafodelista"/>
+        <w:numPr>
+          <w:ilvl w:val="0"/>
+          <w:numId w:val="23"/>
+        </w:numPr>
+        <w:rPr>
+          <w:rFonts w:ascii="Calibri" w:hAnsi="Calibri" w:cs="Calibri"/>
+        </w:rPr>
+      </w:pPr>
+      <w:r>
+        <w:rPr>
+          <w:rFonts w:ascii="Calibri" w:hAnsi="Calibri" w:cs="Calibri"/>
+          <w:b/>
+          <w:bCs/>
+        </w:rPr>
+        <w:t>Descripción</w:t>
+      </w:r>
+      <w:r>
+        <w:rPr>
+          <w:rFonts w:ascii="Calibri" w:hAnsi="Calibri" w:cs="Calibri"/>
+        </w:rPr>
+        <w:t>: Los administradores podrán gestionar y modificar las cuentas de los usuarios en la aplicación.</w:t>
+      </w:r>
+    </w:p>
+    <w:p>
+      <w:pPr>
+        <w:pStyle w:val="Prrafodelista"/>
+        <w:numPr>
+          <w:ilvl w:val="0"/>
+          <w:numId w:val="23"/>
+        </w:numPr>
+        <w:rPr>
+          <w:rFonts w:ascii="Calibri" w:hAnsi="Calibri" w:cs="Calibri"/>
+        </w:rPr>
+      </w:pPr>
+      <w:r>
+        <w:rPr>
+          <w:rFonts w:ascii="Calibri" w:hAnsi="Calibri" w:cs="Calibri"/>
+          <w:b/>
+          <w:bCs/>
+        </w:rPr>
+        <w:t>Criterios de Aceptación</w:t>
+      </w:r>
+      <w:r>
+        <w:rPr>
+          <w:rFonts w:ascii="Calibri" w:hAnsi="Calibri" w:cs="Calibri"/>
+        </w:rPr>
+        <w:t>:</w:t>
+      </w:r>
+      <w:r>
+        <w:rPr>
+          <w:rFonts w:ascii="Calibri" w:hAnsi="Calibri" w:cs="Calibri"/>
+        </w:rPr>
+        <w:t xml:space="preserve"> </w:t>
+      </w:r>
+    </w:p>
+    <w:p>
+      <w:pPr>
+        <w:pStyle w:val="Prrafodelista"/>
+        <w:numPr>
+          <w:ilvl w:val="1"/>
+          <w:numId w:val="23"/>
+        </w:numPr>
+        <w:rPr>
+          <w:rFonts w:ascii="Calibri" w:hAnsi="Calibri" w:cs="Calibri"/>
+        </w:rPr>
+      </w:pPr>
+      <w:r>
+        <w:rPr>
+          <w:rFonts w:ascii="Calibri" w:hAnsi="Calibri" w:cs="Calibri"/>
+        </w:rPr>
+        <w:t>Los administradores pueden modificar y gestionar las cuentas de los usuarios.</w:t>
+      </w:r>
+    </w:p>
+    <w:p>
+      <w:pPr>
+        <w:pStyle w:val="Prrafodelista"/>
+        <w:numPr>
+          <w:ilvl w:val="0"/>
+          <w:numId w:val="23"/>
+        </w:numPr>
+        <w:rPr>
+          <w:rFonts w:ascii="Calibri" w:hAnsi="Calibri" w:cs="Calibri"/>
+        </w:rPr>
+      </w:pPr>
+      <w:r>
+        <w:rPr>
+          <w:rFonts w:ascii="Calibri" w:hAnsi="Calibri" w:cs="Calibri"/>
+          <w:b/>
+          <w:bCs/>
+        </w:rPr>
+        <w:t>Estimación</w:t>
+      </w:r>
+      <w:r>
+        <w:rPr>
+          <w:rFonts w:ascii="Calibri" w:hAnsi="Calibri" w:cs="Calibri"/>
+        </w:rPr>
+        <w:t>: 4 puntos de historia</w:t>
+      </w:r>
+    </w:p>
+    <w:p>
+      <w:pPr>
+        <w:rPr>
+          <w:rFonts w:ascii="Calibri" w:hAnsi="Calibri" w:cs="Calibri"/>
+          <w:b/>
+          <w:bCs/>
+        </w:rPr>
+      </w:pPr>
+      <w:r>
+        <w:rPr>
+          <w:rFonts w:ascii="Calibri" w:hAnsi="Calibri" w:cs="Calibri"/>
+          <w:b/>
+          <w:bCs/>
+        </w:rPr>
+        <w:t>1</w:t>
+      </w:r>
+      <w:r>
+        <w:rPr>
+          <w:rFonts w:ascii="Calibri" w:hAnsi="Calibri" w:cs="Calibri"/>
+          <w:b/>
+          <w:bCs/>
+        </w:rPr>
+        <w:t>4</w:t>
+      </w:r>
+      <w:r>
+        <w:rPr>
+          <w:rFonts w:ascii="Calibri" w:hAnsi="Calibri" w:cs="Calibri"/>
+          <w:b/>
+          <w:bCs/>
+        </w:rPr>
+        <w:t>. RF-03: Modificación de Perfil</w:t>
       </w:r>
     </w:p>
     <w:p>
@@ -13269,6 +14634,7 @@
           <w:b/>
           <w:bCs/>
         </w:rPr>
+        <w:lastRenderedPageBreak/>
         <w:t>Criterios de Aceptación</w:t>
       </w:r>
       <w:r>
@@ -13334,7 +14700,154 @@
           <w:b/>
           <w:bCs/>
         </w:rPr>
-        <w:t>12. RF-08: Búsqueda de Apartamentos</w:t>
+        <w:t>1</w:t>
+      </w:r>
+      <w:r>
+        <w:rPr>
+          <w:rFonts w:ascii="Calibri" w:hAnsi="Calibri" w:cs="Calibri"/>
+          <w:b/>
+          <w:bCs/>
+        </w:rPr>
+        <w:t>5</w:t>
+      </w:r>
+      <w:r>
+        <w:rPr>
+          <w:rFonts w:ascii="Calibri" w:hAnsi="Calibri" w:cs="Calibri"/>
+          <w:b/>
+          <w:bCs/>
+        </w:rPr>
+        <w:t>. RF-04: Eliminación de Perfil</w:t>
+      </w:r>
+    </w:p>
+    <w:p>
+      <w:pPr>
+        <w:pStyle w:val="Prrafodelista"/>
+        <w:numPr>
+          <w:ilvl w:val="0"/>
+          <w:numId w:val="21"/>
+        </w:numPr>
+        <w:rPr>
+          <w:rFonts w:ascii="Calibri" w:hAnsi="Calibri" w:cs="Calibri"/>
+        </w:rPr>
+      </w:pPr>
+      <w:r>
+        <w:rPr>
+          <w:rFonts w:ascii="Calibri" w:hAnsi="Calibri" w:cs="Calibri"/>
+          <w:b/>
+          <w:bCs/>
+        </w:rPr>
+        <w:t xml:space="preserve">Descripción: </w:t>
+      </w:r>
+      <w:r>
+        <w:rPr>
+          <w:rFonts w:ascii="Calibri" w:hAnsi="Calibri" w:cs="Calibri"/>
+        </w:rPr>
+        <w:t>Como usuario, quiero poder eliminar mi perfil</w:t>
+      </w:r>
+    </w:p>
+    <w:p>
+      <w:pPr>
+        <w:pStyle w:val="Prrafodelista"/>
+        <w:numPr>
+          <w:ilvl w:val="0"/>
+          <w:numId w:val="21"/>
+        </w:numPr>
+        <w:rPr>
+          <w:rFonts w:ascii="Calibri" w:hAnsi="Calibri" w:cs="Calibri"/>
+        </w:rPr>
+      </w:pPr>
+      <w:r>
+        <w:rPr>
+          <w:rFonts w:ascii="Calibri" w:hAnsi="Calibri" w:cs="Calibri"/>
+          <w:b/>
+          <w:bCs/>
+        </w:rPr>
+        <w:t xml:space="preserve">Criterios de </w:t>
+      </w:r>
+      <w:r>
+        <w:rPr>
+          <w:rFonts w:ascii="Calibri" w:hAnsi="Calibri" w:cs="Calibri"/>
+          <w:b/>
+          <w:bCs/>
+        </w:rPr>
+        <w:t>Aceptación:</w:t>
+      </w:r>
+    </w:p>
+    <w:p>
+      <w:pPr>
+        <w:pStyle w:val="Prrafodelista"/>
+        <w:numPr>
+          <w:ilvl w:val="1"/>
+          <w:numId w:val="21"/>
+        </w:numPr>
+        <w:rPr>
+          <w:rFonts w:ascii="Calibri" w:hAnsi="Calibri" w:cs="Calibri"/>
+        </w:rPr>
+      </w:pPr>
+      <w:r>
+        <w:rPr>
+          <w:rFonts w:ascii="Calibri" w:hAnsi="Calibri" w:cs="Calibri"/>
+        </w:rPr>
+        <w:t>El usuario puede eliminar su cuenta</w:t>
+      </w:r>
+    </w:p>
+    <w:p>
+      <w:pPr>
+        <w:pStyle w:val="Prrafodelista"/>
+        <w:numPr>
+          <w:ilvl w:val="0"/>
+          <w:numId w:val="21"/>
+        </w:numPr>
+        <w:rPr>
+          <w:rFonts w:ascii="Calibri" w:hAnsi="Calibri" w:cs="Calibri"/>
+        </w:rPr>
+      </w:pPr>
+      <w:r>
+        <w:rPr>
+          <w:rFonts w:ascii="Calibri" w:hAnsi="Calibri" w:cs="Calibri"/>
+          <w:b/>
+          <w:bCs/>
+        </w:rPr>
+        <w:t>Estimación</w:t>
+      </w:r>
+      <w:r>
+        <w:rPr>
+          <w:rFonts w:ascii="Calibri" w:hAnsi="Calibri" w:cs="Calibri"/>
+        </w:rPr>
+        <w:t>: 3 puntos de historia</w:t>
+      </w:r>
+    </w:p>
+    <w:p>
+      <w:pPr>
+        <w:rPr>
+          <w:rFonts w:ascii="Calibri" w:hAnsi="Calibri" w:cs="Calibri"/>
+          <w:b/>
+          <w:bCs/>
+        </w:rPr>
+      </w:pPr>
+      <w:r>
+        <w:rPr>
+          <w:rFonts w:ascii="Calibri" w:hAnsi="Calibri" w:cs="Calibri"/>
+          <w:b/>
+          <w:bCs/>
+        </w:rPr>
+        <w:t>1</w:t>
+      </w:r>
+      <w:r>
+        <w:rPr>
+          <w:rFonts w:ascii="Calibri" w:hAnsi="Calibri" w:cs="Calibri"/>
+          <w:b/>
+          <w:bCs/>
+        </w:rPr>
+        <w:t>6</w:t>
+      </w:r>
+      <w:r>
+        <w:rPr>
+          <w:rFonts w:ascii="Calibri" w:hAnsi="Calibri" w:cs="Calibri"/>
+          <w:b/>
+          <w:bCs/>
+        </w:rPr>
+        <w:t>. RF-08: Búsqueda de Apartamentos</w:t>
       </w:r>
     </w:p>
     <w:p>
@@ -13359,7 +14872,19 @@
         <w:rPr>
           <w:rFonts w:ascii="Calibri" w:hAnsi="Calibri" w:cs="Calibri"/>
         </w:rPr>
-        <w:t>: Como usuario, quiero buscar apartamentos por nombre, ubicación y fechas para encontrar lo que necesito.</w:t>
+        <w:t>: Como usuario, quiero buscar apartamentos por nombre</w:t>
+      </w:r>
+      <w:r>
+        <w:rPr>
+          <w:rFonts w:ascii="Calibri" w:hAnsi="Calibri" w:cs="Calibri"/>
+        </w:rPr>
+        <w:t xml:space="preserve"> y</w:t>
+      </w:r>
+      <w:r>
+        <w:rPr>
+          <w:rFonts w:ascii="Calibri" w:hAnsi="Calibri" w:cs="Calibri"/>
+        </w:rPr>
+        <w:t xml:space="preserve"> ubicación para encontrar lo que necesito.</w:t>
       </w:r>
     </w:p>
     <w:p>
@@ -13401,24 +14926,19 @@
         <w:rPr>
           <w:rFonts w:ascii="Calibri" w:hAnsi="Calibri" w:cs="Calibri"/>
         </w:rPr>
-        <w:t>La barra de búsqueda permite buscar por nombre, ubicación y fechas.</w:t>
-      </w:r>
-    </w:p>
-    <w:p>
-      <w:pPr>
-        <w:numPr>
-          <w:ilvl w:val="1"/>
-          <w:numId w:val="12"/>
-        </w:numPr>
-        <w:rPr>
-          <w:rFonts w:ascii="Calibri" w:hAnsi="Calibri" w:cs="Calibri"/>
-        </w:rPr>
-      </w:pPr>
-      <w:r>
-        <w:rPr>
-          <w:rFonts w:ascii="Calibri" w:hAnsi="Calibri" w:cs="Calibri"/>
-        </w:rPr>
-        <w:t>Los resultados se muestran en tiempo real mientras el usuario escribe.</w:t>
+        <w:t>La barra de búsqueda permite buscar por nombre</w:t>
+      </w:r>
+      <w:r>
+        <w:rPr>
+          <w:rFonts w:ascii="Calibri" w:hAnsi="Calibri" w:cs="Calibri"/>
+        </w:rPr>
+        <w:t xml:space="preserve"> y</w:t>
+      </w:r>
+      <w:r>
+        <w:rPr>
+          <w:rFonts w:ascii="Calibri" w:hAnsi="Calibri" w:cs="Calibri"/>
+        </w:rPr>
+        <w:t xml:space="preserve"> ubicación.</w:t>
       </w:r>
     </w:p>
     <w:p>
@@ -13460,7 +14980,23 @@
           <w:b/>
           <w:bCs/>
         </w:rPr>
-        <w:t>13. RF-15: Gestión de Reservas por Usuarios</w:t>
+        <w:t>1</w:t>
+      </w:r>
+      <w:r>
+        <w:rPr>
+          <w:rFonts w:ascii="Calibri" w:hAnsi="Calibri" w:cs="Calibri"/>
+          <w:b/>
+          <w:bCs/>
+        </w:rPr>
+        <w:t>7</w:t>
+      </w:r>
+      <w:r>
+        <w:rPr>
+          <w:rFonts w:ascii="Calibri" w:hAnsi="Calibri" w:cs="Calibri"/>
+          <w:b/>
+          <w:bCs/>
+        </w:rPr>
+        <w:t>. RF-15: Gestión de Reservas por Usuarios</w:t>
       </w:r>
     </w:p>
     <w:p>
@@ -13527,7 +15063,7 @@
         <w:rPr>
           <w:rFonts w:ascii="Calibri" w:hAnsi="Calibri" w:cs="Calibri"/>
         </w:rPr>
-        <w:t>El usuario puede ver una lista de sus reservas activas y pasadas.</w:t>
+        <w:t>El usuario puede ver una lista de sus reservas.</w:t>
       </w:r>
     </w:p>
     <w:p>
@@ -13586,65 +15122,91 @@
           <w:b/>
           <w:bCs/>
         </w:rPr>
-        <w:t>14. RF-13: Creación de Cuentas por Administradores</w:t>
+        <w:t xml:space="preserve">18. RF-16: </w:t>
+      </w:r>
+      <w:r>
+        <w:rPr>
+          <w:rFonts w:ascii="Calibri" w:hAnsi="Calibri" w:cs="Calibri"/>
+          <w:b/>
+          <w:bCs/>
+        </w:rPr>
+        <w:t>Historial de reservas</w:t>
       </w:r>
     </w:p>
     <w:p>
       <w:pPr>
+        <w:pStyle w:val="Prrafodelista"/>
         <w:numPr>
           <w:ilvl w:val="0"/>
-          <w:numId w:val="14"/>
+          <w:numId w:val="24"/>
         </w:numPr>
-        <w:rPr>
-          <w:rFonts w:ascii="Calibri" w:hAnsi="Calibri" w:cs="Calibri"/>
-        </w:rPr>
-      </w:pPr>
-      <w:r>
         <w:rPr>
           <w:rFonts w:ascii="Calibri" w:hAnsi="Calibri" w:cs="Calibri"/>
           <w:b/>
           <w:bCs/>
         </w:rPr>
-        <w:t>Descripción</w:t>
-      </w:r>
-      <w:r>
-        <w:rPr>
-          <w:rFonts w:ascii="Calibri" w:hAnsi="Calibri" w:cs="Calibri"/>
-        </w:rPr>
-        <w:t>: Como administrador, quiero poder crear cuentas de usuario para facilitar el acceso.</w:t>
+      </w:pPr>
+      <w:r>
+        <w:rPr>
+          <w:rFonts w:ascii="Calibri" w:hAnsi="Calibri" w:cs="Calibri"/>
+          <w:b/>
+          <w:bCs/>
+        </w:rPr>
+        <w:t xml:space="preserve">Descripción: </w:t>
+      </w:r>
+      <w:r>
+        <w:rPr>
+          <w:rFonts w:ascii="Calibri" w:hAnsi="Calibri" w:cs="Calibri"/>
+        </w:rPr>
+        <w:t xml:space="preserve">Como usuario, quiero tener una pestaña para </w:t>
+      </w:r>
+      <w:r>
+        <w:rPr>
+          <w:rFonts w:ascii="Calibri" w:hAnsi="Calibri" w:cs="Calibri"/>
+        </w:rPr>
+        <w:t>ver</w:t>
+      </w:r>
+      <w:r>
+        <w:rPr>
+          <w:rFonts w:ascii="Calibri" w:hAnsi="Calibri" w:cs="Calibri"/>
+        </w:rPr>
+        <w:t xml:space="preserve"> </w:t>
+      </w:r>
+      <w:r>
+        <w:rPr>
+          <w:rFonts w:ascii="Calibri" w:hAnsi="Calibri" w:cs="Calibri"/>
+        </w:rPr>
+        <w:t>mi historial de reservas</w:t>
       </w:r>
     </w:p>
     <w:p>
       <w:pPr>
+        <w:pStyle w:val="Prrafodelista"/>
         <w:numPr>
           <w:ilvl w:val="0"/>
-          <w:numId w:val="14"/>
+          <w:numId w:val="24"/>
         </w:numPr>
-        <w:rPr>
-          <w:rFonts w:ascii="Calibri" w:hAnsi="Calibri" w:cs="Calibri"/>
-        </w:rPr>
-      </w:pPr>
-      <w:r>
         <w:rPr>
           <w:rFonts w:ascii="Calibri" w:hAnsi="Calibri" w:cs="Calibri"/>
           <w:b/>
           <w:bCs/>
         </w:rPr>
-        <w:lastRenderedPageBreak/>
-        <w:t>Criterios de Aceptación</w:t>
-      </w:r>
-      <w:r>
-        <w:rPr>
-          <w:rFonts w:ascii="Calibri" w:hAnsi="Calibri" w:cs="Calibri"/>
-        </w:rPr>
-        <w:t>:</w:t>
+      </w:pPr>
+      <w:r>
+        <w:rPr>
+          <w:rFonts w:ascii="Calibri" w:hAnsi="Calibri" w:cs="Calibri"/>
+          <w:b/>
+          <w:bCs/>
+        </w:rPr>
+        <w:t>Criterios de Aceptación:</w:t>
       </w:r>
     </w:p>
     <w:p>
       <w:pPr>
+        <w:pStyle w:val="Prrafodelista"/>
         <w:numPr>
           <w:ilvl w:val="1"/>
-          <w:numId w:val="14"/>
+          <w:numId w:val="24"/>
         </w:numPr>
         <w:rPr>
           <w:rFonts w:ascii="Calibri" w:hAnsi="Calibri" w:cs="Calibri"/>
@@ -13654,34 +15216,138 @@
         <w:rPr>
           <w:rFonts w:ascii="Calibri" w:hAnsi="Calibri" w:cs="Calibri"/>
         </w:rPr>
-        <w:t>El administrador puede crear cuentas nuevas desde el panel de control.</w:t>
+        <w:t>El usuario puede visualizar sus reservas pasadas</w:t>
       </w:r>
     </w:p>
     <w:p>
       <w:pPr>
+        <w:pStyle w:val="Prrafodelista"/>
+        <w:numPr>
+          <w:ilvl w:val="0"/>
+          <w:numId w:val="24"/>
+        </w:numPr>
+        <w:rPr>
+          <w:rFonts w:ascii="Calibri" w:hAnsi="Calibri" w:cs="Calibri"/>
+        </w:rPr>
+      </w:pPr>
+      <w:r>
+        <w:rPr>
+          <w:rFonts w:ascii="Calibri" w:hAnsi="Calibri" w:cs="Calibri"/>
+          <w:b/>
+          <w:bCs/>
+        </w:rPr>
+        <w:t>Estimación</w:t>
+      </w:r>
+      <w:r>
+        <w:rPr>
+          <w:rFonts w:ascii="Calibri" w:hAnsi="Calibri" w:cs="Calibri"/>
+        </w:rPr>
+        <w:t>: 5 puntos de historia</w:t>
+      </w:r>
+    </w:p>
+    <w:p>
+      <w:pPr>
+        <w:rPr>
+          <w:rFonts w:ascii="Calibri" w:hAnsi="Calibri" w:cs="Calibri"/>
+          <w:b/>
+          <w:bCs/>
+          <w:lang w:val="es-PA"/>
+        </w:rPr>
+      </w:pPr>
+      <w:r>
+        <w:rPr>
+          <w:rFonts w:ascii="Calibri" w:hAnsi="Calibri" w:cs="Calibri"/>
+          <w:b/>
+          <w:bCs/>
+          <w:lang w:val="es-PA"/>
+        </w:rPr>
+        <w:t>19. RF-05: Aplicación en español</w:t>
+      </w:r>
+    </w:p>
+    <w:p>
+      <w:pPr>
+        <w:pStyle w:val="Prrafodelista"/>
+        <w:numPr>
+          <w:ilvl w:val="0"/>
+          <w:numId w:val="25"/>
+        </w:numPr>
+        <w:rPr>
+          <w:rFonts w:ascii="Calibri" w:hAnsi="Calibri" w:cs="Calibri"/>
+          <w:b/>
+          <w:bCs/>
+          <w:lang w:val="es-PA"/>
+        </w:rPr>
+      </w:pPr>
+      <w:r>
+        <w:rPr>
+          <w:rFonts w:ascii="Calibri" w:hAnsi="Calibri" w:cs="Calibri"/>
+          <w:b/>
+          <w:bCs/>
+          <w:lang w:val="es-PA"/>
+        </w:rPr>
+        <w:t xml:space="preserve">Descripción: </w:t>
+      </w:r>
+      <w:r>
+        <w:rPr>
+          <w:rFonts w:ascii="Calibri" w:hAnsi="Calibri" w:cs="Calibri"/>
+        </w:rPr>
+        <w:t>El idioma de la aplicación será el español</w:t>
+      </w:r>
+    </w:p>
+    <w:p>
+      <w:pPr>
+        <w:pStyle w:val="Prrafodelista"/>
+        <w:numPr>
+          <w:ilvl w:val="0"/>
+          <w:numId w:val="25"/>
+        </w:numPr>
+        <w:rPr>
+          <w:rFonts w:ascii="Calibri" w:hAnsi="Calibri" w:cs="Calibri"/>
+          <w:b/>
+          <w:bCs/>
+          <w:lang w:val="es-PA"/>
+        </w:rPr>
+      </w:pPr>
+      <w:r>
+        <w:rPr>
+          <w:rFonts w:ascii="Calibri" w:hAnsi="Calibri" w:cs="Calibri"/>
+          <w:b/>
+          <w:bCs/>
+          <w:lang w:val="es-PA"/>
+        </w:rPr>
+        <w:t>Criterios de Aceptación:</w:t>
+      </w:r>
+    </w:p>
+    <w:p>
+      <w:pPr>
+        <w:pStyle w:val="Prrafodelista"/>
         <w:numPr>
           <w:ilvl w:val="1"/>
-          <w:numId w:val="14"/>
+          <w:numId w:val="25"/>
         </w:numPr>
         <w:rPr>
           <w:rFonts w:ascii="Calibri" w:hAnsi="Calibri" w:cs="Calibri"/>
-        </w:rPr>
-      </w:pPr>
-      <w:r>
-        <w:rPr>
-          <w:rFonts w:ascii="Calibri" w:hAnsi="Calibri" w:cs="Calibri"/>
-        </w:rPr>
-        <w:t>Se envía un correo de confirmación al nuevo usuario.</w:t>
+          <w:lang w:val="es-PA"/>
+        </w:rPr>
+      </w:pPr>
+      <w:r>
+        <w:rPr>
+          <w:rFonts w:ascii="Calibri" w:hAnsi="Calibri" w:cs="Calibri"/>
+          <w:lang w:val="es-PA"/>
+        </w:rPr>
+        <w:t>Toda la aplicación está en español</w:t>
       </w:r>
     </w:p>
     <w:p>
       <w:pPr>
+        <w:pStyle w:val="Prrafodelista"/>
         <w:numPr>
           <w:ilvl w:val="0"/>
-          <w:numId w:val="14"/>
+          <w:numId w:val="25"/>
         </w:numPr>
         <w:rPr>
           <w:rFonts w:ascii="Calibri" w:hAnsi="Calibri" w:cs="Calibri"/>
+          <w:lang w:val="es-PA"/>
         </w:rPr>
       </w:pPr>
       <w:r>
@@ -13689,138 +15355,15 @@
           <w:rFonts w:ascii="Calibri" w:hAnsi="Calibri" w:cs="Calibri"/>
           <w:b/>
           <w:bCs/>
-        </w:rPr>
+          <w:lang w:val="es-PA"/>
+        </w:rPr>
+        <w:lastRenderedPageBreak/>
         <w:t>Estimación</w:t>
       </w:r>
       <w:r>
         <w:rPr>
           <w:rFonts w:ascii="Calibri" w:hAnsi="Calibri" w:cs="Calibri"/>
-        </w:rPr>
-        <w:t>: 4 puntos de historia</w:t>
-      </w:r>
-    </w:p>
-    <w:p>
-      <w:pPr>
-        <w:rPr>
-          <w:rFonts w:ascii="Calibri" w:hAnsi="Calibri" w:cs="Calibri"/>
-          <w:b/>
-          <w:bCs/>
-        </w:rPr>
-      </w:pPr>
-      <w:r>
-        <w:rPr>
-          <w:rFonts w:ascii="Calibri" w:hAnsi="Calibri" w:cs="Calibri"/>
-          <w:b/>
-          <w:bCs/>
-        </w:rPr>
-        <w:t>15. RNF-01: Localización en Español</w:t>
-      </w:r>
-    </w:p>
-    <w:p>
-      <w:pPr>
-        <w:numPr>
-          <w:ilvl w:val="0"/>
-          <w:numId w:val="15"/>
-        </w:numPr>
-        <w:rPr>
-          <w:rFonts w:ascii="Calibri" w:hAnsi="Calibri" w:cs="Calibri"/>
-        </w:rPr>
-      </w:pPr>
-      <w:r>
-        <w:rPr>
-          <w:rFonts w:ascii="Calibri" w:hAnsi="Calibri" w:cs="Calibri"/>
-          <w:b/>
-          <w:bCs/>
-        </w:rPr>
-        <w:t>Descripción</w:t>
-      </w:r>
-      <w:r>
-        <w:rPr>
-          <w:rFonts w:ascii="Calibri" w:hAnsi="Calibri" w:cs="Calibri"/>
-        </w:rPr>
-        <w:t>: La aplicación debe estar completamente en español para mejorar la accesibilidad.</w:t>
-      </w:r>
-    </w:p>
-    <w:p>
-      <w:pPr>
-        <w:numPr>
-          <w:ilvl w:val="0"/>
-          <w:numId w:val="15"/>
-        </w:numPr>
-        <w:rPr>
-          <w:rFonts w:ascii="Calibri" w:hAnsi="Calibri" w:cs="Calibri"/>
-        </w:rPr>
-      </w:pPr>
-      <w:r>
-        <w:rPr>
-          <w:rFonts w:ascii="Calibri" w:hAnsi="Calibri" w:cs="Calibri"/>
-          <w:b/>
-          <w:bCs/>
-        </w:rPr>
-        <w:t>Criterios de Aceptación</w:t>
-      </w:r>
-      <w:r>
-        <w:rPr>
-          <w:rFonts w:ascii="Calibri" w:hAnsi="Calibri" w:cs="Calibri"/>
-        </w:rPr>
-        <w:t>:</w:t>
-      </w:r>
-    </w:p>
-    <w:p>
-      <w:pPr>
-        <w:numPr>
-          <w:ilvl w:val="1"/>
-          <w:numId w:val="15"/>
-        </w:numPr>
-        <w:rPr>
-          <w:rFonts w:ascii="Calibri" w:hAnsi="Calibri" w:cs="Calibri"/>
-        </w:rPr>
-      </w:pPr>
-      <w:r>
-        <w:rPr>
-          <w:rFonts w:ascii="Calibri" w:hAnsi="Calibri" w:cs="Calibri"/>
-        </w:rPr>
-        <w:t>Toda la interfaz, incluyendo mensajes y notificaciones, está en español.</w:t>
-      </w:r>
-    </w:p>
-    <w:p>
-      <w:pPr>
-        <w:numPr>
-          <w:ilvl w:val="1"/>
-          <w:numId w:val="15"/>
-        </w:numPr>
-        <w:rPr>
-          <w:rFonts w:ascii="Calibri" w:hAnsi="Calibri" w:cs="Calibri"/>
-        </w:rPr>
-      </w:pPr>
-      <w:r>
-        <w:rPr>
-          <w:rFonts w:ascii="Calibri" w:hAnsi="Calibri" w:cs="Calibri"/>
-        </w:rPr>
-        <w:t>Se realizan pruebas para asegurar que no haya textos en otros idiomas.</w:t>
-      </w:r>
-    </w:p>
-    <w:p>
-      <w:pPr>
-        <w:numPr>
-          <w:ilvl w:val="0"/>
-          <w:numId w:val="15"/>
-        </w:numPr>
-        <w:rPr>
-          <w:rFonts w:ascii="Calibri" w:hAnsi="Calibri" w:cs="Calibri"/>
-        </w:rPr>
-      </w:pPr>
-      <w:r>
-        <w:rPr>
-          <w:rFonts w:ascii="Calibri" w:hAnsi="Calibri" w:cs="Calibri"/>
-          <w:b/>
-          <w:bCs/>
-        </w:rPr>
-        <w:t>Estimación</w:t>
-      </w:r>
-      <w:r>
-        <w:rPr>
-          <w:rFonts w:ascii="Calibri" w:hAnsi="Calibri" w:cs="Calibri"/>
+          <w:lang w:val="es-PA"/>
         </w:rPr>
         <w:t>: 2 puntos de historia</w:t>
       </w:r>
@@ -13994,6 +15537,104 @@
         </w:rPr>
         <w:t>: Catálogo de pisos turísticos</w:t>
       </w:r>
+    </w:p>
+    <w:p>
+      <w:pPr>
+        <w:pStyle w:val="Prrafodelista"/>
+        <w:numPr>
+          <w:ilvl w:val="0"/>
+          <w:numId w:val="16"/>
+        </w:numPr>
+        <w:rPr>
+          <w:rFonts w:ascii="Calibri" w:hAnsi="Calibri" w:cs="Calibri"/>
+        </w:rPr>
+      </w:pPr>
+      <w:r>
+        <w:rPr>
+          <w:rFonts w:ascii="Calibri" w:hAnsi="Calibri" w:cs="Calibri"/>
+          <w:b/>
+          <w:bCs/>
+        </w:rPr>
+        <w:t>RF-06</w:t>
+      </w:r>
+      <w:r>
+        <w:rPr>
+          <w:rFonts w:ascii="Calibri" w:hAnsi="Calibri" w:cs="Calibri"/>
+        </w:rPr>
+        <w:t>: Disponibilidad de Apartamentos</w:t>
+      </w:r>
+    </w:p>
+    <w:p>
+      <w:pPr>
+        <w:numPr>
+          <w:ilvl w:val="0"/>
+          <w:numId w:val="16"/>
+        </w:numPr>
+        <w:rPr>
+          <w:rFonts w:ascii="Calibri" w:hAnsi="Calibri" w:cs="Calibri"/>
+        </w:rPr>
+      </w:pPr>
+      <w:r>
+        <w:rPr>
+          <w:rFonts w:ascii="Calibri" w:hAnsi="Calibri" w:cs="Calibri"/>
+          <w:b/>
+          <w:bCs/>
+        </w:rPr>
+        <w:t>RF-09:</w:t>
+      </w:r>
+      <w:r>
+        <w:rPr>
+          <w:rFonts w:ascii="Calibri" w:hAnsi="Calibri" w:cs="Calibri"/>
+        </w:rPr>
+        <w:t xml:space="preserve"> </w:t>
+      </w:r>
+      <w:r>
+        <w:rPr>
+          <w:rFonts w:ascii="Calibri" w:hAnsi="Calibri" w:cs="Calibri"/>
+        </w:rPr>
+        <w:t>Ficha Detallada de Apartamentos</w:t>
+      </w:r>
+    </w:p>
+    <w:p>
+      <w:pPr>
+        <w:numPr>
+          <w:ilvl w:val="0"/>
+          <w:numId w:val="16"/>
+        </w:numPr>
+        <w:rPr>
+          <w:rFonts w:ascii="Calibri" w:hAnsi="Calibri" w:cs="Calibri"/>
+        </w:rPr>
+      </w:pPr>
+      <w:r>
+        <w:rPr>
+          <w:rFonts w:ascii="Calibri" w:hAnsi="Calibri" w:cs="Calibri"/>
+          <w:b/>
+          <w:bCs/>
+        </w:rPr>
+        <w:t>RF-</w:t>
+      </w:r>
+      <w:r>
+        <w:rPr>
+          <w:rFonts w:ascii="Calibri" w:hAnsi="Calibri" w:cs="Calibri"/>
+          <w:b/>
+          <w:bCs/>
+        </w:rPr>
+        <w:t>05:</w:t>
+      </w:r>
+      <w:r>
+        <w:rPr>
+          <w:rFonts w:ascii="Calibri" w:hAnsi="Calibri" w:cs="Calibri"/>
+        </w:rPr>
+        <w:t xml:space="preserve"> Aplicación en español</w:t>
+      </w:r>
+    </w:p>
+    <w:p>
+      <w:pPr>
+        <w:ind w:left="720"/>
+        <w:rPr>
+          <w:rFonts w:ascii="Calibri" w:hAnsi="Calibri" w:cs="Calibri"/>
+        </w:rPr>
+      </w:pPr>
     </w:p>
     <w:p>
       <w:pPr>
@@ -14084,13 +15725,23 @@
           <w:b/>
           <w:bCs/>
         </w:rPr>
-        <w:t>RF-08</w:t>
-      </w:r>
-      <w:r>
-        <w:rPr>
-          <w:rFonts w:ascii="Calibri" w:hAnsi="Calibri" w:cs="Calibri"/>
-        </w:rPr>
-        <w:t>: Búsqueda de Apartamentos</w:t>
+        <w:t>RF</w:t>
+      </w:r>
+      <w:r>
+        <w:rPr>
+          <w:rFonts w:ascii="Calibri" w:hAnsi="Calibri" w:cs="Calibri"/>
+          <w:b/>
+          <w:bCs/>
+          <w:lang w:val="es-PA"/>
+        </w:rPr>
+        <w:t>-04</w:t>
+      </w:r>
+      <w:r>
+        <w:rPr>
+          <w:rFonts w:ascii="Calibri" w:hAnsi="Calibri" w:cs="Calibri"/>
+          <w:lang w:val="es-PA"/>
+        </w:rPr>
+        <w:t xml:space="preserve">: Eliminación de cuenta de usuario </w:t>
       </w:r>
     </w:p>
     <w:p>
@@ -14111,13 +15762,13 @@
           <w:b/>
           <w:bCs/>
         </w:rPr>
-        <w:t>RF-11</w:t>
-      </w:r>
-      <w:r>
-        <w:rPr>
-          <w:rFonts w:ascii="Calibri" w:hAnsi="Calibri" w:cs="Calibri"/>
-        </w:rPr>
-        <w:t>: Gestión de Reservas por Administradores</w:t>
+        <w:t>RF-08</w:t>
+      </w:r>
+      <w:r>
+        <w:rPr>
+          <w:rFonts w:ascii="Calibri" w:hAnsi="Calibri" w:cs="Calibri"/>
+        </w:rPr>
+        <w:t>: Búsqueda de Apartamentos</w:t>
       </w:r>
     </w:p>
     <w:p>
@@ -14138,13 +15789,13 @@
           <w:b/>
           <w:bCs/>
         </w:rPr>
-        <w:t>RF-15</w:t>
-      </w:r>
-      <w:r>
-        <w:rPr>
-          <w:rFonts w:ascii="Calibri" w:hAnsi="Calibri" w:cs="Calibri"/>
-        </w:rPr>
-        <w:t>: Gestión de Reservas por Usuarios</w:t>
+        <w:t>RF-11</w:t>
+      </w:r>
+      <w:r>
+        <w:rPr>
+          <w:rFonts w:ascii="Calibri" w:hAnsi="Calibri" w:cs="Calibri"/>
+        </w:rPr>
+        <w:t>: Gestión de Reservas por Administradores</w:t>
       </w:r>
     </w:p>
     <w:p>
@@ -14165,6 +15816,33 @@
           <w:b/>
           <w:bCs/>
         </w:rPr>
+        <w:t>RF-15</w:t>
+      </w:r>
+      <w:r>
+        <w:rPr>
+          <w:rFonts w:ascii="Calibri" w:hAnsi="Calibri" w:cs="Calibri"/>
+        </w:rPr>
+        <w:t>: Gestión de Reservas por Usuarios</w:t>
+      </w:r>
+    </w:p>
+    <w:p>
+      <w:pPr>
+        <w:pStyle w:val="Prrafodelista"/>
+        <w:numPr>
+          <w:ilvl w:val="0"/>
+          <w:numId w:val="17"/>
+        </w:numPr>
+        <w:rPr>
+          <w:rFonts w:ascii="Calibri" w:hAnsi="Calibri" w:cs="Calibri"/>
+          <w:lang w:val="es-PA"/>
+        </w:rPr>
+      </w:pPr>
+      <w:r>
+        <w:rPr>
+          <w:rFonts w:ascii="Calibri" w:hAnsi="Calibri" w:cs="Calibri"/>
+          <w:b/>
+          <w:bCs/>
+        </w:rPr>
         <w:t>RF-13</w:t>
       </w:r>
       <w:r>
@@ -14172,10 +15850,252 @@
           <w:rFonts w:ascii="Calibri" w:hAnsi="Calibri" w:cs="Calibri"/>
         </w:rPr>
         <w:t>: Creación de Cuentas por Administradores</w:t>
+      </w:r>
+    </w:p>
+    <w:p>
+      <w:pPr>
+        <w:pStyle w:val="Prrafodelista"/>
+        <w:numPr>
+          <w:ilvl w:val="0"/>
+          <w:numId w:val="17"/>
+        </w:numPr>
+        <w:rPr>
+          <w:rFonts w:ascii="Calibri" w:hAnsi="Calibri" w:cs="Calibri"/>
+          <w:lang w:val="es-PA"/>
+        </w:rPr>
+      </w:pPr>
+      <w:r>
+        <w:rPr>
+          <w:rFonts w:ascii="Calibri" w:hAnsi="Calibri" w:cs="Calibri"/>
+          <w:b/>
+          <w:bCs/>
+        </w:rPr>
+        <w:t>RF</w:t>
+      </w:r>
+      <w:r>
+        <w:rPr>
+          <w:rFonts w:ascii="Calibri" w:hAnsi="Calibri" w:cs="Calibri"/>
+          <w:b/>
+          <w:bCs/>
+          <w:lang w:val="es-PA"/>
+        </w:rPr>
+        <w:t>-12</w:t>
+      </w:r>
+      <w:r>
+        <w:rPr>
+          <w:rFonts w:ascii="Calibri" w:hAnsi="Calibri" w:cs="Calibri"/>
+          <w:lang w:val="es-PA"/>
+        </w:rPr>
+        <w:t>: Eliminación de Cuentas por Administradores</w:t>
+      </w:r>
+    </w:p>
+    <w:p>
+      <w:pPr>
+        <w:pStyle w:val="Prrafodelista"/>
+        <w:numPr>
+          <w:ilvl w:val="0"/>
+          <w:numId w:val="17"/>
+        </w:numPr>
+        <w:rPr>
+          <w:rFonts w:ascii="Calibri" w:hAnsi="Calibri" w:cs="Calibri"/>
+          <w:lang w:val="es-PA"/>
+        </w:rPr>
+      </w:pPr>
+      <w:r>
+        <w:rPr>
+          <w:rFonts w:ascii="Calibri" w:hAnsi="Calibri" w:cs="Calibri"/>
+          <w:b/>
+          <w:bCs/>
+        </w:rPr>
+        <w:t>RF</w:t>
+      </w:r>
+      <w:r>
+        <w:rPr>
+          <w:rFonts w:ascii="Calibri" w:hAnsi="Calibri" w:cs="Calibri"/>
+          <w:b/>
+          <w:bCs/>
+          <w:lang w:val="es-PA"/>
+        </w:rPr>
+        <w:t>-14</w:t>
+      </w:r>
+      <w:r>
+        <w:rPr>
+          <w:rFonts w:ascii="Calibri" w:hAnsi="Calibri" w:cs="Calibri"/>
+          <w:lang w:val="es-PA"/>
+        </w:rPr>
+        <w:t>: Gestión de Cuentas por Administradores</w:t>
+      </w:r>
+    </w:p>
+    <w:p>
+      <w:pPr>
+        <w:pStyle w:val="Prrafodelista"/>
+        <w:numPr>
+          <w:ilvl w:val="0"/>
+          <w:numId w:val="17"/>
+        </w:numPr>
+        <w:rPr>
+          <w:rFonts w:ascii="Calibri" w:hAnsi="Calibri" w:cs="Calibri"/>
+          <w:lang w:val="es-PA"/>
+        </w:rPr>
+      </w:pPr>
+      <w:r>
+        <w:rPr>
+          <w:rFonts w:ascii="Calibri" w:hAnsi="Calibri" w:cs="Calibri"/>
+          <w:b/>
+          <w:bCs/>
+        </w:rPr>
+        <w:t>RF</w:t>
+      </w:r>
+      <w:r>
+        <w:rPr>
+          <w:rFonts w:ascii="Calibri" w:hAnsi="Calibri" w:cs="Calibri"/>
+          <w:b/>
+          <w:bCs/>
+          <w:lang w:val="es-PA"/>
+        </w:rPr>
+        <w:t>-16:</w:t>
+      </w:r>
+      <w:r>
+        <w:rPr>
+          <w:rFonts w:ascii="Calibri" w:hAnsi="Calibri" w:cs="Calibri"/>
+          <w:lang w:val="es-PA"/>
+        </w:rPr>
+        <w:t xml:space="preserve"> Historial de Reserva</w:t>
+      </w:r>
+    </w:p>
+    <w:p>
+      <w:pPr>
+        <w:rPr>
+          <w:rFonts w:ascii="Calibri" w:hAnsi="Calibri" w:cs="Calibri"/>
+          <w:lang w:val="es-PA"/>
+        </w:rPr>
+      </w:pPr>
+    </w:p>
+    <w:p>
+      <w:pPr>
+        <w:rPr>
+          <w:rFonts w:ascii="Calibri" w:hAnsi="Calibri" w:cs="Calibri"/>
+          <w:lang w:val="es-PA"/>
+        </w:rPr>
+      </w:pPr>
+    </w:p>
+    <w:p>
+      <w:pPr>
+        <w:rPr>
+          <w:rFonts w:ascii="Calibri" w:hAnsi="Calibri" w:cs="Calibri"/>
+          <w:lang w:val="es-PA"/>
+        </w:rPr>
+      </w:pPr>
+    </w:p>
+    <w:p>
+      <w:pPr>
+        <w:rPr>
+          <w:rFonts w:ascii="Calibri" w:hAnsi="Calibri" w:cs="Calibri"/>
+          <w:lang w:val="es-PA"/>
+        </w:rPr>
+      </w:pPr>
+    </w:p>
+    <w:p>
+      <w:pPr>
+        <w:rPr>
+          <w:rFonts w:ascii="Calibri" w:hAnsi="Calibri" w:cs="Calibri"/>
+          <w:lang w:val="es-PA"/>
+        </w:rPr>
+      </w:pPr>
+    </w:p>
+    <w:p>
+      <w:pPr>
+        <w:rPr>
+          <w:rFonts w:ascii="Calibri" w:hAnsi="Calibri" w:cs="Calibri"/>
+          <w:b/>
+          <w:bCs/>
+          <w:sz w:val="30"/>
+          <w:szCs w:val="30"/>
+          <w:lang w:val="es-PA"/>
+        </w:rPr>
+      </w:pPr>
+      <w:r>
+        <w:rPr>
+          <w:rFonts w:ascii="Calibri" w:hAnsi="Calibri" w:cs="Calibri"/>
+          <w:b/>
+          <w:bCs/>
+          <w:sz w:val="30"/>
+          <w:szCs w:val="30"/>
+          <w:lang w:val="es-PA"/>
+        </w:rPr>
+        <w:t>Priorización y Planificación del Sprint 3</w:t>
+      </w:r>
+    </w:p>
+    <w:p>
+      <w:pPr>
+        <w:rPr>
+          <w:rFonts w:ascii="Calibri" w:hAnsi="Calibri" w:cs="Calibri"/>
+        </w:rPr>
+      </w:pPr>
+      <w:r>
+        <w:rPr>
+          <w:rFonts w:ascii="Calibri" w:hAnsi="Calibri" w:cs="Calibri"/>
+        </w:rPr>
+        <w:t>En este tercer sprint, el enfoque se centrará en garantizar la calidad y estabilidad de la aplicación mediante la implementación de pruebas funcionales y el despliegue de la infraestructura necesaria. Estas tareas son fundamentales para preparar la plataforma para el uso en producción.</w:t>
+      </w:r>
+    </w:p>
+    <w:p>
+      <w:pPr>
+        <w:pStyle w:val="Prrafodelista"/>
+        <w:numPr>
+          <w:ilvl w:val="0"/>
+          <w:numId w:val="20"/>
+        </w:numPr>
+        <w:rPr>
+          <w:rFonts w:ascii="Calibri" w:hAnsi="Calibri" w:cs="Calibri"/>
+        </w:rPr>
+      </w:pPr>
+      <w:r>
+        <w:rPr>
+          <w:rFonts w:ascii="Calibri" w:hAnsi="Calibri" w:cs="Calibri"/>
+        </w:rPr>
+        <w:t>Implementar funcionalidades clave para garantizar la integridad y calidad del sistema.</w:t>
+      </w:r>
+    </w:p>
+    <w:p>
+      <w:pPr>
+        <w:pStyle w:val="Prrafodelista"/>
+        <w:numPr>
+          <w:ilvl w:val="0"/>
+          <w:numId w:val="20"/>
+        </w:numPr>
+        <w:rPr>
+          <w:rFonts w:ascii="Calibri" w:hAnsi="Calibri" w:cs="Calibri"/>
+        </w:rPr>
+      </w:pPr>
+      <w:r>
+        <w:rPr>
+          <w:rFonts w:ascii="Calibri" w:hAnsi="Calibri" w:cs="Calibri"/>
+        </w:rPr>
+        <w:t>Desarrollar y ejecutar pruebas funcionales automatizadas para validar las historias de usuario implementadas.</w:t>
+      </w:r>
+    </w:p>
+    <w:p>
+      <w:pPr>
+        <w:pStyle w:val="Prrafodelista"/>
+        <w:numPr>
+          <w:ilvl w:val="0"/>
+          <w:numId w:val="20"/>
+        </w:numPr>
+        <w:rPr>
+          <w:rFonts w:ascii="Calibri" w:hAnsi="Calibri" w:cs="Calibri"/>
+          <w:lang w:val="es-PA"/>
+        </w:rPr>
+      </w:pPr>
+      <w:r>
+        <w:rPr>
+          <w:rFonts w:ascii="Calibri" w:hAnsi="Calibri" w:cs="Calibri"/>
+        </w:rPr>
+        <w:t>Desplegar y configurar la infraestructura necesaria para asegurar la estabilidad y escalabilidad de la plataforma.</w:t>
       </w:r>
     </w:p>
     <w:sectPr>
-      <w:headerReference w:type="default" r:id="rId7"/>
+      <w:headerReference w:type="default" r:id="rId8"/>
       <w:pgSz w:w="11906" w:h="16838"/>
       <w:pgMar w:top="1417" w:right="1701" w:bottom="1417" w:left="1701" w:header="708" w:footer="708" w:gutter="0"/>
       <w:cols w:space="708"/>
@@ -14415,6 +16335,119 @@
     </w:lvl>
   </w:abstractNum>
   <w:abstractNum w:abstractNumId="1" w15:restartNumberingAfterBreak="0">
+    <w:nsid w:val="0412457F"/>
+    <w:multiLevelType w:val="hybridMultilevel"/>
+    <w:tmpl w:val="D0029244"/>
+    <w:lvl w:ilvl="0" w:tplc="0C0A0001">
+      <w:start w:val="1"/>
+      <w:numFmt w:val="bullet"/>
+      <w:lvlText w:val=""/>
+      <w:lvlJc w:val="left"/>
+      <w:pPr>
+        <w:ind w:left="720" w:hanging="360"/>
+      </w:pPr>
+      <w:rPr>
+        <w:rFonts w:ascii="Symbol" w:hAnsi="Symbol" w:hint="default"/>
+      </w:rPr>
+    </w:lvl>
+    <w:lvl w:ilvl="1" w:tplc="0C0A0003">
+      <w:start w:val="1"/>
+      <w:numFmt w:val="bullet"/>
+      <w:lvlText w:val="o"/>
+      <w:lvlJc w:val="left"/>
+      <w:pPr>
+        <w:ind w:left="1440" w:hanging="360"/>
+      </w:pPr>
+      <w:rPr>
+        <w:rFonts w:ascii="Courier New" w:hAnsi="Courier New" w:cs="Courier New" w:hint="default"/>
+      </w:rPr>
+    </w:lvl>
+    <w:lvl w:ilvl="2" w:tplc="0C0A0005" w:tentative="1">
+      <w:start w:val="1"/>
+      <w:numFmt w:val="bullet"/>
+      <w:lvlText w:val=""/>
+      <w:lvlJc w:val="left"/>
+      <w:pPr>
+        <w:ind w:left="2160" w:hanging="360"/>
+      </w:pPr>
+      <w:rPr>
+        <w:rFonts w:ascii="Wingdings" w:hAnsi="Wingdings" w:hint="default"/>
+      </w:rPr>
+    </w:lvl>
+    <w:lvl w:ilvl="3" w:tplc="0C0A0001" w:tentative="1">
+      <w:start w:val="1"/>
+      <w:numFmt w:val="bullet"/>
+      <w:lvlText w:val=""/>
+      <w:lvlJc w:val="left"/>
+      <w:pPr>
+        <w:ind w:left="2880" w:hanging="360"/>
+      </w:pPr>
+      <w:rPr>
+        <w:rFonts w:ascii="Symbol" w:hAnsi="Symbol" w:hint="default"/>
+      </w:rPr>
+    </w:lvl>
+    <w:lvl w:ilvl="4" w:tplc="0C0A0003" w:tentative="1">
+      <w:start w:val="1"/>
+      <w:numFmt w:val="bullet"/>
+      <w:lvlText w:val="o"/>
+      <w:lvlJc w:val="left"/>
+      <w:pPr>
+        <w:ind w:left="3600" w:hanging="360"/>
+      </w:pPr>
+      <w:rPr>
+        <w:rFonts w:ascii="Courier New" w:hAnsi="Courier New" w:cs="Courier New" w:hint="default"/>
+      </w:rPr>
+    </w:lvl>
+    <w:lvl w:ilvl="5" w:tplc="0C0A0005" w:tentative="1">
+      <w:start w:val="1"/>
+      <w:numFmt w:val="bullet"/>
+      <w:lvlText w:val=""/>
+      <w:lvlJc w:val="left"/>
+      <w:pPr>
+        <w:ind w:left="4320" w:hanging="360"/>
+      </w:pPr>
+      <w:rPr>
+        <w:rFonts w:ascii="Wingdings" w:hAnsi="Wingdings" w:hint="default"/>
+      </w:rPr>
+    </w:lvl>
+    <w:lvl w:ilvl="6" w:tplc="0C0A0001" w:tentative="1">
+      <w:start w:val="1"/>
+      <w:numFmt w:val="bullet"/>
+      <w:lvlText w:val=""/>
+      <w:lvlJc w:val="left"/>
+      <w:pPr>
+        <w:ind w:left="5040" w:hanging="360"/>
+      </w:pPr>
+      <w:rPr>
+        <w:rFonts w:ascii="Symbol" w:hAnsi="Symbol" w:hint="default"/>
+      </w:rPr>
+    </w:lvl>
+    <w:lvl w:ilvl="7" w:tplc="0C0A0003" w:tentative="1">
+      <w:start w:val="1"/>
+      <w:numFmt w:val="bullet"/>
+      <w:lvlText w:val="o"/>
+      <w:lvlJc w:val="left"/>
+      <w:pPr>
+        <w:ind w:left="5760" w:hanging="360"/>
+      </w:pPr>
+      <w:rPr>
+        <w:rFonts w:ascii="Courier New" w:hAnsi="Courier New" w:cs="Courier New" w:hint="default"/>
+      </w:rPr>
+    </w:lvl>
+    <w:lvl w:ilvl="8" w:tplc="0C0A0005" w:tentative="1">
+      <w:start w:val="1"/>
+      <w:numFmt w:val="bullet"/>
+      <w:lvlText w:val=""/>
+      <w:lvlJc w:val="left"/>
+      <w:pPr>
+        <w:ind w:left="6480" w:hanging="360"/>
+      </w:pPr>
+      <w:rPr>
+        <w:rFonts w:ascii="Wingdings" w:hAnsi="Wingdings" w:hint="default"/>
+      </w:rPr>
+    </w:lvl>
+  </w:abstractNum>
+  <w:abstractNum w:abstractNumId="2" w15:restartNumberingAfterBreak="0">
     <w:nsid w:val="066D4476"/>
     <w:multiLevelType w:val="multilevel"/>
     <w:tmpl w:val="3040843E"/>
@@ -14563,7 +16596,7 @@
       </w:rPr>
     </w:lvl>
   </w:abstractNum>
-  <w:abstractNum w:abstractNumId="2" w15:restartNumberingAfterBreak="0">
+  <w:abstractNum w:abstractNumId="3" w15:restartNumberingAfterBreak="0">
     <w:nsid w:val="13EF6285"/>
     <w:multiLevelType w:val="multilevel"/>
     <w:tmpl w:val="96E8B4D4"/>
@@ -14712,7 +16745,7 @@
       </w:rPr>
     </w:lvl>
   </w:abstractNum>
-  <w:abstractNum w:abstractNumId="3" w15:restartNumberingAfterBreak="0">
+  <w:abstractNum w:abstractNumId="4" w15:restartNumberingAfterBreak="0">
     <w:nsid w:val="158542AA"/>
     <w:multiLevelType w:val="multilevel"/>
     <w:tmpl w:val="74CC4918"/>
@@ -14861,7 +16894,96 @@
       </w:rPr>
     </w:lvl>
   </w:abstractNum>
-  <w:abstractNum w:abstractNumId="4" w15:restartNumberingAfterBreak="0">
+  <w:abstractNum w:abstractNumId="5" w15:restartNumberingAfterBreak="0">
+    <w:nsid w:val="16002AB9"/>
+    <w:multiLevelType w:val="hybridMultilevel"/>
+    <w:tmpl w:val="0E5C5510"/>
+    <w:lvl w:ilvl="0" w:tplc="0C0A000F">
+      <w:start w:val="1"/>
+      <w:numFmt w:val="decimal"/>
+      <w:lvlText w:val="%1."/>
+      <w:lvlJc w:val="left"/>
+      <w:pPr>
+        <w:ind w:left="720" w:hanging="360"/>
+      </w:pPr>
+      <w:rPr>
+        <w:rFonts w:hint="default"/>
+      </w:rPr>
+    </w:lvl>
+    <w:lvl w:ilvl="1" w:tplc="0C0A0019" w:tentative="1">
+      <w:start w:val="1"/>
+      <w:numFmt w:val="lowerLetter"/>
+      <w:lvlText w:val="%2."/>
+      <w:lvlJc w:val="left"/>
+      <w:pPr>
+        <w:ind w:left="1440" w:hanging="360"/>
+      </w:pPr>
+    </w:lvl>
+    <w:lvl w:ilvl="2" w:tplc="0C0A001B" w:tentative="1">
+      <w:start w:val="1"/>
+      <w:numFmt w:val="lowerRoman"/>
+      <w:lvlText w:val="%3."/>
+      <w:lvlJc w:val="right"/>
+      <w:pPr>
+        <w:ind w:left="2160" w:hanging="180"/>
+      </w:pPr>
+    </w:lvl>
+    <w:lvl w:ilvl="3" w:tplc="0C0A000F" w:tentative="1">
+      <w:start w:val="1"/>
+      <w:numFmt w:val="decimal"/>
+      <w:lvlText w:val="%4."/>
+      <w:lvlJc w:val="left"/>
+      <w:pPr>
+        <w:ind w:left="2880" w:hanging="360"/>
+      </w:pPr>
+    </w:lvl>
+    <w:lvl w:ilvl="4" w:tplc="0C0A0019" w:tentative="1">
+      <w:start w:val="1"/>
+      <w:numFmt w:val="lowerLetter"/>
+      <w:lvlText w:val="%5."/>
+      <w:lvlJc w:val="left"/>
+      <w:pPr>
+        <w:ind w:left="3600" w:hanging="360"/>
+      </w:pPr>
+    </w:lvl>
+    <w:lvl w:ilvl="5" w:tplc="0C0A001B" w:tentative="1">
+      <w:start w:val="1"/>
+      <w:numFmt w:val="lowerRoman"/>
+      <w:lvlText w:val="%6."/>
+      <w:lvlJc w:val="right"/>
+      <w:pPr>
+        <w:ind w:left="4320" w:hanging="180"/>
+      </w:pPr>
+    </w:lvl>
+    <w:lvl w:ilvl="6" w:tplc="0C0A000F" w:tentative="1">
+      <w:start w:val="1"/>
+      <w:numFmt w:val="decimal"/>
+      <w:lvlText w:val="%7."/>
+      <w:lvlJc w:val="left"/>
+      <w:pPr>
+        <w:ind w:left="5040" w:hanging="360"/>
+      </w:pPr>
+    </w:lvl>
+    <w:lvl w:ilvl="7" w:tplc="0C0A0019" w:tentative="1">
+      <w:start w:val="1"/>
+      <w:numFmt w:val="lowerLetter"/>
+      <w:lvlText w:val="%8."/>
+      <w:lvlJc w:val="left"/>
+      <w:pPr>
+        <w:ind w:left="5760" w:hanging="360"/>
+      </w:pPr>
+    </w:lvl>
+    <w:lvl w:ilvl="8" w:tplc="0C0A001B" w:tentative="1">
+      <w:start w:val="1"/>
+      <w:numFmt w:val="lowerRoman"/>
+      <w:lvlText w:val="%9."/>
+      <w:lvlJc w:val="right"/>
+      <w:pPr>
+        <w:ind w:left="6480" w:hanging="180"/>
+      </w:pPr>
+    </w:lvl>
+  </w:abstractNum>
+  <w:abstractNum w:abstractNumId="6" w15:restartNumberingAfterBreak="0">
     <w:nsid w:val="16B25245"/>
     <w:multiLevelType w:val="multilevel"/>
     <w:tmpl w:val="CC3EDFAC"/>
@@ -15010,7 +17132,7 @@
       </w:rPr>
     </w:lvl>
   </w:abstractNum>
-  <w:abstractNum w:abstractNumId="5" w15:restartNumberingAfterBreak="0">
+  <w:abstractNum w:abstractNumId="7" w15:restartNumberingAfterBreak="0">
     <w:nsid w:val="1AE2048A"/>
     <w:multiLevelType w:val="multilevel"/>
     <w:tmpl w:val="BF024B7C"/>
@@ -15159,7 +17281,120 @@
       </w:rPr>
     </w:lvl>
   </w:abstractNum>
-  <w:abstractNum w:abstractNumId="6" w15:restartNumberingAfterBreak="0">
+  <w:abstractNum w:abstractNumId="8" w15:restartNumberingAfterBreak="0">
+    <w:nsid w:val="1C0D498D"/>
+    <w:multiLevelType w:val="hybridMultilevel"/>
+    <w:tmpl w:val="E244FA58"/>
+    <w:lvl w:ilvl="0" w:tplc="0C0A0001">
+      <w:start w:val="1"/>
+      <w:numFmt w:val="bullet"/>
+      <w:lvlText w:val=""/>
+      <w:lvlJc w:val="left"/>
+      <w:pPr>
+        <w:ind w:left="720" w:hanging="360"/>
+      </w:pPr>
+      <w:rPr>
+        <w:rFonts w:ascii="Symbol" w:hAnsi="Symbol" w:hint="default"/>
+      </w:rPr>
+    </w:lvl>
+    <w:lvl w:ilvl="1" w:tplc="0C0A0003">
+      <w:start w:val="1"/>
+      <w:numFmt w:val="bullet"/>
+      <w:lvlText w:val="o"/>
+      <w:lvlJc w:val="left"/>
+      <w:pPr>
+        <w:ind w:left="1440" w:hanging="360"/>
+      </w:pPr>
+      <w:rPr>
+        <w:rFonts w:ascii="Courier New" w:hAnsi="Courier New" w:cs="Courier New" w:hint="default"/>
+      </w:rPr>
+    </w:lvl>
+    <w:lvl w:ilvl="2" w:tplc="0C0A0005" w:tentative="1">
+      <w:start w:val="1"/>
+      <w:numFmt w:val="bullet"/>
+      <w:lvlText w:val=""/>
+      <w:lvlJc w:val="left"/>
+      <w:pPr>
+        <w:ind w:left="2160" w:hanging="360"/>
+      </w:pPr>
+      <w:rPr>
+        <w:rFonts w:ascii="Wingdings" w:hAnsi="Wingdings" w:hint="default"/>
+      </w:rPr>
+    </w:lvl>
+    <w:lvl w:ilvl="3" w:tplc="0C0A0001" w:tentative="1">
+      <w:start w:val="1"/>
+      <w:numFmt w:val="bullet"/>
+      <w:lvlText w:val=""/>
+      <w:lvlJc w:val="left"/>
+      <w:pPr>
+        <w:ind w:left="2880" w:hanging="360"/>
+      </w:pPr>
+      <w:rPr>
+        <w:rFonts w:ascii="Symbol" w:hAnsi="Symbol" w:hint="default"/>
+      </w:rPr>
+    </w:lvl>
+    <w:lvl w:ilvl="4" w:tplc="0C0A0003" w:tentative="1">
+      <w:start w:val="1"/>
+      <w:numFmt w:val="bullet"/>
+      <w:lvlText w:val="o"/>
+      <w:lvlJc w:val="left"/>
+      <w:pPr>
+        <w:ind w:left="3600" w:hanging="360"/>
+      </w:pPr>
+      <w:rPr>
+        <w:rFonts w:ascii="Courier New" w:hAnsi="Courier New" w:cs="Courier New" w:hint="default"/>
+      </w:rPr>
+    </w:lvl>
+    <w:lvl w:ilvl="5" w:tplc="0C0A0005" w:tentative="1">
+      <w:start w:val="1"/>
+      <w:numFmt w:val="bullet"/>
+      <w:lvlText w:val=""/>
+      <w:lvlJc w:val="left"/>
+      <w:pPr>
+        <w:ind w:left="4320" w:hanging="360"/>
+      </w:pPr>
+      <w:rPr>
+        <w:rFonts w:ascii="Wingdings" w:hAnsi="Wingdings" w:hint="default"/>
+      </w:rPr>
+    </w:lvl>
+    <w:lvl w:ilvl="6" w:tplc="0C0A0001" w:tentative="1">
+      <w:start w:val="1"/>
+      <w:numFmt w:val="bullet"/>
+      <w:lvlText w:val=""/>
+      <w:lvlJc w:val="left"/>
+      <w:pPr>
+        <w:ind w:left="5040" w:hanging="360"/>
+      </w:pPr>
+      <w:rPr>
+        <w:rFonts w:ascii="Symbol" w:hAnsi="Symbol" w:hint="default"/>
+      </w:rPr>
+    </w:lvl>
+    <w:lvl w:ilvl="7" w:tplc="0C0A0003" w:tentative="1">
+      <w:start w:val="1"/>
+      <w:numFmt w:val="bullet"/>
+      <w:lvlText w:val="o"/>
+      <w:lvlJc w:val="left"/>
+      <w:pPr>
+        <w:ind w:left="5760" w:hanging="360"/>
+      </w:pPr>
+      <w:rPr>
+        <w:rFonts w:ascii="Courier New" w:hAnsi="Courier New" w:cs="Courier New" w:hint="default"/>
+      </w:rPr>
+    </w:lvl>
+    <w:lvl w:ilvl="8" w:tplc="0C0A0005" w:tentative="1">
+      <w:start w:val="1"/>
+      <w:numFmt w:val="bullet"/>
+      <w:lvlText w:val=""/>
+      <w:lvlJc w:val="left"/>
+      <w:pPr>
+        <w:ind w:left="6480" w:hanging="360"/>
+      </w:pPr>
+      <w:rPr>
+        <w:rFonts w:ascii="Wingdings" w:hAnsi="Wingdings" w:hint="default"/>
+      </w:rPr>
+    </w:lvl>
+  </w:abstractNum>
+  <w:abstractNum w:abstractNumId="9" w15:restartNumberingAfterBreak="0">
     <w:nsid w:val="27BA32F4"/>
     <w:multiLevelType w:val="hybridMultilevel"/>
     <w:tmpl w:val="AC863032"/>
@@ -15248,7 +17483,495 @@
       </w:pPr>
     </w:lvl>
   </w:abstractNum>
-  <w:abstractNum w:abstractNumId="7" w15:restartNumberingAfterBreak="0">
+  <w:abstractNum w:abstractNumId="10" w15:restartNumberingAfterBreak="0">
+    <w:nsid w:val="2E6E6C4D"/>
+    <w:multiLevelType w:val="hybridMultilevel"/>
+    <w:tmpl w:val="46A6AD3E"/>
+    <w:lvl w:ilvl="0" w:tplc="0C0A0001">
+      <w:start w:val="1"/>
+      <w:numFmt w:val="bullet"/>
+      <w:lvlText w:val=""/>
+      <w:lvlJc w:val="left"/>
+      <w:pPr>
+        <w:ind w:left="720" w:hanging="360"/>
+      </w:pPr>
+      <w:rPr>
+        <w:rFonts w:ascii="Symbol" w:hAnsi="Symbol" w:hint="default"/>
+      </w:rPr>
+    </w:lvl>
+    <w:lvl w:ilvl="1" w:tplc="0C0A0003">
+      <w:start w:val="1"/>
+      <w:numFmt w:val="bullet"/>
+      <w:lvlText w:val="o"/>
+      <w:lvlJc w:val="left"/>
+      <w:pPr>
+        <w:ind w:left="1440" w:hanging="360"/>
+      </w:pPr>
+      <w:rPr>
+        <w:rFonts w:ascii="Courier New" w:hAnsi="Courier New" w:cs="Courier New" w:hint="default"/>
+      </w:rPr>
+    </w:lvl>
+    <w:lvl w:ilvl="2" w:tplc="0C0A0005" w:tentative="1">
+      <w:start w:val="1"/>
+      <w:numFmt w:val="bullet"/>
+      <w:lvlText w:val=""/>
+      <w:lvlJc w:val="left"/>
+      <w:pPr>
+        <w:ind w:left="2160" w:hanging="360"/>
+      </w:pPr>
+      <w:rPr>
+        <w:rFonts w:ascii="Wingdings" w:hAnsi="Wingdings" w:hint="default"/>
+      </w:rPr>
+    </w:lvl>
+    <w:lvl w:ilvl="3" w:tplc="0C0A0001" w:tentative="1">
+      <w:start w:val="1"/>
+      <w:numFmt w:val="bullet"/>
+      <w:lvlText w:val=""/>
+      <w:lvlJc w:val="left"/>
+      <w:pPr>
+        <w:ind w:left="2880" w:hanging="360"/>
+      </w:pPr>
+      <w:rPr>
+        <w:rFonts w:ascii="Symbol" w:hAnsi="Symbol" w:hint="default"/>
+      </w:rPr>
+    </w:lvl>
+    <w:lvl w:ilvl="4" w:tplc="0C0A0003" w:tentative="1">
+      <w:start w:val="1"/>
+      <w:numFmt w:val="bullet"/>
+      <w:lvlText w:val="o"/>
+      <w:lvlJc w:val="left"/>
+      <w:pPr>
+        <w:ind w:left="3600" w:hanging="360"/>
+      </w:pPr>
+      <w:rPr>
+        <w:rFonts w:ascii="Courier New" w:hAnsi="Courier New" w:cs="Courier New" w:hint="default"/>
+      </w:rPr>
+    </w:lvl>
+    <w:lvl w:ilvl="5" w:tplc="0C0A0005" w:tentative="1">
+      <w:start w:val="1"/>
+      <w:numFmt w:val="bullet"/>
+      <w:lvlText w:val=""/>
+      <w:lvlJc w:val="left"/>
+      <w:pPr>
+        <w:ind w:left="4320" w:hanging="360"/>
+      </w:pPr>
+      <w:rPr>
+        <w:rFonts w:ascii="Wingdings" w:hAnsi="Wingdings" w:hint="default"/>
+      </w:rPr>
+    </w:lvl>
+    <w:lvl w:ilvl="6" w:tplc="0C0A0001" w:tentative="1">
+      <w:start w:val="1"/>
+      <w:numFmt w:val="bullet"/>
+      <w:lvlText w:val=""/>
+      <w:lvlJc w:val="left"/>
+      <w:pPr>
+        <w:ind w:left="5040" w:hanging="360"/>
+      </w:pPr>
+      <w:rPr>
+        <w:rFonts w:ascii="Symbol" w:hAnsi="Symbol" w:hint="default"/>
+      </w:rPr>
+    </w:lvl>
+    <w:lvl w:ilvl="7" w:tplc="0C0A0003" w:tentative="1">
+      <w:start w:val="1"/>
+      <w:numFmt w:val="bullet"/>
+      <w:lvlText w:val="o"/>
+      <w:lvlJc w:val="left"/>
+      <w:pPr>
+        <w:ind w:left="5760" w:hanging="360"/>
+      </w:pPr>
+      <w:rPr>
+        <w:rFonts w:ascii="Courier New" w:hAnsi="Courier New" w:cs="Courier New" w:hint="default"/>
+      </w:rPr>
+    </w:lvl>
+    <w:lvl w:ilvl="8" w:tplc="0C0A0005" w:tentative="1">
+      <w:start w:val="1"/>
+      <w:numFmt w:val="bullet"/>
+      <w:lvlText w:val=""/>
+      <w:lvlJc w:val="left"/>
+      <w:pPr>
+        <w:ind w:left="6480" w:hanging="360"/>
+      </w:pPr>
+      <w:rPr>
+        <w:rFonts w:ascii="Wingdings" w:hAnsi="Wingdings" w:hint="default"/>
+      </w:rPr>
+    </w:lvl>
+  </w:abstractNum>
+  <w:abstractNum w:abstractNumId="11" w15:restartNumberingAfterBreak="0">
+    <w:nsid w:val="37933F79"/>
+    <w:multiLevelType w:val="hybridMultilevel"/>
+    <w:tmpl w:val="A2FAFF3C"/>
+    <w:lvl w:ilvl="0" w:tplc="0C0A0001">
+      <w:start w:val="1"/>
+      <w:numFmt w:val="bullet"/>
+      <w:lvlText w:val=""/>
+      <w:lvlJc w:val="left"/>
+      <w:pPr>
+        <w:ind w:left="720" w:hanging="360"/>
+      </w:pPr>
+      <w:rPr>
+        <w:rFonts w:ascii="Symbol" w:hAnsi="Symbol" w:hint="default"/>
+      </w:rPr>
+    </w:lvl>
+    <w:lvl w:ilvl="1" w:tplc="0C0A0003">
+      <w:start w:val="1"/>
+      <w:numFmt w:val="bullet"/>
+      <w:lvlText w:val="o"/>
+      <w:lvlJc w:val="left"/>
+      <w:pPr>
+        <w:ind w:left="1440" w:hanging="360"/>
+      </w:pPr>
+      <w:rPr>
+        <w:rFonts w:ascii="Courier New" w:hAnsi="Courier New" w:cs="Courier New" w:hint="default"/>
+      </w:rPr>
+    </w:lvl>
+    <w:lvl w:ilvl="2" w:tplc="0C0A0005" w:tentative="1">
+      <w:start w:val="1"/>
+      <w:numFmt w:val="bullet"/>
+      <w:lvlText w:val=""/>
+      <w:lvlJc w:val="left"/>
+      <w:pPr>
+        <w:ind w:left="2160" w:hanging="360"/>
+      </w:pPr>
+      <w:rPr>
+        <w:rFonts w:ascii="Wingdings" w:hAnsi="Wingdings" w:hint="default"/>
+      </w:rPr>
+    </w:lvl>
+    <w:lvl w:ilvl="3" w:tplc="0C0A0001" w:tentative="1">
+      <w:start w:val="1"/>
+      <w:numFmt w:val="bullet"/>
+      <w:lvlText w:val=""/>
+      <w:lvlJc w:val="left"/>
+      <w:pPr>
+        <w:ind w:left="2880" w:hanging="360"/>
+      </w:pPr>
+      <w:rPr>
+        <w:rFonts w:ascii="Symbol" w:hAnsi="Symbol" w:hint="default"/>
+      </w:rPr>
+    </w:lvl>
+    <w:lvl w:ilvl="4" w:tplc="0C0A0003" w:tentative="1">
+      <w:start w:val="1"/>
+      <w:numFmt w:val="bullet"/>
+      <w:lvlText w:val="o"/>
+      <w:lvlJc w:val="left"/>
+      <w:pPr>
+        <w:ind w:left="3600" w:hanging="360"/>
+      </w:pPr>
+      <w:rPr>
+        <w:rFonts w:ascii="Courier New" w:hAnsi="Courier New" w:cs="Courier New" w:hint="default"/>
+      </w:rPr>
+    </w:lvl>
+    <w:lvl w:ilvl="5" w:tplc="0C0A0005" w:tentative="1">
+      <w:start w:val="1"/>
+      <w:numFmt w:val="bullet"/>
+      <w:lvlText w:val=""/>
+      <w:lvlJc w:val="left"/>
+      <w:pPr>
+        <w:ind w:left="4320" w:hanging="360"/>
+      </w:pPr>
+      <w:rPr>
+        <w:rFonts w:ascii="Wingdings" w:hAnsi="Wingdings" w:hint="default"/>
+      </w:rPr>
+    </w:lvl>
+    <w:lvl w:ilvl="6" w:tplc="0C0A0001" w:tentative="1">
+      <w:start w:val="1"/>
+      <w:numFmt w:val="bullet"/>
+      <w:lvlText w:val=""/>
+      <w:lvlJc w:val="left"/>
+      <w:pPr>
+        <w:ind w:left="5040" w:hanging="360"/>
+      </w:pPr>
+      <w:rPr>
+        <w:rFonts w:ascii="Symbol" w:hAnsi="Symbol" w:hint="default"/>
+      </w:rPr>
+    </w:lvl>
+    <w:lvl w:ilvl="7" w:tplc="0C0A0003" w:tentative="1">
+      <w:start w:val="1"/>
+      <w:numFmt w:val="bullet"/>
+      <w:lvlText w:val="o"/>
+      <w:lvlJc w:val="left"/>
+      <w:pPr>
+        <w:ind w:left="5760" w:hanging="360"/>
+      </w:pPr>
+      <w:rPr>
+        <w:rFonts w:ascii="Courier New" w:hAnsi="Courier New" w:cs="Courier New" w:hint="default"/>
+      </w:rPr>
+    </w:lvl>
+    <w:lvl w:ilvl="8" w:tplc="0C0A0005" w:tentative="1">
+      <w:start w:val="1"/>
+      <w:numFmt w:val="bullet"/>
+      <w:lvlText w:val=""/>
+      <w:lvlJc w:val="left"/>
+      <w:pPr>
+        <w:ind w:left="6480" w:hanging="360"/>
+      </w:pPr>
+      <w:rPr>
+        <w:rFonts w:ascii="Wingdings" w:hAnsi="Wingdings" w:hint="default"/>
+      </w:rPr>
+    </w:lvl>
+  </w:abstractNum>
+  <w:abstractNum w:abstractNumId="12" w15:restartNumberingAfterBreak="0">
+    <w:nsid w:val="3DA7612F"/>
+    <w:multiLevelType w:val="hybridMultilevel"/>
+    <w:tmpl w:val="28743988"/>
+    <w:lvl w:ilvl="0" w:tplc="0C0A0001">
+      <w:start w:val="1"/>
+      <w:numFmt w:val="bullet"/>
+      <w:lvlText w:val=""/>
+      <w:lvlJc w:val="left"/>
+      <w:pPr>
+        <w:ind w:left="720" w:hanging="360"/>
+      </w:pPr>
+      <w:rPr>
+        <w:rFonts w:ascii="Symbol" w:hAnsi="Symbol" w:hint="default"/>
+      </w:rPr>
+    </w:lvl>
+    <w:lvl w:ilvl="1" w:tplc="0C0A0003">
+      <w:start w:val="1"/>
+      <w:numFmt w:val="bullet"/>
+      <w:lvlText w:val="o"/>
+      <w:lvlJc w:val="left"/>
+      <w:pPr>
+        <w:ind w:left="1440" w:hanging="360"/>
+      </w:pPr>
+      <w:rPr>
+        <w:rFonts w:ascii="Courier New" w:hAnsi="Courier New" w:cs="Courier New" w:hint="default"/>
+      </w:rPr>
+    </w:lvl>
+    <w:lvl w:ilvl="2" w:tplc="0C0A0005" w:tentative="1">
+      <w:start w:val="1"/>
+      <w:numFmt w:val="bullet"/>
+      <w:lvlText w:val=""/>
+      <w:lvlJc w:val="left"/>
+      <w:pPr>
+        <w:ind w:left="2160" w:hanging="360"/>
+      </w:pPr>
+      <w:rPr>
+        <w:rFonts w:ascii="Wingdings" w:hAnsi="Wingdings" w:hint="default"/>
+      </w:rPr>
+    </w:lvl>
+    <w:lvl w:ilvl="3" w:tplc="0C0A0001" w:tentative="1">
+      <w:start w:val="1"/>
+      <w:numFmt w:val="bullet"/>
+      <w:lvlText w:val=""/>
+      <w:lvlJc w:val="left"/>
+      <w:pPr>
+        <w:ind w:left="2880" w:hanging="360"/>
+      </w:pPr>
+      <w:rPr>
+        <w:rFonts w:ascii="Symbol" w:hAnsi="Symbol" w:hint="default"/>
+      </w:rPr>
+    </w:lvl>
+    <w:lvl w:ilvl="4" w:tplc="0C0A0003" w:tentative="1">
+      <w:start w:val="1"/>
+      <w:numFmt w:val="bullet"/>
+      <w:lvlText w:val="o"/>
+      <w:lvlJc w:val="left"/>
+      <w:pPr>
+        <w:ind w:left="3600" w:hanging="360"/>
+      </w:pPr>
+      <w:rPr>
+        <w:rFonts w:ascii="Courier New" w:hAnsi="Courier New" w:cs="Courier New" w:hint="default"/>
+      </w:rPr>
+    </w:lvl>
+    <w:lvl w:ilvl="5" w:tplc="0C0A0005" w:tentative="1">
+      <w:start w:val="1"/>
+      <w:numFmt w:val="bullet"/>
+      <w:lvlText w:val=""/>
+      <w:lvlJc w:val="left"/>
+      <w:pPr>
+        <w:ind w:left="4320" w:hanging="360"/>
+      </w:pPr>
+      <w:rPr>
+        <w:rFonts w:ascii="Wingdings" w:hAnsi="Wingdings" w:hint="default"/>
+      </w:rPr>
+    </w:lvl>
+    <w:lvl w:ilvl="6" w:tplc="0C0A0001" w:tentative="1">
+      <w:start w:val="1"/>
+      <w:numFmt w:val="bullet"/>
+      <w:lvlText w:val=""/>
+      <w:lvlJc w:val="left"/>
+      <w:pPr>
+        <w:ind w:left="5040" w:hanging="360"/>
+      </w:pPr>
+      <w:rPr>
+        <w:rFonts w:ascii="Symbol" w:hAnsi="Symbol" w:hint="default"/>
+      </w:rPr>
+    </w:lvl>
+    <w:lvl w:ilvl="7" w:tplc="0C0A0003" w:tentative="1">
+      <w:start w:val="1"/>
+      <w:numFmt w:val="bullet"/>
+      <w:lvlText w:val="o"/>
+      <w:lvlJc w:val="left"/>
+      <w:pPr>
+        <w:ind w:left="5760" w:hanging="360"/>
+      </w:pPr>
+      <w:rPr>
+        <w:rFonts w:ascii="Courier New" w:hAnsi="Courier New" w:cs="Courier New" w:hint="default"/>
+      </w:rPr>
+    </w:lvl>
+    <w:lvl w:ilvl="8" w:tplc="0C0A0005" w:tentative="1">
+      <w:start w:val="1"/>
+      <w:numFmt w:val="bullet"/>
+      <w:lvlText w:val=""/>
+      <w:lvlJc w:val="left"/>
+      <w:pPr>
+        <w:ind w:left="6480" w:hanging="360"/>
+      </w:pPr>
+      <w:rPr>
+        <w:rFonts w:ascii="Wingdings" w:hAnsi="Wingdings" w:hint="default"/>
+      </w:rPr>
+    </w:lvl>
+  </w:abstractNum>
+  <w:abstractNum w:abstractNumId="13" w15:restartNumberingAfterBreak="0">
+    <w:nsid w:val="3FBF4513"/>
+    <w:multiLevelType w:val="multilevel"/>
+    <w:tmpl w:val="52B44082"/>
+    <w:lvl w:ilvl="0">
+      <w:start w:val="1"/>
+      <w:numFmt w:val="bullet"/>
+      <w:lvlText w:val=""/>
+      <w:lvlJc w:val="left"/>
+      <w:pPr>
+        <w:tabs>
+          <w:tab w:val="num" w:pos="720"/>
+        </w:tabs>
+        <w:ind w:left="720" w:hanging="360"/>
+      </w:pPr>
+      <w:rPr>
+        <w:rFonts w:ascii="Symbol" w:hAnsi="Symbol" w:hint="default"/>
+        <w:sz w:val="20"/>
+      </w:rPr>
+    </w:lvl>
+    <w:lvl w:ilvl="1" w:tentative="1">
+      <w:start w:val="1"/>
+      <w:numFmt w:val="bullet"/>
+      <w:lvlText w:val="o"/>
+      <w:lvlJc w:val="left"/>
+      <w:pPr>
+        <w:tabs>
+          <w:tab w:val="num" w:pos="1440"/>
+        </w:tabs>
+        <w:ind w:left="1440" w:hanging="360"/>
+      </w:pPr>
+      <w:rPr>
+        <w:rFonts w:ascii="Courier New" w:hAnsi="Courier New" w:hint="default"/>
+        <w:sz w:val="20"/>
+      </w:rPr>
+    </w:lvl>
+    <w:lvl w:ilvl="2" w:tentative="1">
+      <w:start w:val="1"/>
+      <w:numFmt w:val="bullet"/>
+      <w:lvlText w:val=""/>
+      <w:lvlJc w:val="left"/>
+      <w:pPr>
+        <w:tabs>
+          <w:tab w:val="num" w:pos="2160"/>
+        </w:tabs>
+        <w:ind w:left="2160" w:hanging="360"/>
+      </w:pPr>
+      <w:rPr>
+        <w:rFonts w:ascii="Wingdings" w:hAnsi="Wingdings" w:hint="default"/>
+        <w:sz w:val="20"/>
+      </w:rPr>
+    </w:lvl>
+    <w:lvl w:ilvl="3" w:tentative="1">
+      <w:start w:val="1"/>
+      <w:numFmt w:val="bullet"/>
+      <w:lvlText w:val=""/>
+      <w:lvlJc w:val="left"/>
+      <w:pPr>
+        <w:tabs>
+          <w:tab w:val="num" w:pos="2880"/>
+        </w:tabs>
+        <w:ind w:left="2880" w:hanging="360"/>
+      </w:pPr>
+      <w:rPr>
+        <w:rFonts w:ascii="Wingdings" w:hAnsi="Wingdings" w:hint="default"/>
+        <w:sz w:val="20"/>
+      </w:rPr>
+    </w:lvl>
+    <w:lvl w:ilvl="4" w:tentative="1">
+      <w:start w:val="1"/>
+      <w:numFmt w:val="bullet"/>
+      <w:lvlText w:val=""/>
+      <w:lvlJc w:val="left"/>
+      <w:pPr>
+        <w:tabs>
+          <w:tab w:val="num" w:pos="3600"/>
+        </w:tabs>
+        <w:ind w:left="3600" w:hanging="360"/>
+      </w:pPr>
+      <w:rPr>
+        <w:rFonts w:ascii="Wingdings" w:hAnsi="Wingdings" w:hint="default"/>
+        <w:sz w:val="20"/>
+      </w:rPr>
+    </w:lvl>
+    <w:lvl w:ilvl="5" w:tentative="1">
+      <w:start w:val="1"/>
+      <w:numFmt w:val="bullet"/>
+      <w:lvlText w:val=""/>
+      <w:lvlJc w:val="left"/>
+      <w:pPr>
+        <w:tabs>
+          <w:tab w:val="num" w:pos="4320"/>
+        </w:tabs>
+        <w:ind w:left="4320" w:hanging="360"/>
+      </w:pPr>
+      <w:rPr>
+        <w:rFonts w:ascii="Wingdings" w:hAnsi="Wingdings" w:hint="default"/>
+        <w:sz w:val="20"/>
+      </w:rPr>
+    </w:lvl>
+    <w:lvl w:ilvl="6" w:tentative="1">
+      <w:start w:val="1"/>
+      <w:numFmt w:val="bullet"/>
+      <w:lvlText w:val=""/>
+      <w:lvlJc w:val="left"/>
+      <w:pPr>
+        <w:tabs>
+          <w:tab w:val="num" w:pos="5040"/>
+        </w:tabs>
+        <w:ind w:left="5040" w:hanging="360"/>
+      </w:pPr>
+      <w:rPr>
+        <w:rFonts w:ascii="Wingdings" w:hAnsi="Wingdings" w:hint="default"/>
+        <w:sz w:val="20"/>
+      </w:rPr>
+    </w:lvl>
+    <w:lvl w:ilvl="7" w:tentative="1">
+      <w:start w:val="1"/>
+      <w:numFmt w:val="bullet"/>
+      <w:lvlText w:val=""/>
+      <w:lvlJc w:val="left"/>
+      <w:pPr>
+        <w:tabs>
+          <w:tab w:val="num" w:pos="5760"/>
+        </w:tabs>
+        <w:ind w:left="5760" w:hanging="360"/>
+      </w:pPr>
+      <w:rPr>
+        <w:rFonts w:ascii="Wingdings" w:hAnsi="Wingdings" w:hint="default"/>
+        <w:sz w:val="20"/>
+      </w:rPr>
+    </w:lvl>
+    <w:lvl w:ilvl="8" w:tentative="1">
+      <w:start w:val="1"/>
+      <w:numFmt w:val="bullet"/>
+      <w:lvlText w:val=""/>
+      <w:lvlJc w:val="left"/>
+      <w:pPr>
+        <w:tabs>
+          <w:tab w:val="num" w:pos="6480"/>
+        </w:tabs>
+        <w:ind w:left="6480" w:hanging="360"/>
+      </w:pPr>
+      <w:rPr>
+        <w:rFonts w:ascii="Wingdings" w:hAnsi="Wingdings" w:hint="default"/>
+        <w:sz w:val="20"/>
+      </w:rPr>
+    </w:lvl>
+  </w:abstractNum>
+  <w:abstractNum w:abstractNumId="14" w15:restartNumberingAfterBreak="0">
     <w:nsid w:val="41453D9D"/>
     <w:multiLevelType w:val="multilevel"/>
     <w:tmpl w:val="CC9288D0"/>
@@ -15397,7 +18120,7 @@
       </w:rPr>
     </w:lvl>
   </w:abstractNum>
-  <w:abstractNum w:abstractNumId="8" w15:restartNumberingAfterBreak="0">
+  <w:abstractNum w:abstractNumId="15" w15:restartNumberingAfterBreak="0">
     <w:nsid w:val="454B09E4"/>
     <w:multiLevelType w:val="multilevel"/>
     <w:tmpl w:val="4A38BDDC"/>
@@ -15546,7 +18269,7 @@
       </w:rPr>
     </w:lvl>
   </w:abstractNum>
-  <w:abstractNum w:abstractNumId="9" w15:restartNumberingAfterBreak="0">
+  <w:abstractNum w:abstractNumId="16" w15:restartNumberingAfterBreak="0">
     <w:nsid w:val="4DD40719"/>
     <w:multiLevelType w:val="multilevel"/>
     <w:tmpl w:val="0A9078E4"/>
@@ -15659,7 +18382,7 @@
       </w:pPr>
     </w:lvl>
   </w:abstractNum>
-  <w:abstractNum w:abstractNumId="10" w15:restartNumberingAfterBreak="0">
+  <w:abstractNum w:abstractNumId="17" w15:restartNumberingAfterBreak="0">
     <w:nsid w:val="50B27C9A"/>
     <w:multiLevelType w:val="multilevel"/>
     <w:tmpl w:val="E4D8C25A"/>
@@ -15808,7 +18531,7 @@
       </w:rPr>
     </w:lvl>
   </w:abstractNum>
-  <w:abstractNum w:abstractNumId="11" w15:restartNumberingAfterBreak="0">
+  <w:abstractNum w:abstractNumId="18" w15:restartNumberingAfterBreak="0">
     <w:nsid w:val="675036AC"/>
     <w:multiLevelType w:val="multilevel"/>
     <w:tmpl w:val="237CA900"/>
@@ -15957,7 +18680,7 @@
       </w:rPr>
     </w:lvl>
   </w:abstractNum>
-  <w:abstractNum w:abstractNumId="12" w15:restartNumberingAfterBreak="0">
+  <w:abstractNum w:abstractNumId="19" w15:restartNumberingAfterBreak="0">
     <w:nsid w:val="730967C2"/>
     <w:multiLevelType w:val="multilevel"/>
     <w:tmpl w:val="A69C4830"/>
@@ -16106,7 +18829,7 @@
       </w:rPr>
     </w:lvl>
   </w:abstractNum>
-  <w:abstractNum w:abstractNumId="13" w15:restartNumberingAfterBreak="0">
+  <w:abstractNum w:abstractNumId="20" w15:restartNumberingAfterBreak="0">
     <w:nsid w:val="74AB0DD2"/>
     <w:multiLevelType w:val="multilevel"/>
     <w:tmpl w:val="AFD401AC"/>
@@ -16255,7 +18978,7 @@
       </w:rPr>
     </w:lvl>
   </w:abstractNum>
-  <w:abstractNum w:abstractNumId="14" w15:restartNumberingAfterBreak="0">
+  <w:abstractNum w:abstractNumId="21" w15:restartNumberingAfterBreak="0">
     <w:nsid w:val="77066B0C"/>
     <w:multiLevelType w:val="multilevel"/>
     <w:tmpl w:val="D8C6A4E6"/>
@@ -16404,7 +19127,7 @@
       </w:rPr>
     </w:lvl>
   </w:abstractNum>
-  <w:abstractNum w:abstractNumId="15" w15:restartNumberingAfterBreak="0">
+  <w:abstractNum w:abstractNumId="22" w15:restartNumberingAfterBreak="0">
     <w:nsid w:val="7899675D"/>
     <w:multiLevelType w:val="multilevel"/>
     <w:tmpl w:val="45FE8FB0"/>
@@ -16553,7 +19276,7 @@
       </w:rPr>
     </w:lvl>
   </w:abstractNum>
-  <w:abstractNum w:abstractNumId="16" w15:restartNumberingAfterBreak="0">
+  <w:abstractNum w:abstractNumId="23" w15:restartNumberingAfterBreak="0">
     <w:nsid w:val="7A1250FD"/>
     <w:multiLevelType w:val="multilevel"/>
     <w:tmpl w:val="8BA48A1A"/>
@@ -16702,56 +19425,169 @@
       </w:rPr>
     </w:lvl>
   </w:abstractNum>
+  <w:abstractNum w:abstractNumId="24" w15:restartNumberingAfterBreak="0">
+    <w:nsid w:val="7E9E5453"/>
+    <w:multiLevelType w:val="hybridMultilevel"/>
+    <w:tmpl w:val="A45006BE"/>
+    <w:lvl w:ilvl="0" w:tplc="0C0A000F">
+      <w:start w:val="1"/>
+      <w:numFmt w:val="decimal"/>
+      <w:lvlText w:val="%1."/>
+      <w:lvlJc w:val="left"/>
+      <w:pPr>
+        <w:ind w:left="720" w:hanging="360"/>
+      </w:pPr>
+      <w:rPr>
+        <w:rFonts w:hint="default"/>
+      </w:rPr>
+    </w:lvl>
+    <w:lvl w:ilvl="1" w:tplc="0C0A0019" w:tentative="1">
+      <w:start w:val="1"/>
+      <w:numFmt w:val="lowerLetter"/>
+      <w:lvlText w:val="%2."/>
+      <w:lvlJc w:val="left"/>
+      <w:pPr>
+        <w:ind w:left="1440" w:hanging="360"/>
+      </w:pPr>
+    </w:lvl>
+    <w:lvl w:ilvl="2" w:tplc="0C0A001B" w:tentative="1">
+      <w:start w:val="1"/>
+      <w:numFmt w:val="lowerRoman"/>
+      <w:lvlText w:val="%3."/>
+      <w:lvlJc w:val="right"/>
+      <w:pPr>
+        <w:ind w:left="2160" w:hanging="180"/>
+      </w:pPr>
+    </w:lvl>
+    <w:lvl w:ilvl="3" w:tplc="0C0A000F" w:tentative="1">
+      <w:start w:val="1"/>
+      <w:numFmt w:val="decimal"/>
+      <w:lvlText w:val="%4."/>
+      <w:lvlJc w:val="left"/>
+      <w:pPr>
+        <w:ind w:left="2880" w:hanging="360"/>
+      </w:pPr>
+    </w:lvl>
+    <w:lvl w:ilvl="4" w:tplc="0C0A0019" w:tentative="1">
+      <w:start w:val="1"/>
+      <w:numFmt w:val="lowerLetter"/>
+      <w:lvlText w:val="%5."/>
+      <w:lvlJc w:val="left"/>
+      <w:pPr>
+        <w:ind w:left="3600" w:hanging="360"/>
+      </w:pPr>
+    </w:lvl>
+    <w:lvl w:ilvl="5" w:tplc="0C0A001B" w:tentative="1">
+      <w:start w:val="1"/>
+      <w:numFmt w:val="lowerRoman"/>
+      <w:lvlText w:val="%6."/>
+      <w:lvlJc w:val="right"/>
+      <w:pPr>
+        <w:ind w:left="4320" w:hanging="180"/>
+      </w:pPr>
+    </w:lvl>
+    <w:lvl w:ilvl="6" w:tplc="0C0A000F" w:tentative="1">
+      <w:start w:val="1"/>
+      <w:numFmt w:val="decimal"/>
+      <w:lvlText w:val="%7."/>
+      <w:lvlJc w:val="left"/>
+      <w:pPr>
+        <w:ind w:left="5040" w:hanging="360"/>
+      </w:pPr>
+    </w:lvl>
+    <w:lvl w:ilvl="7" w:tplc="0C0A0019" w:tentative="1">
+      <w:start w:val="1"/>
+      <w:numFmt w:val="lowerLetter"/>
+      <w:lvlText w:val="%8."/>
+      <w:lvlJc w:val="left"/>
+      <w:pPr>
+        <w:ind w:left="5760" w:hanging="360"/>
+      </w:pPr>
+    </w:lvl>
+    <w:lvl w:ilvl="8" w:tplc="0C0A001B" w:tentative="1">
+      <w:start w:val="1"/>
+      <w:numFmt w:val="lowerRoman"/>
+      <w:lvlText w:val="%9."/>
+      <w:lvlJc w:val="right"/>
+      <w:pPr>
+        <w:ind w:left="6480" w:hanging="180"/>
+      </w:pPr>
+    </w:lvl>
+  </w:abstractNum>
   <w:num w:numId="1" w16cid:durableId="1895778397">
-    <w:abstractNumId w:val="12"/>
+    <w:abstractNumId w:val="19"/>
   </w:num>
   <w:num w:numId="2" w16cid:durableId="1145388922">
-    <w:abstractNumId w:val="10"/>
+    <w:abstractNumId w:val="17"/>
   </w:num>
   <w:num w:numId="3" w16cid:durableId="2024816628">
-    <w:abstractNumId w:val="11"/>
+    <w:abstractNumId w:val="18"/>
   </w:num>
   <w:num w:numId="4" w16cid:durableId="513955932">
-    <w:abstractNumId w:val="8"/>
+    <w:abstractNumId w:val="15"/>
   </w:num>
   <w:num w:numId="5" w16cid:durableId="1090153795">
-    <w:abstractNumId w:val="16"/>
+    <w:abstractNumId w:val="23"/>
   </w:num>
   <w:num w:numId="6" w16cid:durableId="1840267741">
     <w:abstractNumId w:val="0"/>
   </w:num>
   <w:num w:numId="7" w16cid:durableId="1342271811">
+    <w:abstractNumId w:val="2"/>
+  </w:num>
+  <w:num w:numId="8" w16cid:durableId="1162888064">
+    <w:abstractNumId w:val="20"/>
+  </w:num>
+  <w:num w:numId="9" w16cid:durableId="480659317">
+    <w:abstractNumId w:val="14"/>
+  </w:num>
+  <w:num w:numId="10" w16cid:durableId="1027440505">
+    <w:abstractNumId w:val="6"/>
+  </w:num>
+  <w:num w:numId="11" w16cid:durableId="636107065">
+    <w:abstractNumId w:val="7"/>
+  </w:num>
+  <w:num w:numId="12" w16cid:durableId="2027437566">
+    <w:abstractNumId w:val="22"/>
+  </w:num>
+  <w:num w:numId="13" w16cid:durableId="1067217530">
+    <w:abstractNumId w:val="21"/>
+  </w:num>
+  <w:num w:numId="14" w16cid:durableId="1357316739">
+    <w:abstractNumId w:val="4"/>
+  </w:num>
+  <w:num w:numId="15" w16cid:durableId="1337852199">
+    <w:abstractNumId w:val="3"/>
+  </w:num>
+  <w:num w:numId="16" w16cid:durableId="353001676">
+    <w:abstractNumId w:val="16"/>
+  </w:num>
+  <w:num w:numId="17" w16cid:durableId="1044216521">
+    <w:abstractNumId w:val="9"/>
+  </w:num>
+  <w:num w:numId="18" w16cid:durableId="442187618">
+    <w:abstractNumId w:val="24"/>
+  </w:num>
+  <w:num w:numId="19" w16cid:durableId="482434068">
+    <w:abstractNumId w:val="13"/>
+  </w:num>
+  <w:num w:numId="20" w16cid:durableId="1192301955">
+    <w:abstractNumId w:val="5"/>
+  </w:num>
+  <w:num w:numId="21" w16cid:durableId="1440024289">
     <w:abstractNumId w:val="1"/>
   </w:num>
-  <w:num w:numId="8" w16cid:durableId="1162888064">
-    <w:abstractNumId w:val="13"/>
+  <w:num w:numId="22" w16cid:durableId="1796675946">
+    <w:abstractNumId w:val="10"/>
   </w:num>
-  <w:num w:numId="9" w16cid:durableId="480659317">
-    <w:abstractNumId w:val="7"/>
+  <w:num w:numId="23" w16cid:durableId="595400846">
+    <w:abstractNumId w:val="12"/>
   </w:num>
-  <w:num w:numId="10" w16cid:durableId="1027440505">
-    <w:abstractNumId w:val="4"/>
+  <w:num w:numId="24" w16cid:durableId="706609462">
+    <w:abstractNumId w:val="8"/>
   </w:num>
-  <w:num w:numId="11" w16cid:durableId="636107065">
-    <w:abstractNumId w:val="5"/>
-  </w:num>
-  <w:num w:numId="12" w16cid:durableId="2027437566">
-    <w:abstractNumId w:val="15"/>
-  </w:num>
-  <w:num w:numId="13" w16cid:durableId="1067217530">
-    <w:abstractNumId w:val="14"/>
-  </w:num>
-  <w:num w:numId="14" w16cid:durableId="1357316739">
-    <w:abstractNumId w:val="3"/>
-  </w:num>
-  <w:num w:numId="15" w16cid:durableId="1337852199">
-    <w:abstractNumId w:val="2"/>
-  </w:num>
-  <w:num w:numId="16" w16cid:durableId="353001676">
-    <w:abstractNumId w:val="9"/>
-  </w:num>
-  <w:num w:numId="17" w16cid:durableId="1044216521">
-    <w:abstractNumId w:val="6"/>
+  <w:num w:numId="25" w16cid:durableId="1848323349">
+    <w:abstractNumId w:val="11"/>
   </w:num>
 </w:numbering>
 </file>
@@ -17156,7 +19992,7 @@
   <w:style w:type="paragraph" w:default="1" w:styleId="Normal">
     <w:name w:val="Normal"/>
     <w:qFormat/>
-    <w:rsid w:val="004B79AC"/>
+    <w:rsid w:val="00071F98"/>
   </w:style>
   <w:style w:type="paragraph" w:styleId="Ttulo1">
     <w:name w:val="heading 1"/>
@@ -18032,4 +20868,16 @@
     </a:ext>
   </a:extLst>
 </a:theme>
+</file>
+
+<file path=customXml/item1.xml><?xml version="1.0" encoding="utf-8"?>
+<b:Sources xmlns:b="http://schemas.openxmlformats.org/officeDocument/2006/bibliography" xmlns="http://schemas.openxmlformats.org/officeDocument/2006/bibliography" SelectedStyle="\APASixthEditionOfficeOnline.xsl" StyleName="APA" Version="6"/>
+</file>
+
+<file path=customXml/itemProps1.xml><?xml version="1.0" encoding="utf-8"?>
+<ds:datastoreItem xmlns:ds="http://schemas.openxmlformats.org/officeDocument/2006/customXml" ds:itemID="{D830C190-0921-4293-AC16-9BF033748350}">
+  <ds:schemaRefs>
+    <ds:schemaRef ds:uri="http://schemas.openxmlformats.org/officeDocument/2006/bibliography"/>
+  </ds:schemaRefs>
+</ds:datastoreItem>
 </file>
</xml_diff>

<commit_message>
[fix] fix some errors in product backlog
</commit_message>
<xml_diff>
--- a/docs/Sprints/ProductBacklog.docx
+++ b/docs/Sprints/ProductBacklog.docx
@@ -82,31 +82,13 @@
                 <w:lang w:val="es-PA"/>
               </w:rPr>
             </w:pPr>
-            <w:proofErr w:type="spellStart"/>
             <w:r>
               <w:rPr>
                 <w:rFonts w:ascii="Calibri" w:hAnsi="Calibri" w:cs="Calibri"/>
                 <w:lang w:val="es-PA"/>
               </w:rPr>
-              <w:t>CityScape</w:t>
+              <w:t>CityScape Rentals</w:t>
             </w:r>
-            <w:proofErr w:type="spellEnd"/>
-            <w:r>
-              <w:rPr>
-                <w:rFonts w:ascii="Calibri" w:hAnsi="Calibri" w:cs="Calibri"/>
-                <w:lang w:val="es-PA"/>
-              </w:rPr>
-              <w:t xml:space="preserve"> </w:t>
-            </w:r>
-            <w:proofErr w:type="spellStart"/>
-            <w:r>
-              <w:rPr>
-                <w:rFonts w:ascii="Calibri" w:hAnsi="Calibri" w:cs="Calibri"/>
-                <w:lang w:val="es-PA"/>
-              </w:rPr>
-              <w:t>Rentals</w:t>
-            </w:r>
-            <w:proofErr w:type="spellEnd"/>
           </w:p>
         </w:tc>
         <w:tc>
@@ -289,35 +271,7 @@
               <w:rPr>
                 <w:rFonts w:ascii="Calibri" w:hAnsi="Calibri" w:cs="Calibri"/>
               </w:rPr>
-              <w:t>Este documento contiene el Product Backlog del proyecto "</w:t>
-            </w:r>
-            <w:proofErr w:type="spellStart"/>
-            <w:r>
-              <w:rPr>
-                <w:rFonts w:ascii="Calibri" w:hAnsi="Calibri" w:cs="Calibri"/>
-              </w:rPr>
-              <w:t>CityScape</w:t>
-            </w:r>
-            <w:proofErr w:type="spellEnd"/>
-            <w:r>
-              <w:rPr>
-                <w:rFonts w:ascii="Calibri" w:hAnsi="Calibri" w:cs="Calibri"/>
-              </w:rPr>
-              <w:t xml:space="preserve"> </w:t>
-            </w:r>
-            <w:proofErr w:type="spellStart"/>
-            <w:r>
-              <w:rPr>
-                <w:rFonts w:ascii="Calibri" w:hAnsi="Calibri" w:cs="Calibri"/>
-              </w:rPr>
-              <w:t>Rentals</w:t>
-            </w:r>
-            <w:proofErr w:type="spellEnd"/>
-            <w:r>
-              <w:rPr>
-                <w:rFonts w:ascii="Calibri" w:hAnsi="Calibri" w:cs="Calibri"/>
-              </w:rPr>
-              <w:t>"</w:t>
+              <w:t>Este documento contiene el Product Backlog del proyecto "CityScape Rentals"</w:t>
             </w:r>
             <w:r>
               <w:rPr>
@@ -652,7 +606,7 @@
               <w:tblLook w:val="04A0" w:firstRow="1" w:lastRow="0" w:firstColumn="1" w:lastColumn="0" w:noHBand="0" w:noVBand="1"/>
             </w:tblPr>
             <w:tblGrid>
-              <w:gridCol w:w="916"/>
+              <w:gridCol w:w="911"/>
             </w:tblGrid>
             <w:tr>
               <w:trPr>
@@ -673,7 +627,6 @@
                       <w:szCs w:val="22"/>
                     </w:rPr>
                   </w:pPr>
-                  <w:proofErr w:type="spellStart"/>
                   <w:r>
                     <w:rPr>
                       <w:rFonts w:ascii="Calibri" w:hAnsi="Calibri" w:cs="Calibri"/>
@@ -682,7 +635,6 @@
                     </w:rPr>
                     <w:t>Must-have</w:t>
                   </w:r>
-                  <w:proofErr w:type="spellEnd"/>
                 </w:p>
               </w:tc>
             </w:tr>
@@ -959,7 +911,7 @@
               <w:tblLook w:val="04A0" w:firstRow="1" w:lastRow="0" w:firstColumn="1" w:lastColumn="0" w:noHBand="0" w:noVBand="1"/>
             </w:tblPr>
             <w:tblGrid>
-              <w:gridCol w:w="1545"/>
+              <w:gridCol w:w="1538"/>
             </w:tblGrid>
             <w:tr>
               <w:trPr>
@@ -984,7 +936,7 @@
                     <w:tblLook w:val="04A0" w:firstRow="1" w:lastRow="0" w:firstColumn="1" w:lastColumn="0" w:noHBand="0" w:noVBand="1"/>
                   </w:tblPr>
                   <w:tblGrid>
-                    <w:gridCol w:w="1455"/>
+                    <w:gridCol w:w="1448"/>
                   </w:tblGrid>
                   <w:tr>
                     <w:trPr>
@@ -1272,7 +1224,7 @@
               <w:tblLook w:val="04A0" w:firstRow="1" w:lastRow="0" w:firstColumn="1" w:lastColumn="0" w:noHBand="0" w:noVBand="1"/>
             </w:tblPr>
             <w:tblGrid>
-              <w:gridCol w:w="1822"/>
+              <w:gridCol w:w="1780"/>
             </w:tblGrid>
             <w:tr>
               <w:trPr>
@@ -1406,7 +1358,7 @@
               <w:tblLook w:val="04A0" w:firstRow="1" w:lastRow="0" w:firstColumn="1" w:lastColumn="0" w:noHBand="0" w:noVBand="1"/>
             </w:tblPr>
             <w:tblGrid>
-              <w:gridCol w:w="2100"/>
+              <w:gridCol w:w="2057"/>
             </w:tblGrid>
             <w:tr>
               <w:trPr>
@@ -1431,7 +1383,7 @@
                     <w:tblLook w:val="04A0" w:firstRow="1" w:lastRow="0" w:firstColumn="1" w:lastColumn="0" w:noHBand="0" w:noVBand="1"/>
                   </w:tblPr>
                   <w:tblGrid>
-                    <w:gridCol w:w="2010"/>
+                    <w:gridCol w:w="1967"/>
                   </w:tblGrid>
                   <w:tr>
                     <w:trPr>
@@ -1601,7 +1553,7 @@
               <w:tblLook w:val="04A0" w:firstRow="1" w:lastRow="0" w:firstColumn="1" w:lastColumn="0" w:noHBand="0" w:noVBand="1"/>
             </w:tblPr>
             <w:tblGrid>
-              <w:gridCol w:w="916"/>
+              <w:gridCol w:w="911"/>
             </w:tblGrid>
             <w:tr>
               <w:trPr>
@@ -1622,7 +1574,6 @@
                       <w:szCs w:val="22"/>
                     </w:rPr>
                   </w:pPr>
-                  <w:proofErr w:type="spellStart"/>
                   <w:r>
                     <w:rPr>
                       <w:rFonts w:ascii="Calibri" w:hAnsi="Calibri" w:cs="Calibri"/>
@@ -1631,7 +1582,6 @@
                     </w:rPr>
                     <w:t>Must-have</w:t>
                   </w:r>
-                  <w:proofErr w:type="spellEnd"/>
                 </w:p>
               </w:tc>
             </w:tr>
@@ -1908,7 +1858,7 @@
               <w:tblLook w:val="04A0" w:firstRow="1" w:lastRow="0" w:firstColumn="1" w:lastColumn="0" w:noHBand="0" w:noVBand="1"/>
             </w:tblPr>
             <w:tblGrid>
-              <w:gridCol w:w="1545"/>
+              <w:gridCol w:w="1538"/>
             </w:tblGrid>
             <w:tr>
               <w:trPr>
@@ -1933,7 +1883,7 @@
                     <w:tblLook w:val="04A0" w:firstRow="1" w:lastRow="0" w:firstColumn="1" w:lastColumn="0" w:noHBand="0" w:noVBand="1"/>
                   </w:tblPr>
                   <w:tblGrid>
-                    <w:gridCol w:w="1455"/>
+                    <w:gridCol w:w="1448"/>
                   </w:tblGrid>
                   <w:tr>
                     <w:trPr>
@@ -2308,7 +2258,7 @@
               <w:tblLook w:val="04A0" w:firstRow="1" w:lastRow="0" w:firstColumn="1" w:lastColumn="0" w:noHBand="0" w:noVBand="1"/>
             </w:tblPr>
             <w:tblGrid>
-              <w:gridCol w:w="1822"/>
+              <w:gridCol w:w="1780"/>
             </w:tblGrid>
             <w:tr>
               <w:trPr>
@@ -2442,7 +2392,7 @@
               <w:tblLook w:val="04A0" w:firstRow="1" w:lastRow="0" w:firstColumn="1" w:lastColumn="0" w:noHBand="0" w:noVBand="1"/>
             </w:tblPr>
             <w:tblGrid>
-              <w:gridCol w:w="2100"/>
+              <w:gridCol w:w="2057"/>
             </w:tblGrid>
             <w:tr>
               <w:trPr>
@@ -2467,7 +2417,7 @@
                     <w:tblLook w:val="04A0" w:firstRow="1" w:lastRow="0" w:firstColumn="1" w:lastColumn="0" w:noHBand="0" w:noVBand="1"/>
                   </w:tblPr>
                   <w:tblGrid>
-                    <w:gridCol w:w="2010"/>
+                    <w:gridCol w:w="1967"/>
                   </w:tblGrid>
                   <w:tr>
                     <w:trPr>
@@ -2633,7 +2583,6 @@
                 <w:lang w:val="es-PA"/>
               </w:rPr>
             </w:pPr>
-            <w:proofErr w:type="spellStart"/>
             <w:r>
               <w:rPr>
                 <w:rFonts w:ascii="Calibri" w:hAnsi="Calibri" w:cs="Calibri"/>
@@ -2642,7 +2591,6 @@
               </w:rPr>
               <w:t>Must-have</w:t>
             </w:r>
-            <w:proofErr w:type="spellEnd"/>
           </w:p>
         </w:tc>
         <w:tc>
@@ -2858,7 +2806,7 @@
               <w:tblLook w:val="04A0" w:firstRow="1" w:lastRow="0" w:firstColumn="1" w:lastColumn="0" w:noHBand="0" w:noVBand="1"/>
             </w:tblPr>
             <w:tblGrid>
-              <w:gridCol w:w="1545"/>
+              <w:gridCol w:w="1538"/>
             </w:tblGrid>
             <w:tr>
               <w:trPr>
@@ -2883,7 +2831,7 @@
                     <w:tblLook w:val="04A0" w:firstRow="1" w:lastRow="0" w:firstColumn="1" w:lastColumn="0" w:noHBand="0" w:noVBand="1"/>
                   </w:tblPr>
                   <w:tblGrid>
-                    <w:gridCol w:w="1455"/>
+                    <w:gridCol w:w="1448"/>
                   </w:tblGrid>
                   <w:tr>
                     <w:trPr>
@@ -3249,7 +3197,7 @@
               <w:tblLook w:val="04A0" w:firstRow="1" w:lastRow="0" w:firstColumn="1" w:lastColumn="0" w:noHBand="0" w:noVBand="1"/>
             </w:tblPr>
             <w:tblGrid>
-              <w:gridCol w:w="1822"/>
+              <w:gridCol w:w="1780"/>
             </w:tblGrid>
             <w:tr>
               <w:trPr>
@@ -3347,6 +3295,28 @@
           <w:tcPr>
             <w:tcW w:w="737" w:type="dxa"/>
           </w:tcPr>
+          <w:p>
+            <w:pPr>
+              <w:rPr>
+                <w:rFonts w:ascii="Calibri" w:hAnsi="Calibri" w:cs="Calibri"/>
+                <w:sz w:val="22"/>
+                <w:szCs w:val="22"/>
+              </w:rPr>
+            </w:pPr>
+            <w:r>
+              <w:rPr>
+                <w:rFonts w:ascii="Calibri" w:hAnsi="Calibri" w:cs="Calibri"/>
+                <w:sz w:val="22"/>
+                <w:szCs w:val="22"/>
+              </w:rPr>
+              <w:t>RN-02</w:t>
+            </w:r>
+          </w:p>
+        </w:tc>
+        <w:tc>
+          <w:tcPr>
+            <w:tcW w:w="2316" w:type="dxa"/>
+          </w:tcPr>
           <w:tbl>
             <w:tblPr>
               <w:tblW w:w="0" w:type="auto"/>
@@ -3360,7 +3330,7 @@
               <w:tblLook w:val="04A0" w:firstRow="1" w:lastRow="0" w:firstColumn="1" w:lastColumn="0" w:noHBand="0" w:noVBand="1"/>
             </w:tblPr>
             <w:tblGrid>
-              <w:gridCol w:w="521"/>
+              <w:gridCol w:w="2057"/>
             </w:tblGrid>
             <w:tr>
               <w:trPr>
@@ -3387,7 +3357,7 @@
                       <w:sz w:val="22"/>
                       <w:szCs w:val="22"/>
                     </w:rPr>
-                    <w:t>RN-01</w:t>
+                    <w:t>Un apartamento no puede ser alquilado por dos usuarios</w:t>
                   </w:r>
                 </w:p>
               </w:tc>
@@ -3447,203 +3417,6 @@
                 <w:rFonts w:ascii="Calibri" w:hAnsi="Calibri" w:cs="Calibri"/>
                 <w:sz w:val="22"/>
                 <w:szCs w:val="22"/>
-                <w:lang w:val="es-PA"/>
-              </w:rPr>
-            </w:pPr>
-          </w:p>
-        </w:tc>
-        <w:tc>
-          <w:tcPr>
-            <w:tcW w:w="2316" w:type="dxa"/>
-          </w:tcPr>
-          <w:tbl>
-            <w:tblPr>
-              <w:tblW w:w="0" w:type="auto"/>
-              <w:tblCellSpacing w:w="15" w:type="dxa"/>
-              <w:tblCellMar>
-                <w:top w:w="15" w:type="dxa"/>
-                <w:left w:w="15" w:type="dxa"/>
-                <w:bottom w:w="15" w:type="dxa"/>
-                <w:right w:w="15" w:type="dxa"/>
-              </w:tblCellMar>
-              <w:tblLook w:val="04A0" w:firstRow="1" w:lastRow="0" w:firstColumn="1" w:lastColumn="0" w:noHBand="0" w:noVBand="1"/>
-            </w:tblPr>
-            <w:tblGrid>
-              <w:gridCol w:w="2100"/>
-            </w:tblGrid>
-            <w:tr>
-              <w:trPr>
-                <w:trHeight w:val="153"/>
-                <w:tblCellSpacing w:w="15" w:type="dxa"/>
-              </w:trPr>
-              <w:tc>
-                <w:tcPr>
-                  <w:tcW w:w="0" w:type="auto"/>
-                  <w:vAlign w:val="center"/>
-                  <w:hideMark/>
-                </w:tcPr>
-                <w:tbl>
-                  <w:tblPr>
-                    <w:tblW w:w="0" w:type="auto"/>
-                    <w:tblCellSpacing w:w="15" w:type="dxa"/>
-                    <w:tblCellMar>
-                      <w:top w:w="15" w:type="dxa"/>
-                      <w:left w:w="15" w:type="dxa"/>
-                      <w:bottom w:w="15" w:type="dxa"/>
-                      <w:right w:w="15" w:type="dxa"/>
-                    </w:tblCellMar>
-                    <w:tblLook w:val="04A0" w:firstRow="1" w:lastRow="0" w:firstColumn="1" w:lastColumn="0" w:noHBand="0" w:noVBand="1"/>
-                  </w:tblPr>
-                  <w:tblGrid>
-                    <w:gridCol w:w="2010"/>
-                  </w:tblGrid>
-                  <w:tr>
-                    <w:trPr>
-                      <w:tblCellSpacing w:w="15" w:type="dxa"/>
-                    </w:trPr>
-                    <w:tc>
-                      <w:tcPr>
-                        <w:tcW w:w="0" w:type="auto"/>
-                        <w:vAlign w:val="center"/>
-                        <w:hideMark/>
-                      </w:tcPr>
-                      <w:p>
-                        <w:pPr>
-                          <w:spacing w:after="0" w:line="240" w:lineRule="auto"/>
-                          <w:rPr>
-                            <w:rFonts w:ascii="Calibri" w:hAnsi="Calibri" w:cs="Calibri"/>
-                            <w:sz w:val="22"/>
-                            <w:szCs w:val="22"/>
-                          </w:rPr>
-                        </w:pPr>
-                        <w:r>
-                          <w:rPr>
-                            <w:rFonts w:ascii="Calibri" w:hAnsi="Calibri" w:cs="Calibri"/>
-                            <w:sz w:val="22"/>
-                            <w:szCs w:val="22"/>
-                          </w:rPr>
-                          <w:t>No se pueden reservar dos apartamentos en la misma fecha</w:t>
-                        </w:r>
-                      </w:p>
-                    </w:tc>
-                  </w:tr>
-                </w:tbl>
-                <w:p>
-                  <w:pPr>
-                    <w:spacing w:after="0" w:line="240" w:lineRule="auto"/>
-                    <w:rPr>
-                      <w:rFonts w:ascii="Calibri" w:hAnsi="Calibri" w:cs="Calibri"/>
-                      <w:vanish/>
-                      <w:sz w:val="22"/>
-                      <w:szCs w:val="22"/>
-                    </w:rPr>
-                  </w:pPr>
-                </w:p>
-                <w:tbl>
-                  <w:tblPr>
-                    <w:tblW w:w="0" w:type="auto"/>
-                    <w:tblCellSpacing w:w="15" w:type="dxa"/>
-                    <w:tblCellMar>
-                      <w:top w:w="15" w:type="dxa"/>
-                      <w:left w:w="15" w:type="dxa"/>
-                      <w:bottom w:w="15" w:type="dxa"/>
-                      <w:right w:w="15" w:type="dxa"/>
-                    </w:tblCellMar>
-                    <w:tblLook w:val="04A0" w:firstRow="1" w:lastRow="0" w:firstColumn="1" w:lastColumn="0" w:noHBand="0" w:noVBand="1"/>
-                  </w:tblPr>
-                  <w:tblGrid>
-                    <w:gridCol w:w="96"/>
-                  </w:tblGrid>
-                  <w:tr>
-                    <w:trPr>
-                      <w:tblCellSpacing w:w="15" w:type="dxa"/>
-                    </w:trPr>
-                    <w:tc>
-                      <w:tcPr>
-                        <w:tcW w:w="0" w:type="auto"/>
-                        <w:vAlign w:val="center"/>
-                        <w:hideMark/>
-                      </w:tcPr>
-                      <w:p>
-                        <w:pPr>
-                          <w:spacing w:after="0" w:line="240" w:lineRule="auto"/>
-                          <w:rPr>
-                            <w:rFonts w:ascii="Calibri" w:hAnsi="Calibri" w:cs="Calibri"/>
-                            <w:sz w:val="22"/>
-                            <w:szCs w:val="22"/>
-                          </w:rPr>
-                        </w:pPr>
-                      </w:p>
-                    </w:tc>
-                  </w:tr>
-                </w:tbl>
-                <w:p>
-                  <w:pPr>
-                    <w:spacing w:after="0" w:line="240" w:lineRule="auto"/>
-                    <w:rPr>
-                      <w:rFonts w:ascii="Calibri" w:hAnsi="Calibri" w:cs="Calibri"/>
-                      <w:sz w:val="22"/>
-                      <w:szCs w:val="22"/>
-                    </w:rPr>
-                  </w:pPr>
-                </w:p>
-              </w:tc>
-            </w:tr>
-          </w:tbl>
-          <w:p>
-            <w:pPr>
-              <w:rPr>
-                <w:rFonts w:ascii="Calibri" w:hAnsi="Calibri" w:cs="Calibri"/>
-                <w:vanish/>
-                <w:sz w:val="22"/>
-                <w:szCs w:val="22"/>
-              </w:rPr>
-            </w:pPr>
-          </w:p>
-          <w:tbl>
-            <w:tblPr>
-              <w:tblW w:w="0" w:type="auto"/>
-              <w:tblCellSpacing w:w="15" w:type="dxa"/>
-              <w:tblCellMar>
-                <w:top w:w="15" w:type="dxa"/>
-                <w:left w:w="15" w:type="dxa"/>
-                <w:bottom w:w="15" w:type="dxa"/>
-                <w:right w:w="15" w:type="dxa"/>
-              </w:tblCellMar>
-              <w:tblLook w:val="04A0" w:firstRow="1" w:lastRow="0" w:firstColumn="1" w:lastColumn="0" w:noHBand="0" w:noVBand="1"/>
-            </w:tblPr>
-            <w:tblGrid>
-              <w:gridCol w:w="96"/>
-            </w:tblGrid>
-            <w:tr>
-              <w:trPr>
-                <w:tblCellSpacing w:w="15" w:type="dxa"/>
-              </w:trPr>
-              <w:tc>
-                <w:tcPr>
-                  <w:tcW w:w="0" w:type="auto"/>
-                  <w:vAlign w:val="center"/>
-                  <w:hideMark/>
-                </w:tcPr>
-                <w:p>
-                  <w:pPr>
-                    <w:spacing w:after="0" w:line="240" w:lineRule="auto"/>
-                    <w:rPr>
-                      <w:rFonts w:ascii="Calibri" w:hAnsi="Calibri" w:cs="Calibri"/>
-                      <w:sz w:val="22"/>
-                      <w:szCs w:val="22"/>
-                    </w:rPr>
-                  </w:pPr>
-                </w:p>
-              </w:tc>
-            </w:tr>
-          </w:tbl>
-          <w:p>
-            <w:pPr>
-              <w:rPr>
-                <w:rFonts w:ascii="Calibri" w:hAnsi="Calibri" w:cs="Calibri"/>
-                <w:sz w:val="22"/>
-                <w:szCs w:val="22"/>
               </w:rPr>
             </w:pPr>
           </w:p>
@@ -3665,7 +3438,7 @@
               <w:tblLook w:val="04A0" w:firstRow="1" w:lastRow="0" w:firstColumn="1" w:lastColumn="0" w:noHBand="0" w:noVBand="1"/>
             </w:tblPr>
             <w:tblGrid>
-              <w:gridCol w:w="916"/>
+              <w:gridCol w:w="911"/>
             </w:tblGrid>
             <w:tr>
               <w:trPr>
@@ -3686,7 +3459,6 @@
                       <w:szCs w:val="22"/>
                     </w:rPr>
                   </w:pPr>
-                  <w:proofErr w:type="spellStart"/>
                   <w:r>
                     <w:rPr>
                       <w:rFonts w:ascii="Calibri" w:hAnsi="Calibri" w:cs="Calibri"/>
@@ -3695,7 +3467,6 @@
                     </w:rPr>
                     <w:t>Must-have</w:t>
                   </w:r>
-                  <w:proofErr w:type="spellEnd"/>
                 </w:p>
               </w:tc>
             </w:tr>
@@ -3787,110 +3558,23 @@
                   <w:vAlign w:val="center"/>
                   <w:hideMark/>
                 </w:tcPr>
-                <w:tbl>
-                  <w:tblPr>
-                    <w:tblW w:w="0" w:type="auto"/>
-                    <w:tblCellSpacing w:w="15" w:type="dxa"/>
-                    <w:tblCellMar>
-                      <w:top w:w="15" w:type="dxa"/>
-                      <w:left w:w="15" w:type="dxa"/>
-                      <w:bottom w:w="15" w:type="dxa"/>
-                      <w:right w:w="15" w:type="dxa"/>
-                    </w:tblCellMar>
-                    <w:tblLook w:val="04A0" w:firstRow="1" w:lastRow="0" w:firstColumn="1" w:lastColumn="0" w:noHBand="0" w:noVBand="1"/>
-                  </w:tblPr>
-                  <w:tblGrid>
-                    <w:gridCol w:w="1343"/>
-                  </w:tblGrid>
-                  <w:tr>
-                    <w:trPr>
-                      <w:tblCellSpacing w:w="15" w:type="dxa"/>
-                    </w:trPr>
-                    <w:tc>
-                      <w:tcPr>
-                        <w:tcW w:w="0" w:type="auto"/>
-                        <w:vAlign w:val="center"/>
-                        <w:hideMark/>
-                      </w:tcPr>
-                      <w:p>
-                        <w:pPr>
-                          <w:spacing w:after="0" w:line="240" w:lineRule="auto"/>
-                          <w:rPr>
-                            <w:rFonts w:ascii="Calibri" w:hAnsi="Calibri" w:cs="Calibri"/>
-                            <w:sz w:val="22"/>
-                            <w:szCs w:val="22"/>
-                          </w:rPr>
-                        </w:pPr>
-                        <w:r>
-                          <w:rPr>
-                            <w:rFonts w:ascii="Calibri" w:hAnsi="Calibri" w:cs="Calibri"/>
-                            <w:sz w:val="22"/>
-                            <w:szCs w:val="22"/>
-                          </w:rPr>
-                          <w:t>Validar que un cliente no pueda hacer reservas duplicadas</w:t>
-                        </w:r>
-                      </w:p>
-                    </w:tc>
-                  </w:tr>
-                </w:tbl>
                 <w:p>
                   <w:pPr>
                     <w:spacing w:after="0" w:line="240" w:lineRule="auto"/>
                     <w:rPr>
                       <w:rFonts w:ascii="Calibri" w:hAnsi="Calibri" w:cs="Calibri"/>
-                      <w:vanish/>
                       <w:sz w:val="22"/>
                       <w:szCs w:val="22"/>
                     </w:rPr>
                   </w:pPr>
-                </w:p>
-                <w:tbl>
-                  <w:tblPr>
-                    <w:tblW w:w="0" w:type="auto"/>
-                    <w:tblCellSpacing w:w="15" w:type="dxa"/>
-                    <w:tblCellMar>
-                      <w:top w:w="15" w:type="dxa"/>
-                      <w:left w:w="15" w:type="dxa"/>
-                      <w:bottom w:w="15" w:type="dxa"/>
-                      <w:right w:w="15" w:type="dxa"/>
-                    </w:tblCellMar>
-                    <w:tblLook w:val="04A0" w:firstRow="1" w:lastRow="0" w:firstColumn="1" w:lastColumn="0" w:noHBand="0" w:noVBand="1"/>
-                  </w:tblPr>
-                  <w:tblGrid>
-                    <w:gridCol w:w="96"/>
-                  </w:tblGrid>
-                  <w:tr>
-                    <w:trPr>
-                      <w:tblCellSpacing w:w="15" w:type="dxa"/>
-                    </w:trPr>
-                    <w:tc>
-                      <w:tcPr>
-                        <w:tcW w:w="0" w:type="auto"/>
-                        <w:vAlign w:val="center"/>
-                        <w:hideMark/>
-                      </w:tcPr>
-                      <w:p>
-                        <w:pPr>
-                          <w:spacing w:after="0" w:line="240" w:lineRule="auto"/>
-                          <w:rPr>
-                            <w:rFonts w:ascii="Calibri" w:hAnsi="Calibri" w:cs="Calibri"/>
-                            <w:sz w:val="22"/>
-                            <w:szCs w:val="22"/>
-                          </w:rPr>
-                        </w:pPr>
-                      </w:p>
-                    </w:tc>
-                  </w:tr>
-                </w:tbl>
-                <w:p>
-                  <w:pPr>
-                    <w:spacing w:after="0" w:line="240" w:lineRule="auto"/>
-                    <w:rPr>
-                      <w:rFonts w:ascii="Calibri" w:hAnsi="Calibri" w:cs="Calibri"/>
-                      <w:sz w:val="22"/>
-                      <w:szCs w:val="22"/>
-                    </w:rPr>
-                  </w:pPr>
+                  <w:r>
+                    <w:rPr>
+                      <w:rFonts w:ascii="Calibri" w:hAnsi="Calibri" w:cs="Calibri"/>
+                      <w:sz w:val="22"/>
+                      <w:szCs w:val="22"/>
+                    </w:rPr>
+                    <w:t>Validar la disponibilidad antes de confirmar la reserva</w:t>
+                  </w:r>
                 </w:p>
               </w:tc>
             </w:tr>
@@ -3970,7 +3654,7 @@
               <w:tblLook w:val="04A0" w:firstRow="1" w:lastRow="0" w:firstColumn="1" w:lastColumn="0" w:noHBand="0" w:noVBand="1"/>
             </w:tblPr>
             <w:tblGrid>
-              <w:gridCol w:w="1545"/>
+              <w:gridCol w:w="1538"/>
             </w:tblGrid>
             <w:tr>
               <w:trPr>
@@ -3982,110 +3666,31 @@
                   <w:vAlign w:val="center"/>
                   <w:hideMark/>
                 </w:tcPr>
-                <w:tbl>
-                  <w:tblPr>
-                    <w:tblW w:w="0" w:type="auto"/>
-                    <w:tblCellSpacing w:w="15" w:type="dxa"/>
-                    <w:tblCellMar>
-                      <w:top w:w="15" w:type="dxa"/>
-                      <w:left w:w="15" w:type="dxa"/>
-                      <w:bottom w:w="15" w:type="dxa"/>
-                      <w:right w:w="15" w:type="dxa"/>
-                    </w:tblCellMar>
-                    <w:tblLook w:val="04A0" w:firstRow="1" w:lastRow="0" w:firstColumn="1" w:lastColumn="0" w:noHBand="0" w:noVBand="1"/>
-                  </w:tblPr>
-                  <w:tblGrid>
-                    <w:gridCol w:w="1455"/>
-                  </w:tblGrid>
-                  <w:tr>
-                    <w:trPr>
-                      <w:tblCellSpacing w:w="15" w:type="dxa"/>
-                    </w:trPr>
-                    <w:tc>
-                      <w:tcPr>
-                        <w:tcW w:w="0" w:type="auto"/>
-                        <w:vAlign w:val="center"/>
-                        <w:hideMark/>
-                      </w:tcPr>
-                      <w:p>
-                        <w:pPr>
-                          <w:spacing w:after="0" w:line="240" w:lineRule="auto"/>
-                          <w:rPr>
-                            <w:rFonts w:ascii="Calibri" w:hAnsi="Calibri" w:cs="Calibri"/>
-                            <w:sz w:val="22"/>
-                            <w:szCs w:val="22"/>
-                          </w:rPr>
-                        </w:pPr>
-                        <w:r>
-                          <w:rPr>
-                            <w:rFonts w:ascii="Calibri" w:hAnsi="Calibri" w:cs="Calibri"/>
-                            <w:sz w:val="22"/>
-                            <w:szCs w:val="22"/>
-                          </w:rPr>
-                          <w:t>Si ya tiene una reserva en esa fecha, no puede hacer otra</w:t>
-                        </w:r>
-                      </w:p>
-                    </w:tc>
-                  </w:tr>
-                </w:tbl>
                 <w:p>
                   <w:pPr>
                     <w:spacing w:after="0" w:line="240" w:lineRule="auto"/>
                     <w:rPr>
                       <w:rFonts w:ascii="Calibri" w:hAnsi="Calibri" w:cs="Calibri"/>
-                      <w:vanish/>
                       <w:sz w:val="22"/>
                       <w:szCs w:val="22"/>
                     </w:rPr>
                   </w:pPr>
-                </w:p>
-                <w:tbl>
-                  <w:tblPr>
-                    <w:tblW w:w="0" w:type="auto"/>
-                    <w:tblCellSpacing w:w="15" w:type="dxa"/>
-                    <w:tblCellMar>
-                      <w:top w:w="15" w:type="dxa"/>
-                      <w:left w:w="15" w:type="dxa"/>
-                      <w:bottom w:w="15" w:type="dxa"/>
-                      <w:right w:w="15" w:type="dxa"/>
-                    </w:tblCellMar>
-                    <w:tblLook w:val="04A0" w:firstRow="1" w:lastRow="0" w:firstColumn="1" w:lastColumn="0" w:noHBand="0" w:noVBand="1"/>
-                  </w:tblPr>
-                  <w:tblGrid>
-                    <w:gridCol w:w="96"/>
-                  </w:tblGrid>
-                  <w:tr>
-                    <w:trPr>
-                      <w:tblCellSpacing w:w="15" w:type="dxa"/>
-                    </w:trPr>
-                    <w:tc>
-                      <w:tcPr>
-                        <w:tcW w:w="0" w:type="auto"/>
-                        <w:vAlign w:val="center"/>
-                        <w:hideMark/>
-                      </w:tcPr>
-                      <w:p>
-                        <w:pPr>
-                          <w:spacing w:after="0" w:line="240" w:lineRule="auto"/>
-                          <w:rPr>
-                            <w:rFonts w:ascii="Calibri" w:hAnsi="Calibri" w:cs="Calibri"/>
-                            <w:sz w:val="22"/>
-                            <w:szCs w:val="22"/>
-                          </w:rPr>
-                        </w:pPr>
-                      </w:p>
-                    </w:tc>
-                  </w:tr>
-                </w:tbl>
-                <w:p>
-                  <w:pPr>
-                    <w:spacing w:after="0" w:line="240" w:lineRule="auto"/>
-                    <w:rPr>
-                      <w:rFonts w:ascii="Calibri" w:hAnsi="Calibri" w:cs="Calibri"/>
-                      <w:sz w:val="22"/>
-                      <w:szCs w:val="22"/>
-                    </w:rPr>
-                  </w:pPr>
+                  <w:r>
+                    <w:rPr>
+                      <w:rFonts w:ascii="Calibri" w:hAnsi="Calibri" w:cs="Calibri"/>
+                      <w:sz w:val="22"/>
+                      <w:szCs w:val="22"/>
+                    </w:rPr>
+                    <w:t>Si ya está reservado, no se puede reservar por otro cliente</w:t>
+                  </w:r>
+                  <w:r>
+                    <w:rPr>
+                      <w:rFonts w:ascii="Calibri" w:hAnsi="Calibri" w:cs="Calibri"/>
+                      <w:sz w:val="22"/>
+                      <w:szCs w:val="22"/>
+                    </w:rPr>
+                    <w:t xml:space="preserve"> en la misma fecha</w:t>
+                  </w:r>
                 </w:p>
               </w:tc>
             </w:tr>
@@ -4192,15 +3797,7 @@
                       <w:sz w:val="22"/>
                       <w:szCs w:val="22"/>
                     </w:rPr>
-                    <w:t>3</w:t>
-                  </w:r>
-                  <w:r>
-                    <w:rPr>
-                      <w:rFonts w:ascii="Calibri" w:hAnsi="Calibri" w:cs="Calibri"/>
-                      <w:sz w:val="22"/>
-                      <w:szCs w:val="22"/>
-                    </w:rPr>
-                    <w:t xml:space="preserve"> puntos</w:t>
+                    <w:t>4 puntos</w:t>
                   </w:r>
                 </w:p>
               </w:tc>
@@ -4268,6 +3865,39 @@
           <w:tcPr>
             <w:tcW w:w="2038" w:type="dxa"/>
           </w:tcPr>
+          <w:p>
+            <w:pPr>
+              <w:rPr>
+                <w:rFonts w:ascii="Calibri" w:hAnsi="Calibri" w:cs="Calibri"/>
+                <w:sz w:val="22"/>
+                <w:szCs w:val="22"/>
+              </w:rPr>
+            </w:pPr>
+            <w:r>
+              <w:rPr>
+                <w:rFonts w:ascii="Calibri" w:hAnsi="Calibri" w:cs="Calibri"/>
+                <w:sz w:val="22"/>
+                <w:szCs w:val="22"/>
+              </w:rPr>
+              <w:t>Equipo de Desarrollo</w:t>
+            </w:r>
+          </w:p>
+          <w:p>
+            <w:pPr>
+              <w:rPr>
+                <w:rFonts w:ascii="Calibri" w:hAnsi="Calibri" w:cs="Calibri"/>
+                <w:sz w:val="22"/>
+                <w:szCs w:val="22"/>
+              </w:rPr>
+            </w:pPr>
+          </w:p>
+        </w:tc>
+      </w:tr>
+      <w:tr>
+        <w:tc>
+          <w:tcPr>
+            <w:tcW w:w="737" w:type="dxa"/>
+          </w:tcPr>
           <w:tbl>
             <w:tblPr>
               <w:tblW w:w="0" w:type="auto"/>
@@ -4281,7 +3911,7 @@
               <w:tblLook w:val="04A0" w:firstRow="1" w:lastRow="0" w:firstColumn="1" w:lastColumn="0" w:noHBand="0" w:noVBand="1"/>
             </w:tblPr>
             <w:tblGrid>
-              <w:gridCol w:w="1822"/>
+              <w:gridCol w:w="514"/>
             </w:tblGrid>
             <w:tr>
               <w:trPr>
@@ -4308,7 +3938,7 @@
                       <w:sz w:val="22"/>
                       <w:szCs w:val="22"/>
                     </w:rPr>
-                    <w:t>Equipo de Desarrollo</w:t>
+                    <w:t>RF-07</w:t>
                   </w:r>
                 </w:p>
               </w:tc>
@@ -4372,30 +4002,6 @@
             </w:pPr>
           </w:p>
         </w:tc>
-      </w:tr>
-      <w:tr>
-        <w:tc>
-          <w:tcPr>
-            <w:tcW w:w="737" w:type="dxa"/>
-          </w:tcPr>
-          <w:p>
-            <w:pPr>
-              <w:rPr>
-                <w:rFonts w:ascii="Calibri" w:hAnsi="Calibri" w:cs="Calibri"/>
-                <w:sz w:val="22"/>
-                <w:szCs w:val="22"/>
-              </w:rPr>
-            </w:pPr>
-            <w:r>
-              <w:rPr>
-                <w:rFonts w:ascii="Calibri" w:hAnsi="Calibri" w:cs="Calibri"/>
-                <w:sz w:val="22"/>
-                <w:szCs w:val="22"/>
-              </w:rPr>
-              <w:t>RN-02</w:t>
-            </w:r>
-          </w:p>
-        </w:tc>
         <w:tc>
           <w:tcPr>
             <w:tcW w:w="2316" w:type="dxa"/>
@@ -4413,7 +4019,7 @@
               <w:tblLook w:val="04A0" w:firstRow="1" w:lastRow="0" w:firstColumn="1" w:lastColumn="0" w:noHBand="0" w:noVBand="1"/>
             </w:tblPr>
             <w:tblGrid>
-              <w:gridCol w:w="2100"/>
+              <w:gridCol w:w="2057"/>
             </w:tblGrid>
             <w:tr>
               <w:trPr>
@@ -4440,7 +4046,7 @@
                       <w:sz w:val="22"/>
                       <w:szCs w:val="22"/>
                     </w:rPr>
-                    <w:t>Un apartamento no puede ser alquilado por dos usuarios</w:t>
+                    <w:t>Como usuario, quiero ver un catálogo de apartamentos</w:t>
                   </w:r>
                 </w:p>
               </w:tc>
@@ -4521,7 +4127,7 @@
               <w:tblLook w:val="04A0" w:firstRow="1" w:lastRow="0" w:firstColumn="1" w:lastColumn="0" w:noHBand="0" w:noVBand="1"/>
             </w:tblPr>
             <w:tblGrid>
-              <w:gridCol w:w="916"/>
+              <w:gridCol w:w="911"/>
             </w:tblGrid>
             <w:tr>
               <w:trPr>
@@ -4542,7 +4148,6 @@
                       <w:szCs w:val="22"/>
                     </w:rPr>
                   </w:pPr>
-                  <w:proofErr w:type="spellStart"/>
                   <w:r>
                     <w:rPr>
                       <w:rFonts w:ascii="Calibri" w:hAnsi="Calibri" w:cs="Calibri"/>
@@ -4551,7 +4156,6 @@
                     </w:rPr>
                     <w:t>Must-have</w:t>
                   </w:r>
-                  <w:proofErr w:type="spellEnd"/>
                 </w:p>
               </w:tc>
             </w:tr>
@@ -4658,7 +4262,15 @@
                       <w:sz w:val="22"/>
                       <w:szCs w:val="22"/>
                     </w:rPr>
-                    <w:t>Validar la disponibilidad antes de confirmar la reserva</w:t>
+                    <w:t xml:space="preserve">Implementar un catálogo con filtros por ubicación y </w:t>
+                  </w:r>
+                  <w:r>
+                    <w:rPr>
+                      <w:rFonts w:ascii="Calibri" w:hAnsi="Calibri" w:cs="Calibri"/>
+                      <w:sz w:val="22"/>
+                      <w:szCs w:val="22"/>
+                    </w:rPr>
+                    <w:t>nombre</w:t>
                   </w:r>
                 </w:p>
               </w:tc>
@@ -4739,7 +4351,7 @@
               <w:tblLook w:val="04A0" w:firstRow="1" w:lastRow="0" w:firstColumn="1" w:lastColumn="0" w:noHBand="0" w:noVBand="1"/>
             </w:tblPr>
             <w:tblGrid>
-              <w:gridCol w:w="1545"/>
+              <w:gridCol w:w="1538"/>
             </w:tblGrid>
             <w:tr>
               <w:trPr>
@@ -4766,7 +4378,7 @@
                       <w:sz w:val="22"/>
                       <w:szCs w:val="22"/>
                     </w:rPr>
-                    <w:t>Si ya está reservado, no se puede reservar por otro cliente</w:t>
+                    <w:t>El usuario puede buscar propiedades utilizando filtros</w:t>
                   </w:r>
                 </w:p>
               </w:tc>
@@ -4874,7 +4486,7 @@
                       <w:sz w:val="22"/>
                       <w:szCs w:val="22"/>
                     </w:rPr>
-                    <w:t>4 puntos</w:t>
+                    <w:t>6 puntos</w:t>
                   </w:r>
                 </w:p>
               </w:tc>
@@ -4988,7 +4600,7 @@
               <w:tblLook w:val="04A0" w:firstRow="1" w:lastRow="0" w:firstColumn="1" w:lastColumn="0" w:noHBand="0" w:noVBand="1"/>
             </w:tblPr>
             <w:tblGrid>
-              <w:gridCol w:w="521"/>
+              <w:gridCol w:w="514"/>
             </w:tblGrid>
             <w:tr>
               <w:trPr>
@@ -5015,7 +4627,7 @@
                       <w:sz w:val="22"/>
                       <w:szCs w:val="22"/>
                     </w:rPr>
-                    <w:t>RF-07</w:t>
+                    <w:t>RF-06</w:t>
                   </w:r>
                 </w:p>
               </w:tc>
@@ -5096,7 +4708,7 @@
               <w:tblLook w:val="04A0" w:firstRow="1" w:lastRow="0" w:firstColumn="1" w:lastColumn="0" w:noHBand="0" w:noVBand="1"/>
             </w:tblPr>
             <w:tblGrid>
-              <w:gridCol w:w="2100"/>
+              <w:gridCol w:w="2057"/>
             </w:tblGrid>
             <w:tr>
               <w:trPr>
@@ -5123,7 +4735,7 @@
                       <w:sz w:val="22"/>
                       <w:szCs w:val="22"/>
                     </w:rPr>
-                    <w:t>Como usuario, quiero ver un catálogo de apartamentos</w:t>
+                    <w:t>Como usuario, quiero ver la disponibilidad de un apartamento</w:t>
                   </w:r>
                 </w:p>
               </w:tc>
@@ -5204,7 +4816,7 @@
               <w:tblLook w:val="04A0" w:firstRow="1" w:lastRow="0" w:firstColumn="1" w:lastColumn="0" w:noHBand="0" w:noVBand="1"/>
             </w:tblPr>
             <w:tblGrid>
-              <w:gridCol w:w="916"/>
+              <w:gridCol w:w="911"/>
             </w:tblGrid>
             <w:tr>
               <w:trPr>
@@ -5225,7 +4837,6 @@
                       <w:szCs w:val="22"/>
                     </w:rPr>
                   </w:pPr>
-                  <w:proofErr w:type="spellStart"/>
                   <w:r>
                     <w:rPr>
                       <w:rFonts w:ascii="Calibri" w:hAnsi="Calibri" w:cs="Calibri"/>
@@ -5234,7 +4845,6 @@
                     </w:rPr>
                     <w:t>Must-have</w:t>
                   </w:r>
-                  <w:proofErr w:type="spellEnd"/>
                 </w:p>
               </w:tc>
             </w:tr>
@@ -5341,16 +4951,7 @@
                       <w:sz w:val="22"/>
                       <w:szCs w:val="22"/>
                     </w:rPr>
-                    <w:t xml:space="preserve">Implementar un catálogo con filtros por </w:t>
-                  </w:r>
-                  <w:r>
-                    <w:rPr>
-                      <w:rFonts w:ascii="Calibri" w:hAnsi="Calibri" w:cs="Calibri"/>
-                      <w:sz w:val="22"/>
-                      <w:szCs w:val="22"/>
-                    </w:rPr>
-                    <w:lastRenderedPageBreak/>
-                    <w:t>ubicación y precio</w:t>
+                    <w:t>Mostrar periodos no disponibles</w:t>
                   </w:r>
                 </w:p>
               </w:tc>
@@ -5431,7 +5032,7 @@
               <w:tblLook w:val="04A0" w:firstRow="1" w:lastRow="0" w:firstColumn="1" w:lastColumn="0" w:noHBand="0" w:noVBand="1"/>
             </w:tblPr>
             <w:tblGrid>
-              <w:gridCol w:w="1545"/>
+              <w:gridCol w:w="1538"/>
             </w:tblGrid>
             <w:tr>
               <w:trPr>
@@ -5458,17 +5059,7 @@
                       <w:sz w:val="22"/>
                       <w:szCs w:val="22"/>
                     </w:rPr>
-                    <w:lastRenderedPageBreak/>
-                    <w:t xml:space="preserve">El usuario puede buscar </w:t>
-                  </w:r>
-                  <w:r>
-                    <w:rPr>
-                      <w:rFonts w:ascii="Calibri" w:hAnsi="Calibri" w:cs="Calibri"/>
-                      <w:sz w:val="22"/>
-                      <w:szCs w:val="22"/>
-                    </w:rPr>
-                    <w:lastRenderedPageBreak/>
-                    <w:t>propiedades utilizando filtros</w:t>
+                    <w:t>El cliente puede ver la disponibilidad antes de reservar</w:t>
                   </w:r>
                 </w:p>
               </w:tc>
@@ -5576,8 +5167,7 @@
                       <w:sz w:val="22"/>
                       <w:szCs w:val="22"/>
                     </w:rPr>
-                    <w:lastRenderedPageBreak/>
-                    <w:t>6 puntos</w:t>
+                    <w:t>5 puntos</w:t>
                   </w:r>
                 </w:p>
               </w:tc>
@@ -5691,7 +5281,7 @@
               <w:tblLook w:val="04A0" w:firstRow="1" w:lastRow="0" w:firstColumn="1" w:lastColumn="0" w:noHBand="0" w:noVBand="1"/>
             </w:tblPr>
             <w:tblGrid>
-              <w:gridCol w:w="521"/>
+              <w:gridCol w:w="514"/>
             </w:tblGrid>
             <w:tr>
               <w:trPr>
@@ -5718,7 +5308,7 @@
                       <w:sz w:val="22"/>
                       <w:szCs w:val="22"/>
                     </w:rPr>
-                    <w:t>RF-06</w:t>
+                    <w:t>RF-09</w:t>
                   </w:r>
                 </w:p>
               </w:tc>
@@ -5799,7 +5389,7 @@
               <w:tblLook w:val="04A0" w:firstRow="1" w:lastRow="0" w:firstColumn="1" w:lastColumn="0" w:noHBand="0" w:noVBand="1"/>
             </w:tblPr>
             <w:tblGrid>
-              <w:gridCol w:w="2100"/>
+              <w:gridCol w:w="2057"/>
             </w:tblGrid>
             <w:tr>
               <w:trPr>
@@ -5826,7 +5416,7 @@
                       <w:sz w:val="22"/>
                       <w:szCs w:val="22"/>
                     </w:rPr>
-                    <w:t>Como usuario, quiero ver la disponibilidad de un apartamento</w:t>
+                    <w:t>Como usuario, quiero ver detalles del apartamento</w:t>
                   </w:r>
                 </w:p>
               </w:tc>
@@ -5907,7 +5497,7 @@
               <w:tblLook w:val="04A0" w:firstRow="1" w:lastRow="0" w:firstColumn="1" w:lastColumn="0" w:noHBand="0" w:noVBand="1"/>
             </w:tblPr>
             <w:tblGrid>
-              <w:gridCol w:w="916"/>
+              <w:gridCol w:w="911"/>
             </w:tblGrid>
             <w:tr>
               <w:trPr>
@@ -5928,7 +5518,6 @@
                       <w:szCs w:val="22"/>
                     </w:rPr>
                   </w:pPr>
-                  <w:proofErr w:type="spellStart"/>
                   <w:r>
                     <w:rPr>
                       <w:rFonts w:ascii="Calibri" w:hAnsi="Calibri" w:cs="Calibri"/>
@@ -5937,7 +5526,6 @@
                     </w:rPr>
                     <w:t>Must-have</w:t>
                   </w:r>
-                  <w:proofErr w:type="spellEnd"/>
                 </w:p>
               </w:tc>
             </w:tr>
@@ -6044,7 +5632,7 @@
                       <w:sz w:val="22"/>
                       <w:szCs w:val="22"/>
                     </w:rPr>
-                    <w:t>Mostrar periodos no disponibles en el calendario</w:t>
+                    <w:t>Implementar fichas detalladas con información y fotos</w:t>
                   </w:r>
                 </w:p>
               </w:tc>
@@ -6125,7 +5713,7 @@
               <w:tblLook w:val="04A0" w:firstRow="1" w:lastRow="0" w:firstColumn="1" w:lastColumn="0" w:noHBand="0" w:noVBand="1"/>
             </w:tblPr>
             <w:tblGrid>
-              <w:gridCol w:w="1545"/>
+              <w:gridCol w:w="1538"/>
             </w:tblGrid>
             <w:tr>
               <w:trPr>
@@ -6152,7 +5740,7 @@
                       <w:sz w:val="22"/>
                       <w:szCs w:val="22"/>
                     </w:rPr>
-                    <w:t>El cliente puede ver la disponibilidad antes de reservar</w:t>
+                    <w:t>El usuario puede ver la descripción, precio y disponibilidad</w:t>
                   </w:r>
                 </w:p>
               </w:tc>
@@ -6260,7 +5848,7 @@
                       <w:sz w:val="22"/>
                       <w:szCs w:val="22"/>
                     </w:rPr>
-                    <w:t>5 puntos</w:t>
+                    <w:t>4 puntos</w:t>
                   </w:r>
                 </w:p>
               </w:tc>
@@ -6374,7 +5962,7 @@
               <w:tblLook w:val="04A0" w:firstRow="1" w:lastRow="0" w:firstColumn="1" w:lastColumn="0" w:noHBand="0" w:noVBand="1"/>
             </w:tblPr>
             <w:tblGrid>
-              <w:gridCol w:w="521"/>
+              <w:gridCol w:w="514"/>
             </w:tblGrid>
             <w:tr>
               <w:trPr>
@@ -6401,7 +5989,7 @@
                       <w:sz w:val="22"/>
                       <w:szCs w:val="22"/>
                     </w:rPr>
-                    <w:t>RF-09</w:t>
+                    <w:t>RF-11</w:t>
                   </w:r>
                 </w:p>
               </w:tc>
@@ -6482,7 +6070,7 @@
               <w:tblLook w:val="04A0" w:firstRow="1" w:lastRow="0" w:firstColumn="1" w:lastColumn="0" w:noHBand="0" w:noVBand="1"/>
             </w:tblPr>
             <w:tblGrid>
-              <w:gridCol w:w="2100"/>
+              <w:gridCol w:w="2057"/>
             </w:tblGrid>
             <w:tr>
               <w:trPr>
@@ -6509,7 +6097,7 @@
                       <w:sz w:val="22"/>
                       <w:szCs w:val="22"/>
                     </w:rPr>
-                    <w:t>Como usuario, quiero ver detalles del apartamento</w:t>
+                    <w:t>Como administrador, quiero gestionar reservas</w:t>
                   </w:r>
                 </w:p>
               </w:tc>
@@ -6590,7 +6178,7 @@
               <w:tblLook w:val="04A0" w:firstRow="1" w:lastRow="0" w:firstColumn="1" w:lastColumn="0" w:noHBand="0" w:noVBand="1"/>
             </w:tblPr>
             <w:tblGrid>
-              <w:gridCol w:w="916"/>
+              <w:gridCol w:w="911"/>
             </w:tblGrid>
             <w:tr>
               <w:trPr>
@@ -6611,7 +6199,6 @@
                       <w:szCs w:val="22"/>
                     </w:rPr>
                   </w:pPr>
-                  <w:proofErr w:type="spellStart"/>
                   <w:r>
                     <w:rPr>
                       <w:rFonts w:ascii="Calibri" w:hAnsi="Calibri" w:cs="Calibri"/>
@@ -6620,7 +6207,6 @@
                     </w:rPr>
                     <w:t>Must-have</w:t>
                   </w:r>
-                  <w:proofErr w:type="spellEnd"/>
                 </w:p>
               </w:tc>
             </w:tr>
@@ -6727,7 +6313,7 @@
                       <w:sz w:val="22"/>
                       <w:szCs w:val="22"/>
                     </w:rPr>
-                    <w:t>Implementar fichas detalladas con información y fotos</w:t>
+                    <w:t>Administrar las reservas de los usuarios</w:t>
                   </w:r>
                 </w:p>
               </w:tc>
@@ -6808,7 +6394,7 @@
               <w:tblLook w:val="04A0" w:firstRow="1" w:lastRow="0" w:firstColumn="1" w:lastColumn="0" w:noHBand="0" w:noVBand="1"/>
             </w:tblPr>
             <w:tblGrid>
-              <w:gridCol w:w="1545"/>
+              <w:gridCol w:w="1538"/>
             </w:tblGrid>
             <w:tr>
               <w:trPr>
@@ -6835,7 +6421,7 @@
                       <w:sz w:val="22"/>
                       <w:szCs w:val="22"/>
                     </w:rPr>
-                    <w:t>El usuario puede ver la descripción, precio y disponibilidad</w:t>
+                    <w:t>El administrador puede editar y cancelar reservas</w:t>
                   </w:r>
                 </w:p>
               </w:tc>
@@ -6943,7 +6529,7 @@
                       <w:sz w:val="22"/>
                       <w:szCs w:val="22"/>
                     </w:rPr>
-                    <w:t>4 puntos</w:t>
+                    <w:t>8 puntos</w:t>
                   </w:r>
                 </w:p>
               </w:tc>
@@ -7057,7 +6643,7 @@
               <w:tblLook w:val="04A0" w:firstRow="1" w:lastRow="0" w:firstColumn="1" w:lastColumn="0" w:noHBand="0" w:noVBand="1"/>
             </w:tblPr>
             <w:tblGrid>
-              <w:gridCol w:w="521"/>
+              <w:gridCol w:w="514"/>
             </w:tblGrid>
             <w:tr>
               <w:trPr>
@@ -7084,7 +6670,7 @@
                       <w:sz w:val="22"/>
                       <w:szCs w:val="22"/>
                     </w:rPr>
-                    <w:t>RF-11</w:t>
+                    <w:t>RN-03</w:t>
                   </w:r>
                 </w:p>
               </w:tc>
@@ -7165,7 +6751,7 @@
               <w:tblLook w:val="04A0" w:firstRow="1" w:lastRow="0" w:firstColumn="1" w:lastColumn="0" w:noHBand="0" w:noVBand="1"/>
             </w:tblPr>
             <w:tblGrid>
-              <w:gridCol w:w="2100"/>
+              <w:gridCol w:w="2057"/>
             </w:tblGrid>
             <w:tr>
               <w:trPr>
@@ -7192,7 +6778,7 @@
                       <w:sz w:val="22"/>
                       <w:szCs w:val="22"/>
                     </w:rPr>
-                    <w:t>Como administrador, quiero gestionar reservas</w:t>
+                    <w:t>Solo se pueden cancelar reservas con más de una semana de antelación</w:t>
                   </w:r>
                 </w:p>
               </w:tc>
@@ -7273,7 +6859,7 @@
               <w:tblLook w:val="04A0" w:firstRow="1" w:lastRow="0" w:firstColumn="1" w:lastColumn="0" w:noHBand="0" w:noVBand="1"/>
             </w:tblPr>
             <w:tblGrid>
-              <w:gridCol w:w="916"/>
+              <w:gridCol w:w="911"/>
             </w:tblGrid>
             <w:tr>
               <w:trPr>
@@ -7294,7 +6880,6 @@
                       <w:szCs w:val="22"/>
                     </w:rPr>
                   </w:pPr>
-                  <w:proofErr w:type="spellStart"/>
                   <w:r>
                     <w:rPr>
                       <w:rFonts w:ascii="Calibri" w:hAnsi="Calibri" w:cs="Calibri"/>
@@ -7303,7 +6888,6 @@
                     </w:rPr>
                     <w:t>Must-have</w:t>
                   </w:r>
-                  <w:proofErr w:type="spellEnd"/>
                 </w:p>
               </w:tc>
             </w:tr>
@@ -7410,7 +6994,7 @@
                       <w:sz w:val="22"/>
                       <w:szCs w:val="22"/>
                     </w:rPr>
-                    <w:t>Administrar las reservas de los usuarios</w:t>
+                    <w:t>Implementar política de cancelación</w:t>
                   </w:r>
                 </w:p>
               </w:tc>
@@ -7491,7 +7075,7 @@
               <w:tblLook w:val="04A0" w:firstRow="1" w:lastRow="0" w:firstColumn="1" w:lastColumn="0" w:noHBand="0" w:noVBand="1"/>
             </w:tblPr>
             <w:tblGrid>
-              <w:gridCol w:w="1545"/>
+              <w:gridCol w:w="1538"/>
             </w:tblGrid>
             <w:tr>
               <w:trPr>
@@ -7518,7 +7102,7 @@
                       <w:sz w:val="22"/>
                       <w:szCs w:val="22"/>
                     </w:rPr>
-                    <w:t>El administrador puede editar y cancelar reservas</w:t>
+                    <w:t>No se puede cancelar si faltan menos de 7 días para la reserva</w:t>
                   </w:r>
                 </w:p>
               </w:tc>
@@ -7626,7 +7210,7 @@
                       <w:sz w:val="22"/>
                       <w:szCs w:val="22"/>
                     </w:rPr>
-                    <w:t>8 puntos</w:t>
+                    <w:t>3 puntos</w:t>
                   </w:r>
                 </w:p>
               </w:tc>
@@ -7740,7 +7324,7 @@
               <w:tblLook w:val="04A0" w:firstRow="1" w:lastRow="0" w:firstColumn="1" w:lastColumn="0" w:noHBand="0" w:noVBand="1"/>
             </w:tblPr>
             <w:tblGrid>
-              <w:gridCol w:w="521"/>
+              <w:gridCol w:w="514"/>
             </w:tblGrid>
             <w:tr>
               <w:trPr>
@@ -7767,7 +7351,7 @@
                       <w:sz w:val="22"/>
                       <w:szCs w:val="22"/>
                     </w:rPr>
-                    <w:t>RN-03</w:t>
+                    <w:t>RF-13</w:t>
                   </w:r>
                 </w:p>
               </w:tc>
@@ -7848,7 +7432,7 @@
               <w:tblLook w:val="04A0" w:firstRow="1" w:lastRow="0" w:firstColumn="1" w:lastColumn="0" w:noHBand="0" w:noVBand="1"/>
             </w:tblPr>
             <w:tblGrid>
-              <w:gridCol w:w="2100"/>
+              <w:gridCol w:w="2057"/>
             </w:tblGrid>
             <w:tr>
               <w:trPr>
@@ -7875,7 +7459,7 @@
                       <w:sz w:val="22"/>
                       <w:szCs w:val="22"/>
                     </w:rPr>
-                    <w:t>Solo se pueden cancelar reservas con más de una semana de antelación</w:t>
+                    <w:t>Como administrador, quiero crear cuentas de usuario</w:t>
                   </w:r>
                 </w:p>
               </w:tc>
@@ -7956,7 +7540,7 @@
               <w:tblLook w:val="04A0" w:firstRow="1" w:lastRow="0" w:firstColumn="1" w:lastColumn="0" w:noHBand="0" w:noVBand="1"/>
             </w:tblPr>
             <w:tblGrid>
-              <w:gridCol w:w="916"/>
+              <w:gridCol w:w="911"/>
             </w:tblGrid>
             <w:tr>
               <w:trPr>
@@ -7977,7 +7561,6 @@
                       <w:szCs w:val="22"/>
                     </w:rPr>
                   </w:pPr>
-                  <w:proofErr w:type="spellStart"/>
                   <w:r>
                     <w:rPr>
                       <w:rFonts w:ascii="Calibri" w:hAnsi="Calibri" w:cs="Calibri"/>
@@ -7986,7 +7569,6 @@
                     </w:rPr>
                     <w:t>Must-have</w:t>
                   </w:r>
-                  <w:proofErr w:type="spellEnd"/>
                 </w:p>
               </w:tc>
             </w:tr>
@@ -8093,7 +7675,7 @@
                       <w:sz w:val="22"/>
                       <w:szCs w:val="22"/>
                     </w:rPr>
-                    <w:t>Implementar política de cancelación</w:t>
+                    <w:t>Permitir la creación de cuentas para nuevos usuarios</w:t>
                   </w:r>
                 </w:p>
               </w:tc>
@@ -8174,7 +7756,7 @@
               <w:tblLook w:val="04A0" w:firstRow="1" w:lastRow="0" w:firstColumn="1" w:lastColumn="0" w:noHBand="0" w:noVBand="1"/>
             </w:tblPr>
             <w:tblGrid>
-              <w:gridCol w:w="1545"/>
+              <w:gridCol w:w="1538"/>
             </w:tblGrid>
             <w:tr>
               <w:trPr>
@@ -8201,7 +7783,7 @@
                       <w:sz w:val="22"/>
                       <w:szCs w:val="22"/>
                     </w:rPr>
-                    <w:t>No se puede cancelar si faltan menos de 7 días para la reserva</w:t>
+                    <w:t>El administrador puede crear nuevas cuentas</w:t>
                   </w:r>
                 </w:p>
               </w:tc>
@@ -8309,7 +7891,7 @@
                       <w:sz w:val="22"/>
                       <w:szCs w:val="22"/>
                     </w:rPr>
-                    <w:t>3 puntos</w:t>
+                    <w:t>4 puntos</w:t>
                   </w:r>
                 </w:p>
               </w:tc>
@@ -8410,6 +7992,606 @@
           <w:tcPr>
             <w:tcW w:w="737" w:type="dxa"/>
           </w:tcPr>
+          <w:p>
+            <w:pPr>
+              <w:rPr>
+                <w:rFonts w:ascii="Calibri" w:hAnsi="Calibri" w:cs="Calibri"/>
+                <w:sz w:val="22"/>
+                <w:szCs w:val="22"/>
+              </w:rPr>
+            </w:pPr>
+            <w:r>
+              <w:rPr>
+                <w:rFonts w:ascii="Calibri" w:hAnsi="Calibri" w:cs="Calibri"/>
+                <w:sz w:val="22"/>
+                <w:szCs w:val="22"/>
+              </w:rPr>
+              <w:t xml:space="preserve">RF- 12 </w:t>
+            </w:r>
+          </w:p>
+        </w:tc>
+        <w:tc>
+          <w:tcPr>
+            <w:tcW w:w="2316" w:type="dxa"/>
+          </w:tcPr>
+          <w:p>
+            <w:pPr>
+              <w:rPr>
+                <w:rFonts w:ascii="Calibri" w:hAnsi="Calibri" w:cs="Calibri"/>
+                <w:sz w:val="22"/>
+                <w:szCs w:val="22"/>
+              </w:rPr>
+            </w:pPr>
+            <w:r>
+              <w:rPr>
+                <w:rFonts w:ascii="Calibri" w:hAnsi="Calibri" w:cs="Calibri"/>
+                <w:sz w:val="22"/>
+                <w:szCs w:val="22"/>
+              </w:rPr>
+              <w:t xml:space="preserve">Como administrador, quiero </w:t>
+            </w:r>
+            <w:r>
+              <w:rPr>
+                <w:rFonts w:ascii="Calibri" w:hAnsi="Calibri" w:cs="Calibri"/>
+                <w:sz w:val="22"/>
+                <w:szCs w:val="22"/>
+              </w:rPr>
+              <w:t>eliminar</w:t>
+            </w:r>
+            <w:r>
+              <w:rPr>
+                <w:rFonts w:ascii="Calibri" w:hAnsi="Calibri" w:cs="Calibri"/>
+                <w:sz w:val="22"/>
+                <w:szCs w:val="22"/>
+              </w:rPr>
+              <w:t xml:space="preserve"> cuentas de usuario</w:t>
+            </w:r>
+          </w:p>
+        </w:tc>
+        <w:tc>
+          <w:tcPr>
+            <w:tcW w:w="1132" w:type="dxa"/>
+          </w:tcPr>
+          <w:p>
+            <w:pPr>
+              <w:rPr>
+                <w:rFonts w:ascii="Calibri" w:hAnsi="Calibri" w:cs="Calibri"/>
+                <w:sz w:val="22"/>
+                <w:szCs w:val="22"/>
+              </w:rPr>
+            </w:pPr>
+            <w:r>
+              <w:rPr>
+                <w:rFonts w:ascii="Calibri" w:hAnsi="Calibri" w:cs="Calibri"/>
+                <w:sz w:val="22"/>
+                <w:szCs w:val="22"/>
+              </w:rPr>
+              <w:t>Must-have</w:t>
+            </w:r>
+          </w:p>
+        </w:tc>
+        <w:tc>
+          <w:tcPr>
+            <w:tcW w:w="1649" w:type="dxa"/>
+          </w:tcPr>
+          <w:p>
+            <w:pPr>
+              <w:rPr>
+                <w:rFonts w:ascii="Calibri" w:hAnsi="Calibri" w:cs="Calibri"/>
+                <w:sz w:val="22"/>
+                <w:szCs w:val="22"/>
+              </w:rPr>
+            </w:pPr>
+            <w:r>
+              <w:rPr>
+                <w:rFonts w:ascii="Calibri" w:hAnsi="Calibri" w:cs="Calibri"/>
+                <w:sz w:val="22"/>
+                <w:szCs w:val="22"/>
+              </w:rPr>
+              <w:t xml:space="preserve">Permitir la </w:t>
+            </w:r>
+            <w:r>
+              <w:rPr>
+                <w:rFonts w:ascii="Calibri" w:hAnsi="Calibri" w:cs="Calibri"/>
+                <w:sz w:val="22"/>
+                <w:szCs w:val="22"/>
+              </w:rPr>
+              <w:t>eliminación</w:t>
+            </w:r>
+            <w:r>
+              <w:rPr>
+                <w:rFonts w:ascii="Calibri" w:hAnsi="Calibri" w:cs="Calibri"/>
+                <w:sz w:val="22"/>
+                <w:szCs w:val="22"/>
+              </w:rPr>
+              <w:t xml:space="preserve"> de cuentas para nuevos usuarios</w:t>
+            </w:r>
+          </w:p>
+        </w:tc>
+        <w:tc>
+          <w:tcPr>
+            <w:tcW w:w="1761" w:type="dxa"/>
+          </w:tcPr>
+          <w:p>
+            <w:pPr>
+              <w:rPr>
+                <w:rFonts w:ascii="Calibri" w:hAnsi="Calibri" w:cs="Calibri"/>
+                <w:sz w:val="22"/>
+                <w:szCs w:val="22"/>
+              </w:rPr>
+            </w:pPr>
+            <w:r>
+              <w:rPr>
+                <w:rFonts w:ascii="Calibri" w:hAnsi="Calibri" w:cs="Calibri"/>
+                <w:sz w:val="22"/>
+                <w:szCs w:val="22"/>
+              </w:rPr>
+              <w:t xml:space="preserve">El administrador puede </w:t>
+            </w:r>
+            <w:r>
+              <w:rPr>
+                <w:rFonts w:ascii="Calibri" w:hAnsi="Calibri" w:cs="Calibri"/>
+                <w:sz w:val="22"/>
+                <w:szCs w:val="22"/>
+              </w:rPr>
+              <w:t>eliminar</w:t>
+            </w:r>
+            <w:r>
+              <w:rPr>
+                <w:rFonts w:ascii="Calibri" w:hAnsi="Calibri" w:cs="Calibri"/>
+                <w:sz w:val="22"/>
+                <w:szCs w:val="22"/>
+              </w:rPr>
+              <w:t xml:space="preserve"> cuentas</w:t>
+            </w:r>
+          </w:p>
+        </w:tc>
+        <w:tc>
+          <w:tcPr>
+            <w:tcW w:w="1566" w:type="dxa"/>
+          </w:tcPr>
+          <w:p>
+            <w:pPr>
+              <w:rPr>
+                <w:rFonts w:ascii="Calibri" w:hAnsi="Calibri" w:cs="Calibri"/>
+                <w:sz w:val="22"/>
+                <w:szCs w:val="22"/>
+              </w:rPr>
+            </w:pPr>
+            <w:r>
+              <w:rPr>
+                <w:rFonts w:ascii="Calibri" w:hAnsi="Calibri" w:cs="Calibri"/>
+                <w:sz w:val="22"/>
+                <w:szCs w:val="22"/>
+              </w:rPr>
+              <w:t>4 puntos</w:t>
+            </w:r>
+          </w:p>
+          <w:p>
+            <w:pPr>
+              <w:rPr>
+                <w:rFonts w:ascii="Calibri" w:hAnsi="Calibri" w:cs="Calibri"/>
+                <w:sz w:val="22"/>
+                <w:szCs w:val="22"/>
+              </w:rPr>
+            </w:pPr>
+          </w:p>
+        </w:tc>
+        <w:tc>
+          <w:tcPr>
+            <w:tcW w:w="2038" w:type="dxa"/>
+          </w:tcPr>
+          <w:p>
+            <w:pPr>
+              <w:rPr>
+                <w:rFonts w:ascii="Calibri" w:hAnsi="Calibri" w:cs="Calibri"/>
+                <w:sz w:val="22"/>
+                <w:szCs w:val="22"/>
+              </w:rPr>
+            </w:pPr>
+            <w:r>
+              <w:rPr>
+                <w:rFonts w:ascii="Calibri" w:hAnsi="Calibri" w:cs="Calibri"/>
+                <w:sz w:val="22"/>
+                <w:szCs w:val="22"/>
+              </w:rPr>
+              <w:t>Equipo de Desarrollo</w:t>
+            </w:r>
+          </w:p>
+          <w:p>
+            <w:pPr>
+              <w:rPr>
+                <w:rFonts w:ascii="Calibri" w:hAnsi="Calibri" w:cs="Calibri"/>
+                <w:sz w:val="22"/>
+                <w:szCs w:val="22"/>
+              </w:rPr>
+            </w:pPr>
+          </w:p>
+        </w:tc>
+      </w:tr>
+      <w:tr>
+        <w:tc>
+          <w:tcPr>
+            <w:tcW w:w="737" w:type="dxa"/>
+          </w:tcPr>
+          <w:p>
+            <w:pPr>
+              <w:rPr>
+                <w:rFonts w:ascii="Calibri" w:hAnsi="Calibri" w:cs="Calibri"/>
+                <w:sz w:val="22"/>
+                <w:szCs w:val="22"/>
+              </w:rPr>
+            </w:pPr>
+            <w:r>
+              <w:rPr>
+                <w:rFonts w:ascii="Calibri" w:hAnsi="Calibri" w:cs="Calibri"/>
+                <w:sz w:val="22"/>
+                <w:szCs w:val="22"/>
+              </w:rPr>
+              <w:t>RF- 14</w:t>
+            </w:r>
+          </w:p>
+        </w:tc>
+        <w:tc>
+          <w:tcPr>
+            <w:tcW w:w="2316" w:type="dxa"/>
+          </w:tcPr>
+          <w:p>
+            <w:pPr>
+              <w:rPr>
+                <w:rFonts w:ascii="Calibri" w:hAnsi="Calibri" w:cs="Calibri"/>
+                <w:sz w:val="22"/>
+                <w:szCs w:val="22"/>
+              </w:rPr>
+            </w:pPr>
+            <w:r>
+              <w:rPr>
+                <w:rFonts w:ascii="Calibri" w:hAnsi="Calibri" w:cs="Calibri"/>
+                <w:sz w:val="22"/>
+                <w:szCs w:val="22"/>
+              </w:rPr>
+              <w:t xml:space="preserve">Como administrador, quiero </w:t>
+            </w:r>
+            <w:r>
+              <w:rPr>
+                <w:rFonts w:ascii="Calibri" w:hAnsi="Calibri" w:cs="Calibri"/>
+                <w:sz w:val="22"/>
+                <w:szCs w:val="22"/>
+              </w:rPr>
+              <w:t>modificar</w:t>
+            </w:r>
+            <w:r>
+              <w:rPr>
+                <w:rFonts w:ascii="Calibri" w:hAnsi="Calibri" w:cs="Calibri"/>
+                <w:sz w:val="22"/>
+                <w:szCs w:val="22"/>
+              </w:rPr>
+              <w:t xml:space="preserve"> cuentas de usuario</w:t>
+            </w:r>
+          </w:p>
+        </w:tc>
+        <w:tc>
+          <w:tcPr>
+            <w:tcW w:w="1132" w:type="dxa"/>
+          </w:tcPr>
+          <w:p>
+            <w:pPr>
+              <w:rPr>
+                <w:rFonts w:ascii="Calibri" w:hAnsi="Calibri" w:cs="Calibri"/>
+                <w:sz w:val="22"/>
+                <w:szCs w:val="22"/>
+              </w:rPr>
+            </w:pPr>
+            <w:r>
+              <w:rPr>
+                <w:rFonts w:ascii="Calibri" w:hAnsi="Calibri" w:cs="Calibri"/>
+                <w:sz w:val="22"/>
+                <w:szCs w:val="22"/>
+              </w:rPr>
+              <w:t>Must-have</w:t>
+            </w:r>
+          </w:p>
+        </w:tc>
+        <w:tc>
+          <w:tcPr>
+            <w:tcW w:w="1649" w:type="dxa"/>
+          </w:tcPr>
+          <w:p>
+            <w:pPr>
+              <w:rPr>
+                <w:rFonts w:ascii="Calibri" w:hAnsi="Calibri" w:cs="Calibri"/>
+                <w:sz w:val="22"/>
+                <w:szCs w:val="22"/>
+              </w:rPr>
+            </w:pPr>
+            <w:r>
+              <w:rPr>
+                <w:rFonts w:ascii="Calibri" w:hAnsi="Calibri" w:cs="Calibri"/>
+                <w:sz w:val="22"/>
+                <w:szCs w:val="22"/>
+              </w:rPr>
+              <w:t xml:space="preserve">Permitir la </w:t>
+            </w:r>
+            <w:r>
+              <w:rPr>
+                <w:rFonts w:ascii="Calibri" w:hAnsi="Calibri" w:cs="Calibri"/>
+                <w:sz w:val="22"/>
+                <w:szCs w:val="22"/>
+              </w:rPr>
+              <w:t>modificación</w:t>
+            </w:r>
+            <w:r>
+              <w:rPr>
+                <w:rFonts w:ascii="Calibri" w:hAnsi="Calibri" w:cs="Calibri"/>
+                <w:sz w:val="22"/>
+                <w:szCs w:val="22"/>
+              </w:rPr>
+              <w:t xml:space="preserve"> de cuentas para nuevos usuarios</w:t>
+            </w:r>
+          </w:p>
+        </w:tc>
+        <w:tc>
+          <w:tcPr>
+            <w:tcW w:w="1761" w:type="dxa"/>
+          </w:tcPr>
+          <w:p>
+            <w:pPr>
+              <w:rPr>
+                <w:rFonts w:ascii="Calibri" w:hAnsi="Calibri" w:cs="Calibri"/>
+                <w:sz w:val="22"/>
+                <w:szCs w:val="22"/>
+              </w:rPr>
+            </w:pPr>
+            <w:r>
+              <w:rPr>
+                <w:rFonts w:ascii="Calibri" w:hAnsi="Calibri" w:cs="Calibri"/>
+                <w:sz w:val="22"/>
+                <w:szCs w:val="22"/>
+              </w:rPr>
+              <w:t xml:space="preserve">El administrador puede </w:t>
+            </w:r>
+            <w:r>
+              <w:rPr>
+                <w:rFonts w:ascii="Calibri" w:hAnsi="Calibri" w:cs="Calibri"/>
+                <w:sz w:val="22"/>
+                <w:szCs w:val="22"/>
+              </w:rPr>
+              <w:t>modificar</w:t>
+            </w:r>
+            <w:r>
+              <w:rPr>
+                <w:rFonts w:ascii="Calibri" w:hAnsi="Calibri" w:cs="Calibri"/>
+                <w:sz w:val="22"/>
+                <w:szCs w:val="22"/>
+              </w:rPr>
+              <w:t xml:space="preserve"> cuentas</w:t>
+            </w:r>
+          </w:p>
+        </w:tc>
+        <w:tc>
+          <w:tcPr>
+            <w:tcW w:w="1566" w:type="dxa"/>
+          </w:tcPr>
+          <w:p>
+            <w:pPr>
+              <w:rPr>
+                <w:rFonts w:ascii="Calibri" w:hAnsi="Calibri" w:cs="Calibri"/>
+                <w:sz w:val="22"/>
+                <w:szCs w:val="22"/>
+              </w:rPr>
+            </w:pPr>
+            <w:r>
+              <w:rPr>
+                <w:rFonts w:ascii="Calibri" w:hAnsi="Calibri" w:cs="Calibri"/>
+                <w:sz w:val="22"/>
+                <w:szCs w:val="22"/>
+              </w:rPr>
+              <w:t>4 puntos</w:t>
+            </w:r>
+          </w:p>
+        </w:tc>
+        <w:tc>
+          <w:tcPr>
+            <w:tcW w:w="2038" w:type="dxa"/>
+          </w:tcPr>
+          <w:p>
+            <w:pPr>
+              <w:rPr>
+                <w:rFonts w:ascii="Calibri" w:hAnsi="Calibri" w:cs="Calibri"/>
+                <w:sz w:val="22"/>
+                <w:szCs w:val="22"/>
+              </w:rPr>
+            </w:pPr>
+            <w:r>
+              <w:rPr>
+                <w:rFonts w:ascii="Calibri" w:hAnsi="Calibri" w:cs="Calibri"/>
+                <w:sz w:val="22"/>
+                <w:szCs w:val="22"/>
+              </w:rPr>
+              <w:t>Equipo de Desarrollo</w:t>
+            </w:r>
+          </w:p>
+          <w:p>
+            <w:pPr>
+              <w:rPr>
+                <w:rFonts w:ascii="Calibri" w:hAnsi="Calibri" w:cs="Calibri"/>
+                <w:sz w:val="22"/>
+                <w:szCs w:val="22"/>
+              </w:rPr>
+            </w:pPr>
+          </w:p>
+        </w:tc>
+      </w:tr>
+      <w:tr>
+        <w:tc>
+          <w:tcPr>
+            <w:tcW w:w="737" w:type="dxa"/>
+          </w:tcPr>
+          <w:p>
+            <w:pPr>
+              <w:rPr>
+                <w:rFonts w:ascii="Calibri" w:hAnsi="Calibri" w:cs="Calibri"/>
+                <w:sz w:val="22"/>
+                <w:szCs w:val="22"/>
+              </w:rPr>
+            </w:pPr>
+            <w:r>
+              <w:rPr>
+                <w:rFonts w:ascii="Calibri" w:hAnsi="Calibri" w:cs="Calibri"/>
+                <w:sz w:val="22"/>
+                <w:szCs w:val="22"/>
+              </w:rPr>
+              <w:t>RNF- 01</w:t>
+            </w:r>
+          </w:p>
+        </w:tc>
+        <w:tc>
+          <w:tcPr>
+            <w:tcW w:w="2316" w:type="dxa"/>
+          </w:tcPr>
+          <w:p>
+            <w:pPr>
+              <w:rPr>
+                <w:rFonts w:ascii="Calibri" w:hAnsi="Calibri" w:cs="Calibri"/>
+                <w:sz w:val="22"/>
+                <w:szCs w:val="22"/>
+              </w:rPr>
+            </w:pPr>
+            <w:r>
+              <w:rPr>
+                <w:rFonts w:ascii="Calibri" w:hAnsi="Calibri" w:cs="Calibri"/>
+                <w:sz w:val="22"/>
+                <w:szCs w:val="22"/>
+              </w:rPr>
+              <w:t>La marca corporativa debe reflejarse en el sitio web</w:t>
+            </w:r>
+          </w:p>
+        </w:tc>
+        <w:tc>
+          <w:tcPr>
+            <w:tcW w:w="1132" w:type="dxa"/>
+          </w:tcPr>
+          <w:p>
+            <w:pPr>
+              <w:rPr>
+                <w:rFonts w:ascii="Calibri" w:hAnsi="Calibri" w:cs="Calibri"/>
+                <w:sz w:val="22"/>
+                <w:szCs w:val="22"/>
+              </w:rPr>
+            </w:pPr>
+            <w:r>
+              <w:rPr>
+                <w:rFonts w:ascii="Calibri" w:hAnsi="Calibri" w:cs="Calibri"/>
+                <w:sz w:val="22"/>
+                <w:szCs w:val="22"/>
+              </w:rPr>
+              <w:t>Must-have</w:t>
+            </w:r>
+          </w:p>
+        </w:tc>
+        <w:tc>
+          <w:tcPr>
+            <w:tcW w:w="1649" w:type="dxa"/>
+          </w:tcPr>
+          <w:p>
+            <w:pPr>
+              <w:rPr>
+                <w:rFonts w:ascii="Calibri" w:hAnsi="Calibri" w:cs="Calibri"/>
+                <w:sz w:val="22"/>
+                <w:szCs w:val="22"/>
+              </w:rPr>
+            </w:pPr>
+            <w:r>
+              <w:rPr>
+                <w:rFonts w:ascii="Calibri" w:hAnsi="Calibri" w:cs="Calibri"/>
+                <w:sz w:val="22"/>
+                <w:szCs w:val="22"/>
+              </w:rPr>
+              <w:t>Mantener la coherencia de la marca</w:t>
+            </w:r>
+          </w:p>
+        </w:tc>
+        <w:tc>
+          <w:tcPr>
+            <w:tcW w:w="1761" w:type="dxa"/>
+          </w:tcPr>
+          <w:p>
+            <w:pPr>
+              <w:rPr>
+                <w:rFonts w:ascii="Calibri" w:hAnsi="Calibri" w:cs="Calibri"/>
+                <w:sz w:val="22"/>
+                <w:szCs w:val="22"/>
+              </w:rPr>
+            </w:pPr>
+            <w:r>
+              <w:rPr>
+                <w:rFonts w:ascii="Calibri" w:hAnsi="Calibri" w:cs="Calibri"/>
+                <w:sz w:val="22"/>
+                <w:szCs w:val="22"/>
+              </w:rPr>
+              <w:t>La marca corporativa está reflejada adecuadamente en todo el sitio web</w:t>
+            </w:r>
+          </w:p>
+        </w:tc>
+        <w:tc>
+          <w:tcPr>
+            <w:tcW w:w="1566" w:type="dxa"/>
+          </w:tcPr>
+          <w:p>
+            <w:pPr>
+              <w:rPr>
+                <w:rFonts w:ascii="Calibri" w:hAnsi="Calibri" w:cs="Calibri"/>
+                <w:sz w:val="22"/>
+                <w:szCs w:val="22"/>
+              </w:rPr>
+            </w:pPr>
+            <w:r>
+              <w:rPr>
+                <w:rFonts w:ascii="Calibri" w:hAnsi="Calibri" w:cs="Calibri"/>
+                <w:sz w:val="22"/>
+                <w:szCs w:val="22"/>
+              </w:rPr>
+              <w:t>2 puntos</w:t>
+            </w:r>
+          </w:p>
+        </w:tc>
+        <w:tc>
+          <w:tcPr>
+            <w:tcW w:w="2038" w:type="dxa"/>
+          </w:tcPr>
+          <w:p>
+            <w:pPr>
+              <w:rPr>
+                <w:rFonts w:ascii="Calibri" w:hAnsi="Calibri" w:cs="Calibri"/>
+                <w:sz w:val="22"/>
+                <w:szCs w:val="22"/>
+              </w:rPr>
+            </w:pPr>
+            <w:r>
+              <w:rPr>
+                <w:rFonts w:ascii="Calibri" w:hAnsi="Calibri" w:cs="Calibri"/>
+                <w:sz w:val="22"/>
+                <w:szCs w:val="22"/>
+              </w:rPr>
+              <w:t>Equipo de Desarrollo</w:t>
+            </w:r>
+          </w:p>
+          <w:p>
+            <w:pPr>
+              <w:rPr>
+                <w:rFonts w:ascii="Calibri" w:hAnsi="Calibri" w:cs="Calibri"/>
+                <w:sz w:val="22"/>
+                <w:szCs w:val="22"/>
+              </w:rPr>
+            </w:pPr>
+          </w:p>
+        </w:tc>
+      </w:tr>
+      <w:tr>
+        <w:tc>
+          <w:tcPr>
+            <w:tcW w:w="737" w:type="dxa"/>
+          </w:tcPr>
           <w:tbl>
             <w:tblPr>
               <w:tblW w:w="0" w:type="auto"/>
@@ -8423,7 +8605,7 @@
               <w:tblLook w:val="04A0" w:firstRow="1" w:lastRow="0" w:firstColumn="1" w:lastColumn="0" w:noHBand="0" w:noVBand="1"/>
             </w:tblPr>
             <w:tblGrid>
-              <w:gridCol w:w="521"/>
+              <w:gridCol w:w="514"/>
             </w:tblGrid>
             <w:tr>
               <w:trPr>
@@ -8450,7 +8632,7 @@
                       <w:sz w:val="22"/>
                       <w:szCs w:val="22"/>
                     </w:rPr>
-                    <w:t>RF-13</w:t>
+                    <w:t>RF-03</w:t>
                   </w:r>
                 </w:p>
               </w:tc>
@@ -8531,7 +8713,7 @@
               <w:tblLook w:val="04A0" w:firstRow="1" w:lastRow="0" w:firstColumn="1" w:lastColumn="0" w:noHBand="0" w:noVBand="1"/>
             </w:tblPr>
             <w:tblGrid>
-              <w:gridCol w:w="2100"/>
+              <w:gridCol w:w="2057"/>
             </w:tblGrid>
             <w:tr>
               <w:trPr>
@@ -8558,7 +8740,7 @@
                       <w:sz w:val="22"/>
                       <w:szCs w:val="22"/>
                     </w:rPr>
-                    <w:t>Como administrador, quiero crear cuentas de usuario</w:t>
+                    <w:t>Como usuario, quiero poder modificar mi perfil</w:t>
                   </w:r>
                 </w:p>
               </w:tc>
@@ -8639,7 +8821,7 @@
               <w:tblLook w:val="04A0" w:firstRow="1" w:lastRow="0" w:firstColumn="1" w:lastColumn="0" w:noHBand="0" w:noVBand="1"/>
             </w:tblPr>
             <w:tblGrid>
-              <w:gridCol w:w="916"/>
+              <w:gridCol w:w="911"/>
             </w:tblGrid>
             <w:tr>
               <w:trPr>
@@ -8660,16 +8842,14 @@
                       <w:szCs w:val="22"/>
                     </w:rPr>
                   </w:pPr>
-                  <w:proofErr w:type="spellStart"/>
                   <w:r>
                     <w:rPr>
                       <w:rFonts w:ascii="Calibri" w:hAnsi="Calibri" w:cs="Calibri"/>
                       <w:sz w:val="22"/>
                       <w:szCs w:val="22"/>
                     </w:rPr>
-                    <w:t>Must-have</w:t>
+                    <w:t>Should-have</w:t>
                   </w:r>
-                  <w:proofErr w:type="spellEnd"/>
                 </w:p>
               </w:tc>
             </w:tr>
@@ -8776,7 +8956,7 @@
                       <w:sz w:val="22"/>
                       <w:szCs w:val="22"/>
                     </w:rPr>
-                    <w:t>Permitir la creación de cuentas para nuevos usuarios</w:t>
+                    <w:t>Permitir la edición de perfil</w:t>
                   </w:r>
                 </w:p>
               </w:tc>
@@ -8857,7 +9037,7 @@
               <w:tblLook w:val="04A0" w:firstRow="1" w:lastRow="0" w:firstColumn="1" w:lastColumn="0" w:noHBand="0" w:noVBand="1"/>
             </w:tblPr>
             <w:tblGrid>
-              <w:gridCol w:w="1545"/>
+              <w:gridCol w:w="1538"/>
             </w:tblGrid>
             <w:tr>
               <w:trPr>
@@ -8884,7 +9064,7 @@
                       <w:sz w:val="22"/>
                       <w:szCs w:val="22"/>
                     </w:rPr>
-                    <w:t>El administrador puede crear nuevas cuentas</w:t>
+                    <w:t>El usuario puede actualizar sus datos personales</w:t>
                   </w:r>
                 </w:p>
               </w:tc>
@@ -8992,7 +9172,7 @@
                       <w:sz w:val="22"/>
                       <w:szCs w:val="22"/>
                     </w:rPr>
-                    <w:t>4 puntos</w:t>
+                    <w:t>3 puntos</w:t>
                   </w:r>
                 </w:p>
               </w:tc>
@@ -9107,7 +9287,7 @@
                 <w:sz w:val="22"/>
                 <w:szCs w:val="22"/>
               </w:rPr>
-              <w:t xml:space="preserve">RF- 12 </w:t>
+              <w:t>RF- 04</w:t>
             </w:r>
           </w:p>
         </w:tc>
@@ -9129,23 +9309,7 @@
                 <w:sz w:val="22"/>
                 <w:szCs w:val="22"/>
               </w:rPr>
-              <w:t xml:space="preserve">Como administrador, quiero </w:t>
-            </w:r>
-            <w:r>
-              <w:rPr>
-                <w:rFonts w:ascii="Calibri" w:hAnsi="Calibri" w:cs="Calibri"/>
-                <w:sz w:val="22"/>
-                <w:szCs w:val="22"/>
-              </w:rPr>
-              <w:t>eliminar</w:t>
-            </w:r>
-            <w:r>
-              <w:rPr>
-                <w:rFonts w:ascii="Calibri" w:hAnsi="Calibri" w:cs="Calibri"/>
-                <w:sz w:val="22"/>
-                <w:szCs w:val="22"/>
-              </w:rPr>
-              <w:t xml:space="preserve"> cuentas de usuario</w:t>
+              <w:t xml:space="preserve">Como usuario quiero poder eliminar mi perfil </w:t>
             </w:r>
           </w:p>
         </w:tc>
@@ -9161,16 +9325,14 @@
                 <w:szCs w:val="22"/>
               </w:rPr>
             </w:pPr>
-            <w:proofErr w:type="spellStart"/>
             <w:r>
               <w:rPr>
                 <w:rFonts w:ascii="Calibri" w:hAnsi="Calibri" w:cs="Calibri"/>
                 <w:sz w:val="22"/>
                 <w:szCs w:val="22"/>
               </w:rPr>
-              <w:t>Must-have</w:t>
+              <w:t>Should-have</w:t>
             </w:r>
-            <w:proofErr w:type="spellEnd"/>
           </w:p>
         </w:tc>
         <w:tc>
@@ -9191,23 +9353,7 @@
                 <w:sz w:val="22"/>
                 <w:szCs w:val="22"/>
               </w:rPr>
-              <w:t xml:space="preserve">Permitir la </w:t>
-            </w:r>
-            <w:r>
-              <w:rPr>
-                <w:rFonts w:ascii="Calibri" w:hAnsi="Calibri" w:cs="Calibri"/>
-                <w:sz w:val="22"/>
-                <w:szCs w:val="22"/>
-              </w:rPr>
-              <w:t>eliminación</w:t>
-            </w:r>
-            <w:r>
-              <w:rPr>
-                <w:rFonts w:ascii="Calibri" w:hAnsi="Calibri" w:cs="Calibri"/>
-                <w:sz w:val="22"/>
-                <w:szCs w:val="22"/>
-              </w:rPr>
-              <w:t xml:space="preserve"> de cuentas para nuevos usuarios</w:t>
+              <w:t>Permitir la eliminación del usuario</w:t>
             </w:r>
           </w:p>
         </w:tc>
@@ -9229,23 +9375,7 @@
                 <w:sz w:val="22"/>
                 <w:szCs w:val="22"/>
               </w:rPr>
-              <w:t xml:space="preserve">El administrador puede </w:t>
-            </w:r>
-            <w:r>
-              <w:rPr>
-                <w:rFonts w:ascii="Calibri" w:hAnsi="Calibri" w:cs="Calibri"/>
-                <w:sz w:val="22"/>
-                <w:szCs w:val="22"/>
-              </w:rPr>
-              <w:t>eliminar</w:t>
-            </w:r>
-            <w:r>
-              <w:rPr>
-                <w:rFonts w:ascii="Calibri" w:hAnsi="Calibri" w:cs="Calibri"/>
-                <w:sz w:val="22"/>
-                <w:szCs w:val="22"/>
-              </w:rPr>
-              <w:t xml:space="preserve"> cuentas</w:t>
+              <w:t xml:space="preserve">El usuario puede eliminar su perfil </w:t>
             </w:r>
           </w:p>
         </w:tc>
@@ -9267,398 +9397,7 @@
                 <w:sz w:val="22"/>
                 <w:szCs w:val="22"/>
               </w:rPr>
-              <w:t>4 puntos</w:t>
-            </w:r>
-          </w:p>
-          <w:p>
-            <w:pPr>
-              <w:rPr>
-                <w:rFonts w:ascii="Calibri" w:hAnsi="Calibri" w:cs="Calibri"/>
-                <w:sz w:val="22"/>
-                <w:szCs w:val="22"/>
-              </w:rPr>
-            </w:pPr>
-          </w:p>
-        </w:tc>
-        <w:tc>
-          <w:tcPr>
-            <w:tcW w:w="2038" w:type="dxa"/>
-          </w:tcPr>
-          <w:p>
-            <w:pPr>
-              <w:rPr>
-                <w:rFonts w:ascii="Calibri" w:hAnsi="Calibri" w:cs="Calibri"/>
-                <w:sz w:val="22"/>
-                <w:szCs w:val="22"/>
-              </w:rPr>
-            </w:pPr>
-            <w:r>
-              <w:rPr>
-                <w:rFonts w:ascii="Calibri" w:hAnsi="Calibri" w:cs="Calibri"/>
-                <w:sz w:val="22"/>
-                <w:szCs w:val="22"/>
-              </w:rPr>
-              <w:t>Equipo de Desarrollo</w:t>
-            </w:r>
-          </w:p>
-          <w:p>
-            <w:pPr>
-              <w:rPr>
-                <w:rFonts w:ascii="Calibri" w:hAnsi="Calibri" w:cs="Calibri"/>
-                <w:sz w:val="22"/>
-                <w:szCs w:val="22"/>
-              </w:rPr>
-            </w:pPr>
-          </w:p>
-        </w:tc>
-      </w:tr>
-      <w:tr>
-        <w:tc>
-          <w:tcPr>
-            <w:tcW w:w="737" w:type="dxa"/>
-          </w:tcPr>
-          <w:p>
-            <w:pPr>
-              <w:rPr>
-                <w:rFonts w:ascii="Calibri" w:hAnsi="Calibri" w:cs="Calibri"/>
-                <w:sz w:val="22"/>
-                <w:szCs w:val="22"/>
-              </w:rPr>
-            </w:pPr>
-            <w:r>
-              <w:rPr>
-                <w:rFonts w:ascii="Calibri" w:hAnsi="Calibri" w:cs="Calibri"/>
-                <w:sz w:val="22"/>
-                <w:szCs w:val="22"/>
-              </w:rPr>
-              <w:t>RF- 14</w:t>
-            </w:r>
-          </w:p>
-        </w:tc>
-        <w:tc>
-          <w:tcPr>
-            <w:tcW w:w="2316" w:type="dxa"/>
-          </w:tcPr>
-          <w:p>
-            <w:pPr>
-              <w:rPr>
-                <w:rFonts w:ascii="Calibri" w:hAnsi="Calibri" w:cs="Calibri"/>
-                <w:sz w:val="22"/>
-                <w:szCs w:val="22"/>
-              </w:rPr>
-            </w:pPr>
-            <w:r>
-              <w:rPr>
-                <w:rFonts w:ascii="Calibri" w:hAnsi="Calibri" w:cs="Calibri"/>
-                <w:sz w:val="22"/>
-                <w:szCs w:val="22"/>
-              </w:rPr>
-              <w:t xml:space="preserve">Como administrador, quiero </w:t>
-            </w:r>
-            <w:r>
-              <w:rPr>
-                <w:rFonts w:ascii="Calibri" w:hAnsi="Calibri" w:cs="Calibri"/>
-                <w:sz w:val="22"/>
-                <w:szCs w:val="22"/>
-              </w:rPr>
-              <w:t>modificar</w:t>
-            </w:r>
-            <w:r>
-              <w:rPr>
-                <w:rFonts w:ascii="Calibri" w:hAnsi="Calibri" w:cs="Calibri"/>
-                <w:sz w:val="22"/>
-                <w:szCs w:val="22"/>
-              </w:rPr>
-              <w:t xml:space="preserve"> cuentas de usuario</w:t>
-            </w:r>
-          </w:p>
-        </w:tc>
-        <w:tc>
-          <w:tcPr>
-            <w:tcW w:w="1132" w:type="dxa"/>
-          </w:tcPr>
-          <w:p>
-            <w:pPr>
-              <w:rPr>
-                <w:rFonts w:ascii="Calibri" w:hAnsi="Calibri" w:cs="Calibri"/>
-                <w:sz w:val="22"/>
-                <w:szCs w:val="22"/>
-              </w:rPr>
-            </w:pPr>
-            <w:proofErr w:type="spellStart"/>
-            <w:r>
-              <w:rPr>
-                <w:rFonts w:ascii="Calibri" w:hAnsi="Calibri" w:cs="Calibri"/>
-                <w:sz w:val="22"/>
-                <w:szCs w:val="22"/>
-              </w:rPr>
-              <w:t>Must-have</w:t>
-            </w:r>
-            <w:proofErr w:type="spellEnd"/>
-          </w:p>
-        </w:tc>
-        <w:tc>
-          <w:tcPr>
-            <w:tcW w:w="1649" w:type="dxa"/>
-          </w:tcPr>
-          <w:p>
-            <w:pPr>
-              <w:rPr>
-                <w:rFonts w:ascii="Calibri" w:hAnsi="Calibri" w:cs="Calibri"/>
-                <w:sz w:val="22"/>
-                <w:szCs w:val="22"/>
-              </w:rPr>
-            </w:pPr>
-            <w:r>
-              <w:rPr>
-                <w:rFonts w:ascii="Calibri" w:hAnsi="Calibri" w:cs="Calibri"/>
-                <w:sz w:val="22"/>
-                <w:szCs w:val="22"/>
-              </w:rPr>
-              <w:t xml:space="preserve">Permitir la </w:t>
-            </w:r>
-            <w:r>
-              <w:rPr>
-                <w:rFonts w:ascii="Calibri" w:hAnsi="Calibri" w:cs="Calibri"/>
-                <w:sz w:val="22"/>
-                <w:szCs w:val="22"/>
-              </w:rPr>
-              <w:t>modificación</w:t>
-            </w:r>
-            <w:r>
-              <w:rPr>
-                <w:rFonts w:ascii="Calibri" w:hAnsi="Calibri" w:cs="Calibri"/>
-                <w:sz w:val="22"/>
-                <w:szCs w:val="22"/>
-              </w:rPr>
-              <w:t xml:space="preserve"> de cuentas para nuevos usuarios</w:t>
-            </w:r>
-          </w:p>
-        </w:tc>
-        <w:tc>
-          <w:tcPr>
-            <w:tcW w:w="1761" w:type="dxa"/>
-          </w:tcPr>
-          <w:p>
-            <w:pPr>
-              <w:rPr>
-                <w:rFonts w:ascii="Calibri" w:hAnsi="Calibri" w:cs="Calibri"/>
-                <w:sz w:val="22"/>
-                <w:szCs w:val="22"/>
-              </w:rPr>
-            </w:pPr>
-            <w:r>
-              <w:rPr>
-                <w:rFonts w:ascii="Calibri" w:hAnsi="Calibri" w:cs="Calibri"/>
-                <w:sz w:val="22"/>
-                <w:szCs w:val="22"/>
-              </w:rPr>
-              <w:t xml:space="preserve">El administrador puede </w:t>
-            </w:r>
-            <w:r>
-              <w:rPr>
-                <w:rFonts w:ascii="Calibri" w:hAnsi="Calibri" w:cs="Calibri"/>
-                <w:sz w:val="22"/>
-                <w:szCs w:val="22"/>
-              </w:rPr>
-              <w:t>modificar</w:t>
-            </w:r>
-            <w:r>
-              <w:rPr>
-                <w:rFonts w:ascii="Calibri" w:hAnsi="Calibri" w:cs="Calibri"/>
-                <w:sz w:val="22"/>
-                <w:szCs w:val="22"/>
-              </w:rPr>
-              <w:t xml:space="preserve"> cuentas</w:t>
-            </w:r>
-          </w:p>
-        </w:tc>
-        <w:tc>
-          <w:tcPr>
-            <w:tcW w:w="1566" w:type="dxa"/>
-          </w:tcPr>
-          <w:p>
-            <w:pPr>
-              <w:rPr>
-                <w:rFonts w:ascii="Calibri" w:hAnsi="Calibri" w:cs="Calibri"/>
-                <w:sz w:val="22"/>
-                <w:szCs w:val="22"/>
-              </w:rPr>
-            </w:pPr>
-            <w:r>
-              <w:rPr>
-                <w:rFonts w:ascii="Calibri" w:hAnsi="Calibri" w:cs="Calibri"/>
-                <w:sz w:val="22"/>
-                <w:szCs w:val="22"/>
-              </w:rPr>
-              <w:t>4 puntos</w:t>
-            </w:r>
-          </w:p>
-        </w:tc>
-        <w:tc>
-          <w:tcPr>
-            <w:tcW w:w="2038" w:type="dxa"/>
-          </w:tcPr>
-          <w:p>
-            <w:pPr>
-              <w:rPr>
-                <w:rFonts w:ascii="Calibri" w:hAnsi="Calibri" w:cs="Calibri"/>
-                <w:sz w:val="22"/>
-                <w:szCs w:val="22"/>
-              </w:rPr>
-            </w:pPr>
-            <w:r>
-              <w:rPr>
-                <w:rFonts w:ascii="Calibri" w:hAnsi="Calibri" w:cs="Calibri"/>
-                <w:sz w:val="22"/>
-                <w:szCs w:val="22"/>
-              </w:rPr>
-              <w:t>Equipo de Desarrollo</w:t>
-            </w:r>
-          </w:p>
-          <w:p>
-            <w:pPr>
-              <w:rPr>
-                <w:rFonts w:ascii="Calibri" w:hAnsi="Calibri" w:cs="Calibri"/>
-                <w:sz w:val="22"/>
-                <w:szCs w:val="22"/>
-              </w:rPr>
-            </w:pPr>
-          </w:p>
-        </w:tc>
-      </w:tr>
-      <w:tr>
-        <w:tc>
-          <w:tcPr>
-            <w:tcW w:w="737" w:type="dxa"/>
-          </w:tcPr>
-          <w:p>
-            <w:pPr>
-              <w:rPr>
-                <w:rFonts w:ascii="Calibri" w:hAnsi="Calibri" w:cs="Calibri"/>
-                <w:sz w:val="22"/>
-                <w:szCs w:val="22"/>
-              </w:rPr>
-            </w:pPr>
-            <w:r>
-              <w:rPr>
-                <w:rFonts w:ascii="Calibri" w:hAnsi="Calibri" w:cs="Calibri"/>
-                <w:sz w:val="22"/>
-                <w:szCs w:val="22"/>
-              </w:rPr>
-              <w:t>RNF- 01</w:t>
-            </w:r>
-          </w:p>
-        </w:tc>
-        <w:tc>
-          <w:tcPr>
-            <w:tcW w:w="2316" w:type="dxa"/>
-          </w:tcPr>
-          <w:p>
-            <w:pPr>
-              <w:rPr>
-                <w:rFonts w:ascii="Calibri" w:hAnsi="Calibri" w:cs="Calibri"/>
-                <w:sz w:val="22"/>
-                <w:szCs w:val="22"/>
-              </w:rPr>
-            </w:pPr>
-            <w:r>
-              <w:rPr>
-                <w:rFonts w:ascii="Calibri" w:hAnsi="Calibri" w:cs="Calibri"/>
-                <w:sz w:val="22"/>
-                <w:szCs w:val="22"/>
-              </w:rPr>
-              <w:t>La marca corporativa debe reflejarse en el sitio web</w:t>
-            </w:r>
-          </w:p>
-        </w:tc>
-        <w:tc>
-          <w:tcPr>
-            <w:tcW w:w="1132" w:type="dxa"/>
-          </w:tcPr>
-          <w:p>
-            <w:pPr>
-              <w:rPr>
-                <w:rFonts w:ascii="Calibri" w:hAnsi="Calibri" w:cs="Calibri"/>
-                <w:sz w:val="22"/>
-                <w:szCs w:val="22"/>
-              </w:rPr>
-            </w:pPr>
-            <w:proofErr w:type="spellStart"/>
-            <w:r>
-              <w:rPr>
-                <w:rFonts w:ascii="Calibri" w:hAnsi="Calibri" w:cs="Calibri"/>
-                <w:sz w:val="22"/>
-                <w:szCs w:val="22"/>
-              </w:rPr>
-              <w:t>Must-have</w:t>
-            </w:r>
-            <w:proofErr w:type="spellEnd"/>
-          </w:p>
-        </w:tc>
-        <w:tc>
-          <w:tcPr>
-            <w:tcW w:w="1649" w:type="dxa"/>
-          </w:tcPr>
-          <w:p>
-            <w:pPr>
-              <w:rPr>
-                <w:rFonts w:ascii="Calibri" w:hAnsi="Calibri" w:cs="Calibri"/>
-                <w:sz w:val="22"/>
-                <w:szCs w:val="22"/>
-              </w:rPr>
-            </w:pPr>
-            <w:r>
-              <w:rPr>
-                <w:rFonts w:ascii="Calibri" w:hAnsi="Calibri" w:cs="Calibri"/>
-                <w:sz w:val="22"/>
-                <w:szCs w:val="22"/>
-              </w:rPr>
-              <w:t>Mantener la coherencia de la marca</w:t>
-            </w:r>
-          </w:p>
-        </w:tc>
-        <w:tc>
-          <w:tcPr>
-            <w:tcW w:w="1761" w:type="dxa"/>
-          </w:tcPr>
-          <w:p>
-            <w:pPr>
-              <w:rPr>
-                <w:rFonts w:ascii="Calibri" w:hAnsi="Calibri" w:cs="Calibri"/>
-                <w:sz w:val="22"/>
-                <w:szCs w:val="22"/>
-              </w:rPr>
-            </w:pPr>
-            <w:r>
-              <w:rPr>
-                <w:rFonts w:ascii="Calibri" w:hAnsi="Calibri" w:cs="Calibri"/>
-                <w:sz w:val="22"/>
-                <w:szCs w:val="22"/>
-              </w:rPr>
-              <w:t>La marca corporativa está reflejada adecuadamente en todo el sitio web</w:t>
-            </w:r>
-          </w:p>
-        </w:tc>
-        <w:tc>
-          <w:tcPr>
-            <w:tcW w:w="1566" w:type="dxa"/>
-          </w:tcPr>
-          <w:p>
-            <w:pPr>
-              <w:rPr>
-                <w:rFonts w:ascii="Calibri" w:hAnsi="Calibri" w:cs="Calibri"/>
-                <w:sz w:val="22"/>
-                <w:szCs w:val="22"/>
-              </w:rPr>
-            </w:pPr>
-            <w:r>
-              <w:rPr>
-                <w:rFonts w:ascii="Calibri" w:hAnsi="Calibri" w:cs="Calibri"/>
-                <w:sz w:val="22"/>
-                <w:szCs w:val="22"/>
-              </w:rPr>
-              <w:t>2 puntos</w:t>
+              <w:t>3 puntos</w:t>
             </w:r>
           </w:p>
         </w:tc>
@@ -9712,7 +9451,7 @@
               <w:tblLook w:val="04A0" w:firstRow="1" w:lastRow="0" w:firstColumn="1" w:lastColumn="0" w:noHBand="0" w:noVBand="1"/>
             </w:tblPr>
             <w:tblGrid>
-              <w:gridCol w:w="521"/>
+              <w:gridCol w:w="514"/>
             </w:tblGrid>
             <w:tr>
               <w:trPr>
@@ -9739,7 +9478,7 @@
                       <w:sz w:val="22"/>
                       <w:szCs w:val="22"/>
                     </w:rPr>
-                    <w:t>RF-03</w:t>
+                    <w:t>RF-08</w:t>
                   </w:r>
                 </w:p>
               </w:tc>
@@ -9820,7 +9559,7 @@
               <w:tblLook w:val="04A0" w:firstRow="1" w:lastRow="0" w:firstColumn="1" w:lastColumn="0" w:noHBand="0" w:noVBand="1"/>
             </w:tblPr>
             <w:tblGrid>
-              <w:gridCol w:w="2100"/>
+              <w:gridCol w:w="2057"/>
             </w:tblGrid>
             <w:tr>
               <w:trPr>
@@ -9847,7 +9586,15 @@
                       <w:sz w:val="22"/>
                       <w:szCs w:val="22"/>
                     </w:rPr>
-                    <w:t>Como usuario, quiero poder modificar mi perfil</w:t>
+                    <w:t xml:space="preserve">Como usuario, quiero buscar apartamentos por nombre y </w:t>
+                  </w:r>
+                  <w:r>
+                    <w:rPr>
+                      <w:rFonts w:ascii="Calibri" w:hAnsi="Calibri" w:cs="Calibri"/>
+                      <w:sz w:val="22"/>
+                      <w:szCs w:val="22"/>
+                    </w:rPr>
+                    <w:t>ubicación</w:t>
                   </w:r>
                 </w:p>
               </w:tc>
@@ -9928,7 +9675,7 @@
               <w:tblLook w:val="04A0" w:firstRow="1" w:lastRow="0" w:firstColumn="1" w:lastColumn="0" w:noHBand="0" w:noVBand="1"/>
             </w:tblPr>
             <w:tblGrid>
-              <w:gridCol w:w="916"/>
+              <w:gridCol w:w="911"/>
             </w:tblGrid>
             <w:tr>
               <w:trPr>
@@ -9949,7 +9696,6 @@
                       <w:szCs w:val="22"/>
                     </w:rPr>
                   </w:pPr>
-                  <w:proofErr w:type="spellStart"/>
                   <w:r>
                     <w:rPr>
                       <w:rFonts w:ascii="Calibri" w:hAnsi="Calibri" w:cs="Calibri"/>
@@ -9958,7 +9704,6 @@
                     </w:rPr>
                     <w:t>Should-have</w:t>
                   </w:r>
-                  <w:proofErr w:type="spellEnd"/>
                 </w:p>
               </w:tc>
             </w:tr>
@@ -10065,7 +9810,15 @@
                       <w:sz w:val="22"/>
                       <w:szCs w:val="22"/>
                     </w:rPr>
-                    <w:t>Permitir la edición de perfil</w:t>
+                    <w:t xml:space="preserve">Barra de búsqueda en la </w:t>
+                  </w:r>
+                  <w:r>
+                    <w:rPr>
+                      <w:rFonts w:ascii="Calibri" w:hAnsi="Calibri" w:cs="Calibri"/>
+                      <w:sz w:val="22"/>
+                      <w:szCs w:val="22"/>
+                    </w:rPr>
+                    <w:t>pestaña de catálogo de viviendas</w:t>
                   </w:r>
                 </w:p>
               </w:tc>
@@ -10146,7 +9899,7 @@
               <w:tblLook w:val="04A0" w:firstRow="1" w:lastRow="0" w:firstColumn="1" w:lastColumn="0" w:noHBand="0" w:noVBand="1"/>
             </w:tblPr>
             <w:tblGrid>
-              <w:gridCol w:w="1545"/>
+              <w:gridCol w:w="1538"/>
             </w:tblGrid>
             <w:tr>
               <w:trPr>
@@ -10173,16 +9926,7 @@
                       <w:sz w:val="22"/>
                       <w:szCs w:val="22"/>
                     </w:rPr>
-                    <w:t xml:space="preserve">El usuario puede actualizar sus </w:t>
-                  </w:r>
-                  <w:r>
-                    <w:rPr>
-                      <w:rFonts w:ascii="Calibri" w:hAnsi="Calibri" w:cs="Calibri"/>
-                      <w:sz w:val="22"/>
-                      <w:szCs w:val="22"/>
-                    </w:rPr>
-                    <w:lastRenderedPageBreak/>
-                    <w:t>datos personales</w:t>
+                    <w:t>El usuario puede buscar por parámetros específicos</w:t>
                   </w:r>
                 </w:p>
               </w:tc>
@@ -10290,8 +10034,7 @@
                       <w:sz w:val="22"/>
                       <w:szCs w:val="22"/>
                     </w:rPr>
-                    <w:lastRenderedPageBreak/>
-                    <w:t>3 puntos</w:t>
+                    <w:t>5 puntos</w:t>
                   </w:r>
                 </w:p>
               </w:tc>
@@ -10392,173 +10135,6 @@
           <w:tcPr>
             <w:tcW w:w="737" w:type="dxa"/>
           </w:tcPr>
-          <w:p>
-            <w:pPr>
-              <w:rPr>
-                <w:rFonts w:ascii="Calibri" w:hAnsi="Calibri" w:cs="Calibri"/>
-                <w:sz w:val="22"/>
-                <w:szCs w:val="22"/>
-              </w:rPr>
-            </w:pPr>
-            <w:r>
-              <w:rPr>
-                <w:rFonts w:ascii="Calibri" w:hAnsi="Calibri" w:cs="Calibri"/>
-                <w:sz w:val="22"/>
-                <w:szCs w:val="22"/>
-              </w:rPr>
-              <w:t>RF- 04</w:t>
-            </w:r>
-          </w:p>
-        </w:tc>
-        <w:tc>
-          <w:tcPr>
-            <w:tcW w:w="2316" w:type="dxa"/>
-          </w:tcPr>
-          <w:p>
-            <w:pPr>
-              <w:rPr>
-                <w:rFonts w:ascii="Calibri" w:hAnsi="Calibri" w:cs="Calibri"/>
-                <w:sz w:val="22"/>
-                <w:szCs w:val="22"/>
-              </w:rPr>
-            </w:pPr>
-            <w:r>
-              <w:rPr>
-                <w:rFonts w:ascii="Calibri" w:hAnsi="Calibri" w:cs="Calibri"/>
-                <w:sz w:val="22"/>
-                <w:szCs w:val="22"/>
-              </w:rPr>
-              <w:t xml:space="preserve">Como usuario quiero poder eliminar mi perfil </w:t>
-            </w:r>
-          </w:p>
-        </w:tc>
-        <w:tc>
-          <w:tcPr>
-            <w:tcW w:w="1132" w:type="dxa"/>
-          </w:tcPr>
-          <w:p>
-            <w:pPr>
-              <w:rPr>
-                <w:rFonts w:ascii="Calibri" w:hAnsi="Calibri" w:cs="Calibri"/>
-                <w:sz w:val="22"/>
-                <w:szCs w:val="22"/>
-              </w:rPr>
-            </w:pPr>
-            <w:proofErr w:type="spellStart"/>
-            <w:r>
-              <w:rPr>
-                <w:rFonts w:ascii="Calibri" w:hAnsi="Calibri" w:cs="Calibri"/>
-                <w:sz w:val="22"/>
-                <w:szCs w:val="22"/>
-              </w:rPr>
-              <w:t>Should-have</w:t>
-            </w:r>
-            <w:proofErr w:type="spellEnd"/>
-          </w:p>
-        </w:tc>
-        <w:tc>
-          <w:tcPr>
-            <w:tcW w:w="1649" w:type="dxa"/>
-          </w:tcPr>
-          <w:p>
-            <w:pPr>
-              <w:rPr>
-                <w:rFonts w:ascii="Calibri" w:hAnsi="Calibri" w:cs="Calibri"/>
-                <w:sz w:val="22"/>
-                <w:szCs w:val="22"/>
-              </w:rPr>
-            </w:pPr>
-            <w:r>
-              <w:rPr>
-                <w:rFonts w:ascii="Calibri" w:hAnsi="Calibri" w:cs="Calibri"/>
-                <w:sz w:val="22"/>
-                <w:szCs w:val="22"/>
-              </w:rPr>
-              <w:t>Permitir la eliminación del usuario</w:t>
-            </w:r>
-          </w:p>
-        </w:tc>
-        <w:tc>
-          <w:tcPr>
-            <w:tcW w:w="1761" w:type="dxa"/>
-          </w:tcPr>
-          <w:p>
-            <w:pPr>
-              <w:rPr>
-                <w:rFonts w:ascii="Calibri" w:hAnsi="Calibri" w:cs="Calibri"/>
-                <w:sz w:val="22"/>
-                <w:szCs w:val="22"/>
-              </w:rPr>
-            </w:pPr>
-            <w:r>
-              <w:rPr>
-                <w:rFonts w:ascii="Calibri" w:hAnsi="Calibri" w:cs="Calibri"/>
-                <w:sz w:val="22"/>
-                <w:szCs w:val="22"/>
-              </w:rPr>
-              <w:t xml:space="preserve">El usuario puede eliminar su perfil </w:t>
-            </w:r>
-          </w:p>
-        </w:tc>
-        <w:tc>
-          <w:tcPr>
-            <w:tcW w:w="1566" w:type="dxa"/>
-          </w:tcPr>
-          <w:p>
-            <w:pPr>
-              <w:rPr>
-                <w:rFonts w:ascii="Calibri" w:hAnsi="Calibri" w:cs="Calibri"/>
-                <w:sz w:val="22"/>
-                <w:szCs w:val="22"/>
-              </w:rPr>
-            </w:pPr>
-            <w:r>
-              <w:rPr>
-                <w:rFonts w:ascii="Calibri" w:hAnsi="Calibri" w:cs="Calibri"/>
-                <w:sz w:val="22"/>
-                <w:szCs w:val="22"/>
-              </w:rPr>
-              <w:t>3 puntos</w:t>
-            </w:r>
-          </w:p>
-        </w:tc>
-        <w:tc>
-          <w:tcPr>
-            <w:tcW w:w="2038" w:type="dxa"/>
-          </w:tcPr>
-          <w:p>
-            <w:pPr>
-              <w:rPr>
-                <w:rFonts w:ascii="Calibri" w:hAnsi="Calibri" w:cs="Calibri"/>
-                <w:sz w:val="22"/>
-                <w:szCs w:val="22"/>
-              </w:rPr>
-            </w:pPr>
-            <w:r>
-              <w:rPr>
-                <w:rFonts w:ascii="Calibri" w:hAnsi="Calibri" w:cs="Calibri"/>
-                <w:sz w:val="22"/>
-                <w:szCs w:val="22"/>
-              </w:rPr>
-              <w:t>Equipo de Desarrollo</w:t>
-            </w:r>
-          </w:p>
-          <w:p>
-            <w:pPr>
-              <w:rPr>
-                <w:rFonts w:ascii="Calibri" w:hAnsi="Calibri" w:cs="Calibri"/>
-                <w:sz w:val="22"/>
-                <w:szCs w:val="22"/>
-              </w:rPr>
-            </w:pPr>
-          </w:p>
-        </w:tc>
-      </w:tr>
-      <w:tr>
-        <w:tc>
-          <w:tcPr>
-            <w:tcW w:w="737" w:type="dxa"/>
-          </w:tcPr>
           <w:tbl>
             <w:tblPr>
               <w:tblW w:w="0" w:type="auto"/>
@@ -10572,7 +10148,7 @@
               <w:tblLook w:val="04A0" w:firstRow="1" w:lastRow="0" w:firstColumn="1" w:lastColumn="0" w:noHBand="0" w:noVBand="1"/>
             </w:tblPr>
             <w:tblGrid>
-              <w:gridCol w:w="521"/>
+              <w:gridCol w:w="514"/>
             </w:tblGrid>
             <w:tr>
               <w:trPr>
@@ -10599,7 +10175,7 @@
                       <w:sz w:val="22"/>
                       <w:szCs w:val="22"/>
                     </w:rPr>
-                    <w:t>RF-08</w:t>
+                    <w:t>RF-15</w:t>
                   </w:r>
                 </w:p>
               </w:tc>
@@ -10680,7 +10256,7 @@
               <w:tblLook w:val="04A0" w:firstRow="1" w:lastRow="0" w:firstColumn="1" w:lastColumn="0" w:noHBand="0" w:noVBand="1"/>
             </w:tblPr>
             <w:tblGrid>
-              <w:gridCol w:w="2100"/>
+              <w:gridCol w:w="2057"/>
             </w:tblGrid>
             <w:tr>
               <w:trPr>
@@ -10707,7 +10283,7 @@
                       <w:sz w:val="22"/>
                       <w:szCs w:val="22"/>
                     </w:rPr>
-                    <w:t>Como usuario, quiero buscar apartamentos por nombre y fechas</w:t>
+                    <w:t>Como usuario, quiero ver una pestaña para gestionar mis reservas</w:t>
                   </w:r>
                 </w:p>
               </w:tc>
@@ -10788,7 +10364,7 @@
               <w:tblLook w:val="04A0" w:firstRow="1" w:lastRow="0" w:firstColumn="1" w:lastColumn="0" w:noHBand="0" w:noVBand="1"/>
             </w:tblPr>
             <w:tblGrid>
-              <w:gridCol w:w="916"/>
+              <w:gridCol w:w="911"/>
             </w:tblGrid>
             <w:tr>
               <w:trPr>
@@ -10809,7 +10385,6 @@
                       <w:szCs w:val="22"/>
                     </w:rPr>
                   </w:pPr>
-                  <w:proofErr w:type="spellStart"/>
                   <w:r>
                     <w:rPr>
                       <w:rFonts w:ascii="Calibri" w:hAnsi="Calibri" w:cs="Calibri"/>
@@ -10818,7 +10393,6 @@
                     </w:rPr>
                     <w:t>Should-have</w:t>
                   </w:r>
-                  <w:proofErr w:type="spellEnd"/>
                 </w:p>
               </w:tc>
             </w:tr>
@@ -10925,7 +10499,7 @@
                       <w:sz w:val="22"/>
                       <w:szCs w:val="22"/>
                     </w:rPr>
-                    <w:t>Barra de búsqueda en la página principal</w:t>
+                    <w:t>Implementar una pestaña donde el usuario pueda ver y cancelar reservas</w:t>
                   </w:r>
                 </w:p>
               </w:tc>
@@ -11006,7 +10580,7 @@
               <w:tblLook w:val="04A0" w:firstRow="1" w:lastRow="0" w:firstColumn="1" w:lastColumn="0" w:noHBand="0" w:noVBand="1"/>
             </w:tblPr>
             <w:tblGrid>
-              <w:gridCol w:w="1545"/>
+              <w:gridCol w:w="1538"/>
             </w:tblGrid>
             <w:tr>
               <w:trPr>
@@ -11033,7 +10607,7 @@
                       <w:sz w:val="22"/>
                       <w:szCs w:val="22"/>
                     </w:rPr>
-                    <w:t>El usuario puede buscar por parámetros específicos</w:t>
+                    <w:t>El usuario puede visualizar y/o eliminar sus reservas</w:t>
                   </w:r>
                 </w:p>
               </w:tc>
@@ -11141,7 +10715,7 @@
                       <w:sz w:val="22"/>
                       <w:szCs w:val="22"/>
                     </w:rPr>
-                    <w:t>5 puntos</w:t>
+                    <w:t>7 puntos</w:t>
                   </w:r>
                 </w:p>
               </w:tc>
@@ -11242,6 +10816,179 @@
           <w:tcPr>
             <w:tcW w:w="737" w:type="dxa"/>
           </w:tcPr>
+          <w:p>
+            <w:pPr>
+              <w:rPr>
+                <w:rFonts w:ascii="Calibri" w:hAnsi="Calibri" w:cs="Calibri"/>
+                <w:sz w:val="22"/>
+                <w:szCs w:val="22"/>
+              </w:rPr>
+            </w:pPr>
+            <w:r>
+              <w:rPr>
+                <w:rFonts w:ascii="Calibri" w:hAnsi="Calibri" w:cs="Calibri"/>
+                <w:sz w:val="22"/>
+                <w:szCs w:val="22"/>
+              </w:rPr>
+              <w:t xml:space="preserve">RF- 16 </w:t>
+            </w:r>
+          </w:p>
+        </w:tc>
+        <w:tc>
+          <w:tcPr>
+            <w:tcW w:w="2316" w:type="dxa"/>
+          </w:tcPr>
+          <w:p>
+            <w:pPr>
+              <w:rPr>
+                <w:rFonts w:ascii="Calibri" w:hAnsi="Calibri" w:cs="Calibri"/>
+                <w:sz w:val="22"/>
+                <w:szCs w:val="22"/>
+              </w:rPr>
+            </w:pPr>
+            <w:r>
+              <w:rPr>
+                <w:rFonts w:ascii="Calibri" w:hAnsi="Calibri" w:cs="Calibri"/>
+                <w:sz w:val="22"/>
+                <w:szCs w:val="22"/>
+              </w:rPr>
+              <w:t xml:space="preserve">Como usuario quiero tener un historial de reservas </w:t>
+            </w:r>
+          </w:p>
+        </w:tc>
+        <w:tc>
+          <w:tcPr>
+            <w:tcW w:w="1132" w:type="dxa"/>
+          </w:tcPr>
+          <w:p>
+            <w:pPr>
+              <w:rPr>
+                <w:rFonts w:ascii="Calibri" w:hAnsi="Calibri" w:cs="Calibri"/>
+                <w:sz w:val="22"/>
+                <w:szCs w:val="22"/>
+              </w:rPr>
+            </w:pPr>
+            <w:r>
+              <w:rPr>
+                <w:rFonts w:ascii="Calibri" w:hAnsi="Calibri" w:cs="Calibri"/>
+                <w:sz w:val="22"/>
+                <w:szCs w:val="22"/>
+              </w:rPr>
+              <w:t>Could-have</w:t>
+            </w:r>
+          </w:p>
+        </w:tc>
+        <w:tc>
+          <w:tcPr>
+            <w:tcW w:w="1649" w:type="dxa"/>
+          </w:tcPr>
+          <w:p>
+            <w:pPr>
+              <w:rPr>
+                <w:rFonts w:ascii="Calibri" w:hAnsi="Calibri" w:cs="Calibri"/>
+                <w:sz w:val="22"/>
+                <w:szCs w:val="22"/>
+              </w:rPr>
+            </w:pPr>
+            <w:r>
+              <w:rPr>
+                <w:rFonts w:ascii="Calibri" w:hAnsi="Calibri" w:cs="Calibri"/>
+                <w:sz w:val="22"/>
+                <w:szCs w:val="22"/>
+              </w:rPr>
+              <w:t xml:space="preserve">Implementar una pestaña donde el usuario pueda ver </w:t>
+            </w:r>
+            <w:r>
+              <w:rPr>
+                <w:rFonts w:ascii="Calibri" w:hAnsi="Calibri" w:cs="Calibri"/>
+                <w:sz w:val="22"/>
+                <w:szCs w:val="22"/>
+              </w:rPr>
+              <w:t>su historial de reservas</w:t>
+            </w:r>
+          </w:p>
+        </w:tc>
+        <w:tc>
+          <w:tcPr>
+            <w:tcW w:w="1761" w:type="dxa"/>
+          </w:tcPr>
+          <w:p>
+            <w:pPr>
+              <w:rPr>
+                <w:rFonts w:ascii="Calibri" w:hAnsi="Calibri" w:cs="Calibri"/>
+                <w:sz w:val="22"/>
+                <w:szCs w:val="22"/>
+              </w:rPr>
+            </w:pPr>
+            <w:r>
+              <w:rPr>
+                <w:rFonts w:ascii="Calibri" w:hAnsi="Calibri" w:cs="Calibri"/>
+                <w:sz w:val="22"/>
+                <w:szCs w:val="22"/>
+              </w:rPr>
+              <w:t>El usuario puede visualizar su historial de reservas</w:t>
+            </w:r>
+          </w:p>
+        </w:tc>
+        <w:tc>
+          <w:tcPr>
+            <w:tcW w:w="1566" w:type="dxa"/>
+          </w:tcPr>
+          <w:p>
+            <w:pPr>
+              <w:rPr>
+                <w:rFonts w:ascii="Calibri" w:hAnsi="Calibri" w:cs="Calibri"/>
+                <w:sz w:val="22"/>
+                <w:szCs w:val="22"/>
+              </w:rPr>
+            </w:pPr>
+            <w:r>
+              <w:rPr>
+                <w:rFonts w:ascii="Calibri" w:hAnsi="Calibri" w:cs="Calibri"/>
+                <w:sz w:val="22"/>
+                <w:szCs w:val="22"/>
+              </w:rPr>
+              <w:t>5 puntos</w:t>
+            </w:r>
+          </w:p>
+        </w:tc>
+        <w:tc>
+          <w:tcPr>
+            <w:tcW w:w="2038" w:type="dxa"/>
+          </w:tcPr>
+          <w:p>
+            <w:pPr>
+              <w:rPr>
+                <w:rFonts w:ascii="Calibri" w:hAnsi="Calibri" w:cs="Calibri"/>
+                <w:sz w:val="22"/>
+                <w:szCs w:val="22"/>
+              </w:rPr>
+            </w:pPr>
+            <w:r>
+              <w:rPr>
+                <w:rFonts w:ascii="Calibri" w:hAnsi="Calibri" w:cs="Calibri"/>
+                <w:sz w:val="22"/>
+                <w:szCs w:val="22"/>
+              </w:rPr>
+              <w:t>Equipo de Desarrollo</w:t>
+            </w:r>
+          </w:p>
+          <w:p>
+            <w:pPr>
+              <w:rPr>
+                <w:rFonts w:ascii="Calibri" w:hAnsi="Calibri" w:cs="Calibri"/>
+                <w:sz w:val="22"/>
+                <w:szCs w:val="22"/>
+              </w:rPr>
+            </w:pPr>
+          </w:p>
+        </w:tc>
+      </w:tr>
+      <w:tr>
+        <w:tc>
+          <w:tcPr>
+            <w:tcW w:w="737" w:type="dxa"/>
+          </w:tcPr>
           <w:tbl>
             <w:tblPr>
               <w:tblW w:w="0" w:type="auto"/>
@@ -11255,7 +11002,8 @@
               <w:tblLook w:val="04A0" w:firstRow="1" w:lastRow="0" w:firstColumn="1" w:lastColumn="0" w:noHBand="0" w:noVBand="1"/>
             </w:tblPr>
             <w:tblGrid>
-              <w:gridCol w:w="521"/>
+              <w:gridCol w:w="433"/>
+              <w:gridCol w:w="81"/>
             </w:tblGrid>
             <w:tr>
               <w:trPr>
@@ -11282,8 +11030,31 @@
                       <w:sz w:val="22"/>
                       <w:szCs w:val="22"/>
                     </w:rPr>
-                    <w:t>RF-15</w:t>
+                    <w:t>RF-0</w:t>
                   </w:r>
+                  <w:r>
+                    <w:rPr>
+                      <w:rFonts w:ascii="Calibri" w:hAnsi="Calibri" w:cs="Calibri"/>
+                      <w:sz w:val="22"/>
+                      <w:szCs w:val="22"/>
+                    </w:rPr>
+                    <w:t>5</w:t>
+                  </w:r>
+                </w:p>
+              </w:tc>
+              <w:tc>
+                <w:tcPr>
+                  <w:tcW w:w="0" w:type="auto"/>
+                </w:tcPr>
+                <w:p>
+                  <w:pPr>
+                    <w:spacing w:after="0" w:line="240" w:lineRule="auto"/>
+                    <w:rPr>
+                      <w:rFonts w:ascii="Calibri" w:hAnsi="Calibri" w:cs="Calibri"/>
+                      <w:sz w:val="22"/>
+                      <w:szCs w:val="22"/>
+                    </w:rPr>
+                  </w:pPr>
                 </w:p>
               </w:tc>
             </w:tr>
@@ -11363,7 +11134,7 @@
               <w:tblLook w:val="04A0" w:firstRow="1" w:lastRow="0" w:firstColumn="1" w:lastColumn="0" w:noHBand="0" w:noVBand="1"/>
             </w:tblPr>
             <w:tblGrid>
-              <w:gridCol w:w="2100"/>
+              <w:gridCol w:w="2057"/>
             </w:tblGrid>
             <w:tr>
               <w:trPr>
@@ -11390,7 +11161,7 @@
                       <w:sz w:val="22"/>
                       <w:szCs w:val="22"/>
                     </w:rPr>
-                    <w:t>Como usuario, quiero ver una pestaña para gestionar mis reservas</w:t>
+                    <w:t>La aplicación debe estar completamente en español</w:t>
                   </w:r>
                 </w:p>
               </w:tc>
@@ -11471,7 +11242,7 @@
               <w:tblLook w:val="04A0" w:firstRow="1" w:lastRow="0" w:firstColumn="1" w:lastColumn="0" w:noHBand="0" w:noVBand="1"/>
             </w:tblPr>
             <w:tblGrid>
-              <w:gridCol w:w="916"/>
+              <w:gridCol w:w="911"/>
             </w:tblGrid>
             <w:tr>
               <w:trPr>
@@ -11492,16 +11263,14 @@
                       <w:szCs w:val="22"/>
                     </w:rPr>
                   </w:pPr>
-                  <w:proofErr w:type="spellStart"/>
                   <w:r>
                     <w:rPr>
                       <w:rFonts w:ascii="Calibri" w:hAnsi="Calibri" w:cs="Calibri"/>
                       <w:sz w:val="22"/>
                       <w:szCs w:val="22"/>
                     </w:rPr>
-                    <w:t>Should-have</w:t>
+                    <w:t>Could-have</w:t>
                   </w:r>
-                  <w:proofErr w:type="spellEnd"/>
                 </w:p>
               </w:tc>
             </w:tr>
@@ -11608,7 +11377,7 @@
                       <w:sz w:val="22"/>
                       <w:szCs w:val="22"/>
                     </w:rPr>
-                    <w:t>Implementar una pestaña donde el usuario pueda ver y cancelar reservas</w:t>
+                    <w:t>Localización completa de la plataforma</w:t>
                   </w:r>
                 </w:p>
               </w:tc>
@@ -11689,7 +11458,7 @@
               <w:tblLook w:val="04A0" w:firstRow="1" w:lastRow="0" w:firstColumn="1" w:lastColumn="0" w:noHBand="0" w:noVBand="1"/>
             </w:tblPr>
             <w:tblGrid>
-              <w:gridCol w:w="1545"/>
+              <w:gridCol w:w="1538"/>
             </w:tblGrid>
             <w:tr>
               <w:trPr>
@@ -11716,7 +11485,7 @@
                       <w:sz w:val="22"/>
                       <w:szCs w:val="22"/>
                     </w:rPr>
-                    <w:t>El usuario puede visualizar y/o eliminar sus reservas</w:t>
+                    <w:t>Toda la interfaz está en español</w:t>
                   </w:r>
                 </w:p>
               </w:tc>
@@ -11824,7 +11593,7 @@
                       <w:sz w:val="22"/>
                       <w:szCs w:val="22"/>
                     </w:rPr>
-                    <w:t>7 puntos</w:t>
+                    <w:t>2 puntos</w:t>
                   </w:r>
                 </w:p>
               </w:tc>
@@ -11920,888 +11689,6 @@
           </w:p>
         </w:tc>
       </w:tr>
-      <w:tr>
-        <w:tc>
-          <w:tcPr>
-            <w:tcW w:w="737" w:type="dxa"/>
-          </w:tcPr>
-          <w:p>
-            <w:pPr>
-              <w:rPr>
-                <w:rFonts w:ascii="Calibri" w:hAnsi="Calibri" w:cs="Calibri"/>
-                <w:sz w:val="22"/>
-                <w:szCs w:val="22"/>
-              </w:rPr>
-            </w:pPr>
-            <w:r>
-              <w:rPr>
-                <w:rFonts w:ascii="Calibri" w:hAnsi="Calibri" w:cs="Calibri"/>
-                <w:sz w:val="22"/>
-                <w:szCs w:val="22"/>
-              </w:rPr>
-              <w:t xml:space="preserve">RF- 16 </w:t>
-            </w:r>
-          </w:p>
-        </w:tc>
-        <w:tc>
-          <w:tcPr>
-            <w:tcW w:w="2316" w:type="dxa"/>
-          </w:tcPr>
-          <w:p>
-            <w:pPr>
-              <w:rPr>
-                <w:rFonts w:ascii="Calibri" w:hAnsi="Calibri" w:cs="Calibri"/>
-                <w:sz w:val="22"/>
-                <w:szCs w:val="22"/>
-              </w:rPr>
-            </w:pPr>
-            <w:r>
-              <w:rPr>
-                <w:rFonts w:ascii="Calibri" w:hAnsi="Calibri" w:cs="Calibri"/>
-                <w:sz w:val="22"/>
-                <w:szCs w:val="22"/>
-              </w:rPr>
-              <w:t xml:space="preserve">Como usuario quiero tener un historial de reservas </w:t>
-            </w:r>
-          </w:p>
-        </w:tc>
-        <w:tc>
-          <w:tcPr>
-            <w:tcW w:w="1132" w:type="dxa"/>
-          </w:tcPr>
-          <w:p>
-            <w:pPr>
-              <w:rPr>
-                <w:rFonts w:ascii="Calibri" w:hAnsi="Calibri" w:cs="Calibri"/>
-                <w:sz w:val="22"/>
-                <w:szCs w:val="22"/>
-              </w:rPr>
-            </w:pPr>
-            <w:proofErr w:type="spellStart"/>
-            <w:r>
-              <w:rPr>
-                <w:rFonts w:ascii="Calibri" w:hAnsi="Calibri" w:cs="Calibri"/>
-                <w:sz w:val="22"/>
-                <w:szCs w:val="22"/>
-              </w:rPr>
-              <w:t>Could-have</w:t>
-            </w:r>
-            <w:proofErr w:type="spellEnd"/>
-          </w:p>
-        </w:tc>
-        <w:tc>
-          <w:tcPr>
-            <w:tcW w:w="1649" w:type="dxa"/>
-          </w:tcPr>
-          <w:p>
-            <w:pPr>
-              <w:rPr>
-                <w:rFonts w:ascii="Calibri" w:hAnsi="Calibri" w:cs="Calibri"/>
-                <w:sz w:val="22"/>
-                <w:szCs w:val="22"/>
-              </w:rPr>
-            </w:pPr>
-            <w:r>
-              <w:rPr>
-                <w:rFonts w:ascii="Calibri" w:hAnsi="Calibri" w:cs="Calibri"/>
-                <w:sz w:val="22"/>
-                <w:szCs w:val="22"/>
-              </w:rPr>
-              <w:t xml:space="preserve">Implementar una pestaña donde el usuario pueda ver </w:t>
-            </w:r>
-            <w:r>
-              <w:rPr>
-                <w:rFonts w:ascii="Calibri" w:hAnsi="Calibri" w:cs="Calibri"/>
-                <w:sz w:val="22"/>
-                <w:szCs w:val="22"/>
-              </w:rPr>
-              <w:t>su historial de reservas</w:t>
-            </w:r>
-          </w:p>
-        </w:tc>
-        <w:tc>
-          <w:tcPr>
-            <w:tcW w:w="1761" w:type="dxa"/>
-          </w:tcPr>
-          <w:p>
-            <w:pPr>
-              <w:rPr>
-                <w:rFonts w:ascii="Calibri" w:hAnsi="Calibri" w:cs="Calibri"/>
-                <w:sz w:val="22"/>
-                <w:szCs w:val="22"/>
-              </w:rPr>
-            </w:pPr>
-            <w:r>
-              <w:rPr>
-                <w:rFonts w:ascii="Calibri" w:hAnsi="Calibri" w:cs="Calibri"/>
-                <w:sz w:val="22"/>
-                <w:szCs w:val="22"/>
-              </w:rPr>
-              <w:t>El usuario puede visualizar su historial de reservas</w:t>
-            </w:r>
-          </w:p>
-        </w:tc>
-        <w:tc>
-          <w:tcPr>
-            <w:tcW w:w="1566" w:type="dxa"/>
-          </w:tcPr>
-          <w:p>
-            <w:pPr>
-              <w:rPr>
-                <w:rFonts w:ascii="Calibri" w:hAnsi="Calibri" w:cs="Calibri"/>
-                <w:sz w:val="22"/>
-                <w:szCs w:val="22"/>
-              </w:rPr>
-            </w:pPr>
-            <w:r>
-              <w:rPr>
-                <w:rFonts w:ascii="Calibri" w:hAnsi="Calibri" w:cs="Calibri"/>
-                <w:sz w:val="22"/>
-                <w:szCs w:val="22"/>
-              </w:rPr>
-              <w:t>5 puntos</w:t>
-            </w:r>
-          </w:p>
-        </w:tc>
-        <w:tc>
-          <w:tcPr>
-            <w:tcW w:w="2038" w:type="dxa"/>
-          </w:tcPr>
-          <w:p>
-            <w:pPr>
-              <w:rPr>
-                <w:rFonts w:ascii="Calibri" w:hAnsi="Calibri" w:cs="Calibri"/>
-                <w:sz w:val="22"/>
-                <w:szCs w:val="22"/>
-              </w:rPr>
-            </w:pPr>
-            <w:r>
-              <w:rPr>
-                <w:rFonts w:ascii="Calibri" w:hAnsi="Calibri" w:cs="Calibri"/>
-                <w:sz w:val="22"/>
-                <w:szCs w:val="22"/>
-              </w:rPr>
-              <w:t>Equipo de Desarrollo</w:t>
-            </w:r>
-          </w:p>
-          <w:p>
-            <w:pPr>
-              <w:rPr>
-                <w:rFonts w:ascii="Calibri" w:hAnsi="Calibri" w:cs="Calibri"/>
-                <w:sz w:val="22"/>
-                <w:szCs w:val="22"/>
-              </w:rPr>
-            </w:pPr>
-          </w:p>
-        </w:tc>
-      </w:tr>
-      <w:tr>
-        <w:tc>
-          <w:tcPr>
-            <w:tcW w:w="737" w:type="dxa"/>
-          </w:tcPr>
-          <w:tbl>
-            <w:tblPr>
-              <w:tblW w:w="0" w:type="auto"/>
-              <w:tblCellSpacing w:w="15" w:type="dxa"/>
-              <w:tblCellMar>
-                <w:top w:w="15" w:type="dxa"/>
-                <w:left w:w="15" w:type="dxa"/>
-                <w:bottom w:w="15" w:type="dxa"/>
-                <w:right w:w="15" w:type="dxa"/>
-              </w:tblCellMar>
-              <w:tblLook w:val="04A0" w:firstRow="1" w:lastRow="0" w:firstColumn="1" w:lastColumn="0" w:noHBand="0" w:noVBand="1"/>
-            </w:tblPr>
-            <w:tblGrid>
-              <w:gridCol w:w="440"/>
-              <w:gridCol w:w="81"/>
-            </w:tblGrid>
-            <w:tr>
-              <w:trPr>
-                <w:tblCellSpacing w:w="15" w:type="dxa"/>
-              </w:trPr>
-              <w:tc>
-                <w:tcPr>
-                  <w:tcW w:w="0" w:type="auto"/>
-                  <w:vAlign w:val="center"/>
-                  <w:hideMark/>
-                </w:tcPr>
-                <w:p>
-                  <w:pPr>
-                    <w:spacing w:after="0" w:line="240" w:lineRule="auto"/>
-                    <w:rPr>
-                      <w:rFonts w:ascii="Calibri" w:hAnsi="Calibri" w:cs="Calibri"/>
-                      <w:sz w:val="22"/>
-                      <w:szCs w:val="22"/>
-                    </w:rPr>
-                  </w:pPr>
-                  <w:r>
-                    <w:rPr>
-                      <w:rFonts w:ascii="Calibri" w:hAnsi="Calibri" w:cs="Calibri"/>
-                      <w:sz w:val="22"/>
-                      <w:szCs w:val="22"/>
-                    </w:rPr>
-                    <w:t>RF-0</w:t>
-                  </w:r>
-                  <w:r>
-                    <w:rPr>
-                      <w:rFonts w:ascii="Calibri" w:hAnsi="Calibri" w:cs="Calibri"/>
-                      <w:sz w:val="22"/>
-                      <w:szCs w:val="22"/>
-                    </w:rPr>
-                    <w:t>5</w:t>
-                  </w:r>
-                </w:p>
-              </w:tc>
-              <w:tc>
-                <w:tcPr>
-                  <w:tcW w:w="0" w:type="auto"/>
-                </w:tcPr>
-                <w:p>
-                  <w:pPr>
-                    <w:spacing w:after="0" w:line="240" w:lineRule="auto"/>
-                    <w:rPr>
-                      <w:rFonts w:ascii="Calibri" w:hAnsi="Calibri" w:cs="Calibri"/>
-                      <w:sz w:val="22"/>
-                      <w:szCs w:val="22"/>
-                    </w:rPr>
-                  </w:pPr>
-                </w:p>
-              </w:tc>
-            </w:tr>
-          </w:tbl>
-          <w:p>
-            <w:pPr>
-              <w:rPr>
-                <w:rFonts w:ascii="Calibri" w:hAnsi="Calibri" w:cs="Calibri"/>
-                <w:vanish/>
-                <w:sz w:val="22"/>
-                <w:szCs w:val="22"/>
-              </w:rPr>
-            </w:pPr>
-          </w:p>
-          <w:tbl>
-            <w:tblPr>
-              <w:tblW w:w="0" w:type="auto"/>
-              <w:tblCellSpacing w:w="15" w:type="dxa"/>
-              <w:tblCellMar>
-                <w:top w:w="15" w:type="dxa"/>
-                <w:left w:w="15" w:type="dxa"/>
-                <w:bottom w:w="15" w:type="dxa"/>
-                <w:right w:w="15" w:type="dxa"/>
-              </w:tblCellMar>
-              <w:tblLook w:val="04A0" w:firstRow="1" w:lastRow="0" w:firstColumn="1" w:lastColumn="0" w:noHBand="0" w:noVBand="1"/>
-            </w:tblPr>
-            <w:tblGrid>
-              <w:gridCol w:w="96"/>
-            </w:tblGrid>
-            <w:tr>
-              <w:trPr>
-                <w:tblCellSpacing w:w="15" w:type="dxa"/>
-              </w:trPr>
-              <w:tc>
-                <w:tcPr>
-                  <w:tcW w:w="0" w:type="auto"/>
-                  <w:vAlign w:val="center"/>
-                  <w:hideMark/>
-                </w:tcPr>
-                <w:p>
-                  <w:pPr>
-                    <w:spacing w:after="0" w:line="240" w:lineRule="auto"/>
-                    <w:rPr>
-                      <w:rFonts w:ascii="Calibri" w:hAnsi="Calibri" w:cs="Calibri"/>
-                      <w:sz w:val="22"/>
-                      <w:szCs w:val="22"/>
-                    </w:rPr>
-                  </w:pPr>
-                </w:p>
-              </w:tc>
-            </w:tr>
-          </w:tbl>
-          <w:p>
-            <w:pPr>
-              <w:rPr>
-                <w:rFonts w:ascii="Calibri" w:hAnsi="Calibri" w:cs="Calibri"/>
-                <w:sz w:val="22"/>
-                <w:szCs w:val="22"/>
-              </w:rPr>
-            </w:pPr>
-          </w:p>
-        </w:tc>
-        <w:tc>
-          <w:tcPr>
-            <w:tcW w:w="2316" w:type="dxa"/>
-          </w:tcPr>
-          <w:tbl>
-            <w:tblPr>
-              <w:tblW w:w="0" w:type="auto"/>
-              <w:tblCellSpacing w:w="15" w:type="dxa"/>
-              <w:tblCellMar>
-                <w:top w:w="15" w:type="dxa"/>
-                <w:left w:w="15" w:type="dxa"/>
-                <w:bottom w:w="15" w:type="dxa"/>
-                <w:right w:w="15" w:type="dxa"/>
-              </w:tblCellMar>
-              <w:tblLook w:val="04A0" w:firstRow="1" w:lastRow="0" w:firstColumn="1" w:lastColumn="0" w:noHBand="0" w:noVBand="1"/>
-            </w:tblPr>
-            <w:tblGrid>
-              <w:gridCol w:w="2100"/>
-            </w:tblGrid>
-            <w:tr>
-              <w:trPr>
-                <w:tblCellSpacing w:w="15" w:type="dxa"/>
-              </w:trPr>
-              <w:tc>
-                <w:tcPr>
-                  <w:tcW w:w="0" w:type="auto"/>
-                  <w:vAlign w:val="center"/>
-                  <w:hideMark/>
-                </w:tcPr>
-                <w:p>
-                  <w:pPr>
-                    <w:spacing w:after="0" w:line="240" w:lineRule="auto"/>
-                    <w:rPr>
-                      <w:rFonts w:ascii="Calibri" w:hAnsi="Calibri" w:cs="Calibri"/>
-                      <w:sz w:val="22"/>
-                      <w:szCs w:val="22"/>
-                    </w:rPr>
-                  </w:pPr>
-                  <w:r>
-                    <w:rPr>
-                      <w:rFonts w:ascii="Calibri" w:hAnsi="Calibri" w:cs="Calibri"/>
-                      <w:sz w:val="22"/>
-                      <w:szCs w:val="22"/>
-                    </w:rPr>
-                    <w:t>La aplicación debe estar completamente en español</w:t>
-                  </w:r>
-                </w:p>
-              </w:tc>
-            </w:tr>
-          </w:tbl>
-          <w:p>
-            <w:pPr>
-              <w:rPr>
-                <w:rFonts w:ascii="Calibri" w:hAnsi="Calibri" w:cs="Calibri"/>
-                <w:vanish/>
-                <w:sz w:val="22"/>
-                <w:szCs w:val="22"/>
-              </w:rPr>
-            </w:pPr>
-          </w:p>
-          <w:tbl>
-            <w:tblPr>
-              <w:tblW w:w="0" w:type="auto"/>
-              <w:tblCellSpacing w:w="15" w:type="dxa"/>
-              <w:tblCellMar>
-                <w:top w:w="15" w:type="dxa"/>
-                <w:left w:w="15" w:type="dxa"/>
-                <w:bottom w:w="15" w:type="dxa"/>
-                <w:right w:w="15" w:type="dxa"/>
-              </w:tblCellMar>
-              <w:tblLook w:val="04A0" w:firstRow="1" w:lastRow="0" w:firstColumn="1" w:lastColumn="0" w:noHBand="0" w:noVBand="1"/>
-            </w:tblPr>
-            <w:tblGrid>
-              <w:gridCol w:w="96"/>
-            </w:tblGrid>
-            <w:tr>
-              <w:trPr>
-                <w:tblCellSpacing w:w="15" w:type="dxa"/>
-              </w:trPr>
-              <w:tc>
-                <w:tcPr>
-                  <w:tcW w:w="0" w:type="auto"/>
-                  <w:vAlign w:val="center"/>
-                  <w:hideMark/>
-                </w:tcPr>
-                <w:p>
-                  <w:pPr>
-                    <w:spacing w:after="0" w:line="240" w:lineRule="auto"/>
-                    <w:rPr>
-                      <w:rFonts w:ascii="Calibri" w:hAnsi="Calibri" w:cs="Calibri"/>
-                      <w:sz w:val="22"/>
-                      <w:szCs w:val="22"/>
-                    </w:rPr>
-                  </w:pPr>
-                </w:p>
-              </w:tc>
-            </w:tr>
-          </w:tbl>
-          <w:p>
-            <w:pPr>
-              <w:rPr>
-                <w:rFonts w:ascii="Calibri" w:hAnsi="Calibri" w:cs="Calibri"/>
-                <w:sz w:val="22"/>
-                <w:szCs w:val="22"/>
-              </w:rPr>
-            </w:pPr>
-          </w:p>
-        </w:tc>
-        <w:tc>
-          <w:tcPr>
-            <w:tcW w:w="1132" w:type="dxa"/>
-          </w:tcPr>
-          <w:tbl>
-            <w:tblPr>
-              <w:tblW w:w="0" w:type="auto"/>
-              <w:tblCellSpacing w:w="15" w:type="dxa"/>
-              <w:tblCellMar>
-                <w:top w:w="15" w:type="dxa"/>
-                <w:left w:w="15" w:type="dxa"/>
-                <w:bottom w:w="15" w:type="dxa"/>
-                <w:right w:w="15" w:type="dxa"/>
-              </w:tblCellMar>
-              <w:tblLook w:val="04A0" w:firstRow="1" w:lastRow="0" w:firstColumn="1" w:lastColumn="0" w:noHBand="0" w:noVBand="1"/>
-            </w:tblPr>
-            <w:tblGrid>
-              <w:gridCol w:w="916"/>
-            </w:tblGrid>
-            <w:tr>
-              <w:trPr>
-                <w:tblCellSpacing w:w="15" w:type="dxa"/>
-              </w:trPr>
-              <w:tc>
-                <w:tcPr>
-                  <w:tcW w:w="0" w:type="auto"/>
-                  <w:vAlign w:val="center"/>
-                  <w:hideMark/>
-                </w:tcPr>
-                <w:p>
-                  <w:pPr>
-                    <w:spacing w:after="0" w:line="240" w:lineRule="auto"/>
-                    <w:rPr>
-                      <w:rFonts w:ascii="Calibri" w:hAnsi="Calibri" w:cs="Calibri"/>
-                      <w:sz w:val="22"/>
-                      <w:szCs w:val="22"/>
-                    </w:rPr>
-                  </w:pPr>
-                  <w:proofErr w:type="spellStart"/>
-                  <w:r>
-                    <w:rPr>
-                      <w:rFonts w:ascii="Calibri" w:hAnsi="Calibri" w:cs="Calibri"/>
-                      <w:sz w:val="22"/>
-                      <w:szCs w:val="22"/>
-                    </w:rPr>
-                    <w:t>Could-have</w:t>
-                  </w:r>
-                  <w:proofErr w:type="spellEnd"/>
-                </w:p>
-              </w:tc>
-            </w:tr>
-          </w:tbl>
-          <w:p>
-            <w:pPr>
-              <w:rPr>
-                <w:rFonts w:ascii="Calibri" w:hAnsi="Calibri" w:cs="Calibri"/>
-                <w:vanish/>
-                <w:sz w:val="22"/>
-                <w:szCs w:val="22"/>
-              </w:rPr>
-            </w:pPr>
-          </w:p>
-          <w:tbl>
-            <w:tblPr>
-              <w:tblW w:w="0" w:type="auto"/>
-              <w:tblCellSpacing w:w="15" w:type="dxa"/>
-              <w:tblCellMar>
-                <w:top w:w="15" w:type="dxa"/>
-                <w:left w:w="15" w:type="dxa"/>
-                <w:bottom w:w="15" w:type="dxa"/>
-                <w:right w:w="15" w:type="dxa"/>
-              </w:tblCellMar>
-              <w:tblLook w:val="04A0" w:firstRow="1" w:lastRow="0" w:firstColumn="1" w:lastColumn="0" w:noHBand="0" w:noVBand="1"/>
-            </w:tblPr>
-            <w:tblGrid>
-              <w:gridCol w:w="96"/>
-            </w:tblGrid>
-            <w:tr>
-              <w:trPr>
-                <w:tblCellSpacing w:w="15" w:type="dxa"/>
-              </w:trPr>
-              <w:tc>
-                <w:tcPr>
-                  <w:tcW w:w="0" w:type="auto"/>
-                  <w:vAlign w:val="center"/>
-                  <w:hideMark/>
-                </w:tcPr>
-                <w:p>
-                  <w:pPr>
-                    <w:spacing w:after="0" w:line="240" w:lineRule="auto"/>
-                    <w:rPr>
-                      <w:rFonts w:ascii="Calibri" w:hAnsi="Calibri" w:cs="Calibri"/>
-                      <w:sz w:val="22"/>
-                      <w:szCs w:val="22"/>
-                    </w:rPr>
-                  </w:pPr>
-                </w:p>
-              </w:tc>
-            </w:tr>
-          </w:tbl>
-          <w:p>
-            <w:pPr>
-              <w:rPr>
-                <w:rFonts w:ascii="Calibri" w:hAnsi="Calibri" w:cs="Calibri"/>
-                <w:sz w:val="22"/>
-                <w:szCs w:val="22"/>
-              </w:rPr>
-            </w:pPr>
-          </w:p>
-        </w:tc>
-        <w:tc>
-          <w:tcPr>
-            <w:tcW w:w="1649" w:type="dxa"/>
-          </w:tcPr>
-          <w:tbl>
-            <w:tblPr>
-              <w:tblW w:w="0" w:type="auto"/>
-              <w:tblCellSpacing w:w="15" w:type="dxa"/>
-              <w:tblCellMar>
-                <w:top w:w="15" w:type="dxa"/>
-                <w:left w:w="15" w:type="dxa"/>
-                <w:bottom w:w="15" w:type="dxa"/>
-                <w:right w:w="15" w:type="dxa"/>
-              </w:tblCellMar>
-              <w:tblLook w:val="04A0" w:firstRow="1" w:lastRow="0" w:firstColumn="1" w:lastColumn="0" w:noHBand="0" w:noVBand="1"/>
-            </w:tblPr>
-            <w:tblGrid>
-              <w:gridCol w:w="1433"/>
-            </w:tblGrid>
-            <w:tr>
-              <w:trPr>
-                <w:tblCellSpacing w:w="15" w:type="dxa"/>
-              </w:trPr>
-              <w:tc>
-                <w:tcPr>
-                  <w:tcW w:w="0" w:type="auto"/>
-                  <w:vAlign w:val="center"/>
-                  <w:hideMark/>
-                </w:tcPr>
-                <w:p>
-                  <w:pPr>
-                    <w:spacing w:after="0" w:line="240" w:lineRule="auto"/>
-                    <w:rPr>
-                      <w:rFonts w:ascii="Calibri" w:hAnsi="Calibri" w:cs="Calibri"/>
-                      <w:sz w:val="22"/>
-                      <w:szCs w:val="22"/>
-                    </w:rPr>
-                  </w:pPr>
-                  <w:r>
-                    <w:rPr>
-                      <w:rFonts w:ascii="Calibri" w:hAnsi="Calibri" w:cs="Calibri"/>
-                      <w:sz w:val="22"/>
-                      <w:szCs w:val="22"/>
-                    </w:rPr>
-                    <w:t>Localización completa de la plataforma</w:t>
-                  </w:r>
-                </w:p>
-              </w:tc>
-            </w:tr>
-          </w:tbl>
-          <w:p>
-            <w:pPr>
-              <w:rPr>
-                <w:rFonts w:ascii="Calibri" w:hAnsi="Calibri" w:cs="Calibri"/>
-                <w:vanish/>
-                <w:sz w:val="22"/>
-                <w:szCs w:val="22"/>
-              </w:rPr>
-            </w:pPr>
-          </w:p>
-          <w:tbl>
-            <w:tblPr>
-              <w:tblW w:w="0" w:type="auto"/>
-              <w:tblCellSpacing w:w="15" w:type="dxa"/>
-              <w:tblCellMar>
-                <w:top w:w="15" w:type="dxa"/>
-                <w:left w:w="15" w:type="dxa"/>
-                <w:bottom w:w="15" w:type="dxa"/>
-                <w:right w:w="15" w:type="dxa"/>
-              </w:tblCellMar>
-              <w:tblLook w:val="04A0" w:firstRow="1" w:lastRow="0" w:firstColumn="1" w:lastColumn="0" w:noHBand="0" w:noVBand="1"/>
-            </w:tblPr>
-            <w:tblGrid>
-              <w:gridCol w:w="96"/>
-            </w:tblGrid>
-            <w:tr>
-              <w:trPr>
-                <w:tblCellSpacing w:w="15" w:type="dxa"/>
-              </w:trPr>
-              <w:tc>
-                <w:tcPr>
-                  <w:tcW w:w="0" w:type="auto"/>
-                  <w:vAlign w:val="center"/>
-                  <w:hideMark/>
-                </w:tcPr>
-                <w:p>
-                  <w:pPr>
-                    <w:spacing w:after="0" w:line="240" w:lineRule="auto"/>
-                    <w:rPr>
-                      <w:rFonts w:ascii="Calibri" w:hAnsi="Calibri" w:cs="Calibri"/>
-                      <w:sz w:val="22"/>
-                      <w:szCs w:val="22"/>
-                    </w:rPr>
-                  </w:pPr>
-                </w:p>
-              </w:tc>
-            </w:tr>
-          </w:tbl>
-          <w:p>
-            <w:pPr>
-              <w:rPr>
-                <w:rFonts w:ascii="Calibri" w:hAnsi="Calibri" w:cs="Calibri"/>
-                <w:sz w:val="22"/>
-                <w:szCs w:val="22"/>
-              </w:rPr>
-            </w:pPr>
-          </w:p>
-        </w:tc>
-        <w:tc>
-          <w:tcPr>
-            <w:tcW w:w="1761" w:type="dxa"/>
-          </w:tcPr>
-          <w:tbl>
-            <w:tblPr>
-              <w:tblW w:w="0" w:type="auto"/>
-              <w:tblCellSpacing w:w="15" w:type="dxa"/>
-              <w:tblCellMar>
-                <w:top w:w="15" w:type="dxa"/>
-                <w:left w:w="15" w:type="dxa"/>
-                <w:bottom w:w="15" w:type="dxa"/>
-                <w:right w:w="15" w:type="dxa"/>
-              </w:tblCellMar>
-              <w:tblLook w:val="04A0" w:firstRow="1" w:lastRow="0" w:firstColumn="1" w:lastColumn="0" w:noHBand="0" w:noVBand="1"/>
-            </w:tblPr>
-            <w:tblGrid>
-              <w:gridCol w:w="1545"/>
-            </w:tblGrid>
-            <w:tr>
-              <w:trPr>
-                <w:tblCellSpacing w:w="15" w:type="dxa"/>
-              </w:trPr>
-              <w:tc>
-                <w:tcPr>
-                  <w:tcW w:w="0" w:type="auto"/>
-                  <w:vAlign w:val="center"/>
-                  <w:hideMark/>
-                </w:tcPr>
-                <w:p>
-                  <w:pPr>
-                    <w:spacing w:after="0" w:line="240" w:lineRule="auto"/>
-                    <w:rPr>
-                      <w:rFonts w:ascii="Calibri" w:hAnsi="Calibri" w:cs="Calibri"/>
-                      <w:sz w:val="22"/>
-                      <w:szCs w:val="22"/>
-                    </w:rPr>
-                  </w:pPr>
-                  <w:r>
-                    <w:rPr>
-                      <w:rFonts w:ascii="Calibri" w:hAnsi="Calibri" w:cs="Calibri"/>
-                      <w:sz w:val="22"/>
-                      <w:szCs w:val="22"/>
-                    </w:rPr>
-                    <w:t>Toda la interfaz está en español</w:t>
-                  </w:r>
-                </w:p>
-              </w:tc>
-            </w:tr>
-          </w:tbl>
-          <w:p>
-            <w:pPr>
-              <w:rPr>
-                <w:rFonts w:ascii="Calibri" w:hAnsi="Calibri" w:cs="Calibri"/>
-                <w:vanish/>
-                <w:sz w:val="22"/>
-                <w:szCs w:val="22"/>
-              </w:rPr>
-            </w:pPr>
-          </w:p>
-          <w:tbl>
-            <w:tblPr>
-              <w:tblW w:w="0" w:type="auto"/>
-              <w:tblCellSpacing w:w="15" w:type="dxa"/>
-              <w:tblCellMar>
-                <w:top w:w="15" w:type="dxa"/>
-                <w:left w:w="15" w:type="dxa"/>
-                <w:bottom w:w="15" w:type="dxa"/>
-                <w:right w:w="15" w:type="dxa"/>
-              </w:tblCellMar>
-              <w:tblLook w:val="04A0" w:firstRow="1" w:lastRow="0" w:firstColumn="1" w:lastColumn="0" w:noHBand="0" w:noVBand="1"/>
-            </w:tblPr>
-            <w:tblGrid>
-              <w:gridCol w:w="96"/>
-            </w:tblGrid>
-            <w:tr>
-              <w:trPr>
-                <w:tblCellSpacing w:w="15" w:type="dxa"/>
-              </w:trPr>
-              <w:tc>
-                <w:tcPr>
-                  <w:tcW w:w="0" w:type="auto"/>
-                  <w:vAlign w:val="center"/>
-                  <w:hideMark/>
-                </w:tcPr>
-                <w:p>
-                  <w:pPr>
-                    <w:spacing w:after="0" w:line="240" w:lineRule="auto"/>
-                    <w:rPr>
-                      <w:rFonts w:ascii="Calibri" w:hAnsi="Calibri" w:cs="Calibri"/>
-                      <w:sz w:val="22"/>
-                      <w:szCs w:val="22"/>
-                    </w:rPr>
-                  </w:pPr>
-                </w:p>
-              </w:tc>
-            </w:tr>
-          </w:tbl>
-          <w:p>
-            <w:pPr>
-              <w:rPr>
-                <w:rFonts w:ascii="Calibri" w:hAnsi="Calibri" w:cs="Calibri"/>
-                <w:sz w:val="22"/>
-                <w:szCs w:val="22"/>
-              </w:rPr>
-            </w:pPr>
-          </w:p>
-        </w:tc>
-        <w:tc>
-          <w:tcPr>
-            <w:tcW w:w="1566" w:type="dxa"/>
-          </w:tcPr>
-          <w:tbl>
-            <w:tblPr>
-              <w:tblW w:w="0" w:type="auto"/>
-              <w:tblCellSpacing w:w="15" w:type="dxa"/>
-              <w:tblCellMar>
-                <w:top w:w="15" w:type="dxa"/>
-                <w:left w:w="15" w:type="dxa"/>
-                <w:bottom w:w="15" w:type="dxa"/>
-                <w:right w:w="15" w:type="dxa"/>
-              </w:tblCellMar>
-              <w:tblLook w:val="04A0" w:firstRow="1" w:lastRow="0" w:firstColumn="1" w:lastColumn="0" w:noHBand="0" w:noVBand="1"/>
-            </w:tblPr>
-            <w:tblGrid>
-              <w:gridCol w:w="870"/>
-            </w:tblGrid>
-            <w:tr>
-              <w:trPr>
-                <w:tblCellSpacing w:w="15" w:type="dxa"/>
-              </w:trPr>
-              <w:tc>
-                <w:tcPr>
-                  <w:tcW w:w="0" w:type="auto"/>
-                  <w:vAlign w:val="center"/>
-                  <w:hideMark/>
-                </w:tcPr>
-                <w:p>
-                  <w:pPr>
-                    <w:spacing w:after="0" w:line="240" w:lineRule="auto"/>
-                    <w:rPr>
-                      <w:rFonts w:ascii="Calibri" w:hAnsi="Calibri" w:cs="Calibri"/>
-                      <w:sz w:val="22"/>
-                      <w:szCs w:val="22"/>
-                    </w:rPr>
-                  </w:pPr>
-                  <w:r>
-                    <w:rPr>
-                      <w:rFonts w:ascii="Calibri" w:hAnsi="Calibri" w:cs="Calibri"/>
-                      <w:sz w:val="22"/>
-                      <w:szCs w:val="22"/>
-                    </w:rPr>
-                    <w:t>2 puntos</w:t>
-                  </w:r>
-                </w:p>
-              </w:tc>
-            </w:tr>
-          </w:tbl>
-          <w:p>
-            <w:pPr>
-              <w:rPr>
-                <w:rFonts w:ascii="Calibri" w:hAnsi="Calibri" w:cs="Calibri"/>
-                <w:vanish/>
-                <w:sz w:val="22"/>
-                <w:szCs w:val="22"/>
-              </w:rPr>
-            </w:pPr>
-          </w:p>
-          <w:tbl>
-            <w:tblPr>
-              <w:tblW w:w="0" w:type="auto"/>
-              <w:tblCellSpacing w:w="15" w:type="dxa"/>
-              <w:tblCellMar>
-                <w:top w:w="15" w:type="dxa"/>
-                <w:left w:w="15" w:type="dxa"/>
-                <w:bottom w:w="15" w:type="dxa"/>
-                <w:right w:w="15" w:type="dxa"/>
-              </w:tblCellMar>
-              <w:tblLook w:val="04A0" w:firstRow="1" w:lastRow="0" w:firstColumn="1" w:lastColumn="0" w:noHBand="0" w:noVBand="1"/>
-            </w:tblPr>
-            <w:tblGrid>
-              <w:gridCol w:w="96"/>
-            </w:tblGrid>
-            <w:tr>
-              <w:trPr>
-                <w:tblCellSpacing w:w="15" w:type="dxa"/>
-              </w:trPr>
-              <w:tc>
-                <w:tcPr>
-                  <w:tcW w:w="0" w:type="auto"/>
-                  <w:vAlign w:val="center"/>
-                  <w:hideMark/>
-                </w:tcPr>
-                <w:p>
-                  <w:pPr>
-                    <w:spacing w:after="0" w:line="240" w:lineRule="auto"/>
-                    <w:rPr>
-                      <w:rFonts w:ascii="Calibri" w:hAnsi="Calibri" w:cs="Calibri"/>
-                      <w:sz w:val="22"/>
-                      <w:szCs w:val="22"/>
-                    </w:rPr>
-                  </w:pPr>
-                </w:p>
-              </w:tc>
-            </w:tr>
-          </w:tbl>
-          <w:p>
-            <w:pPr>
-              <w:rPr>
-                <w:rFonts w:ascii="Calibri" w:hAnsi="Calibri" w:cs="Calibri"/>
-                <w:sz w:val="22"/>
-                <w:szCs w:val="22"/>
-              </w:rPr>
-            </w:pPr>
-          </w:p>
-        </w:tc>
-        <w:tc>
-          <w:tcPr>
-            <w:tcW w:w="2038" w:type="dxa"/>
-          </w:tcPr>
-          <w:p>
-            <w:pPr>
-              <w:rPr>
-                <w:rFonts w:ascii="Calibri" w:hAnsi="Calibri" w:cs="Calibri"/>
-                <w:sz w:val="22"/>
-                <w:szCs w:val="22"/>
-              </w:rPr>
-            </w:pPr>
-            <w:r>
-              <w:rPr>
-                <w:rFonts w:ascii="Calibri" w:hAnsi="Calibri" w:cs="Calibri"/>
-                <w:sz w:val="22"/>
-                <w:szCs w:val="22"/>
-              </w:rPr>
-              <w:t>Equipo de Desarrollo</w:t>
-            </w:r>
-          </w:p>
-          <w:p>
-            <w:pPr>
-              <w:rPr>
-                <w:rFonts w:ascii="Calibri" w:hAnsi="Calibri" w:cs="Calibri"/>
-                <w:sz w:val="22"/>
-                <w:szCs w:val="22"/>
-              </w:rPr>
-            </w:pPr>
-          </w:p>
-        </w:tc>
-      </w:tr>
     </w:tbl>
     <w:p>
       <w:pPr>
@@ -12961,25 +11848,7 @@
           <w:b/>
           <w:bCs/>
         </w:rPr>
-        <w:t xml:space="preserve">2. RF-02: </w:t>
-      </w:r>
-      <w:proofErr w:type="spellStart"/>
-      <w:r>
-        <w:rPr>
-          <w:rFonts w:ascii="Calibri" w:hAnsi="Calibri" w:cs="Calibri"/>
-          <w:b/>
-          <w:bCs/>
-        </w:rPr>
-        <w:t>Login</w:t>
-      </w:r>
-      <w:proofErr w:type="spellEnd"/>
-      <w:r>
-        <w:rPr>
-          <w:rFonts w:ascii="Calibri" w:hAnsi="Calibri" w:cs="Calibri"/>
-          <w:b/>
-          <w:bCs/>
-        </w:rPr>
-        <w:t xml:space="preserve"> de Usuarios</w:t>
+        <w:t>2. RF-02: Login de Usuarios</w:t>
       </w:r>
     </w:p>
     <w:p>
@@ -13046,7 +11915,6 @@
         <w:rPr>
           <w:rFonts w:ascii="Calibri" w:hAnsi="Calibri" w:cs="Calibri"/>
         </w:rPr>
-        <w:lastRenderedPageBreak/>
         <w:t>El usuario puede iniciar sesión utilizando su email y contraseña.</w:t>
       </w:r>
     </w:p>
@@ -13249,132 +12117,6 @@
           <w:b/>
           <w:bCs/>
         </w:rPr>
-        <w:t>4. RN-01: Validación de Reservas Duplicadas</w:t>
-      </w:r>
-    </w:p>
-    <w:p>
-      <w:pPr>
-        <w:numPr>
-          <w:ilvl w:val="0"/>
-          <w:numId w:val="4"/>
-        </w:numPr>
-        <w:rPr>
-          <w:rFonts w:ascii="Calibri" w:hAnsi="Calibri" w:cs="Calibri"/>
-        </w:rPr>
-      </w:pPr>
-      <w:r>
-        <w:rPr>
-          <w:rFonts w:ascii="Calibri" w:hAnsi="Calibri" w:cs="Calibri"/>
-          <w:b/>
-          <w:bCs/>
-        </w:rPr>
-        <w:t>Descripción</w:t>
-      </w:r>
-      <w:r>
-        <w:rPr>
-          <w:rFonts w:ascii="Calibri" w:hAnsi="Calibri" w:cs="Calibri"/>
-        </w:rPr>
-        <w:t>: Como usuario, no quiero poder reservar dos apartamentos en la misma fecha.</w:t>
-      </w:r>
-    </w:p>
-    <w:p>
-      <w:pPr>
-        <w:numPr>
-          <w:ilvl w:val="0"/>
-          <w:numId w:val="4"/>
-        </w:numPr>
-        <w:rPr>
-          <w:rFonts w:ascii="Calibri" w:hAnsi="Calibri" w:cs="Calibri"/>
-        </w:rPr>
-      </w:pPr>
-      <w:r>
-        <w:rPr>
-          <w:rFonts w:ascii="Calibri" w:hAnsi="Calibri" w:cs="Calibri"/>
-          <w:b/>
-          <w:bCs/>
-        </w:rPr>
-        <w:t>Criterios de Aceptación</w:t>
-      </w:r>
-      <w:r>
-        <w:rPr>
-          <w:rFonts w:ascii="Calibri" w:hAnsi="Calibri" w:cs="Calibri"/>
-        </w:rPr>
-        <w:t>:</w:t>
-      </w:r>
-    </w:p>
-    <w:p>
-      <w:pPr>
-        <w:numPr>
-          <w:ilvl w:val="1"/>
-          <w:numId w:val="4"/>
-        </w:numPr>
-        <w:rPr>
-          <w:rFonts w:ascii="Calibri" w:hAnsi="Calibri" w:cs="Calibri"/>
-        </w:rPr>
-      </w:pPr>
-      <w:r>
-        <w:rPr>
-          <w:rFonts w:ascii="Calibri" w:hAnsi="Calibri" w:cs="Calibri"/>
-        </w:rPr>
-        <w:t>Si un usuario ya tiene una reserva en una fecha específica, no puede hacer otra reserva para la misma fecha.</w:t>
-      </w:r>
-    </w:p>
-    <w:p>
-      <w:pPr>
-        <w:numPr>
-          <w:ilvl w:val="1"/>
-          <w:numId w:val="4"/>
-        </w:numPr>
-        <w:rPr>
-          <w:rFonts w:ascii="Calibri" w:hAnsi="Calibri" w:cs="Calibri"/>
-        </w:rPr>
-      </w:pPr>
-      <w:r>
-        <w:rPr>
-          <w:rFonts w:ascii="Calibri" w:hAnsi="Calibri" w:cs="Calibri"/>
-        </w:rPr>
-        <w:t>El sistema muestra un mensaje de error si el usuario intenta hacer una reserva duplicada.</w:t>
-      </w:r>
-    </w:p>
-    <w:p>
-      <w:pPr>
-        <w:numPr>
-          <w:ilvl w:val="0"/>
-          <w:numId w:val="4"/>
-        </w:numPr>
-        <w:rPr>
-          <w:rFonts w:ascii="Calibri" w:hAnsi="Calibri" w:cs="Calibri"/>
-        </w:rPr>
-      </w:pPr>
-      <w:r>
-        <w:rPr>
-          <w:rFonts w:ascii="Calibri" w:hAnsi="Calibri" w:cs="Calibri"/>
-          <w:b/>
-          <w:bCs/>
-        </w:rPr>
-        <w:t>Estimación</w:t>
-      </w:r>
-      <w:r>
-        <w:rPr>
-          <w:rFonts w:ascii="Calibri" w:hAnsi="Calibri" w:cs="Calibri"/>
-        </w:rPr>
-        <w:t>: 3 puntos de historia</w:t>
-      </w:r>
-    </w:p>
-    <w:p>
-      <w:pPr>
-        <w:rPr>
-          <w:rFonts w:ascii="Calibri" w:hAnsi="Calibri" w:cs="Calibri"/>
-          <w:b/>
-          <w:bCs/>
-        </w:rPr>
-      </w:pPr>
-      <w:r>
-        <w:rPr>
-          <w:rFonts w:ascii="Calibri" w:hAnsi="Calibri" w:cs="Calibri"/>
-          <w:b/>
-          <w:bCs/>
-        </w:rPr>
         <w:t>5. RN-02: Validación de Disponibilidad</w:t>
       </w:r>
     </w:p>
@@ -13442,7 +12184,31 @@
         <w:rPr>
           <w:rFonts w:ascii="Calibri" w:hAnsi="Calibri" w:cs="Calibri"/>
         </w:rPr>
-        <w:t>Si un apartamento ya está reservado para una fecha específica, no aparece como disponible en el catálogo.</w:t>
+        <w:t xml:space="preserve">Si un apartamento ya está reservado para una fecha específica, aparece como </w:t>
+      </w:r>
+      <w:r>
+        <w:rPr>
+          <w:rFonts w:ascii="Calibri" w:hAnsi="Calibri" w:cs="Calibri"/>
+        </w:rPr>
+        <w:t xml:space="preserve">no </w:t>
+      </w:r>
+      <w:r>
+        <w:rPr>
+          <w:rFonts w:ascii="Calibri" w:hAnsi="Calibri" w:cs="Calibri"/>
+        </w:rPr>
+        <w:t xml:space="preserve">disponible </w:t>
+      </w:r>
+      <w:r>
+        <w:rPr>
+          <w:rFonts w:ascii="Calibri" w:hAnsi="Calibri" w:cs="Calibri"/>
+        </w:rPr>
+        <w:t xml:space="preserve">en esa fecha </w:t>
+      </w:r>
+      <w:r>
+        <w:rPr>
+          <w:rFonts w:ascii="Calibri" w:hAnsi="Calibri" w:cs="Calibri"/>
+        </w:rPr>
+        <w:t>en el catálogo.</w:t>
       </w:r>
     </w:p>
     <w:p>
@@ -13501,7 +12267,6 @@
           <w:b/>
           <w:bCs/>
         </w:rPr>
-        <w:lastRenderedPageBreak/>
         <w:t>6. RF-07: Catálogo de Apartamentos</w:t>
       </w:r>
     </w:p>
@@ -13527,7 +12292,19 @@
         <w:rPr>
           <w:rFonts w:ascii="Calibri" w:hAnsi="Calibri" w:cs="Calibri"/>
         </w:rPr>
-        <w:t>: Como usuario, quiero ver un catálogo de apartamentos organizados por categorías.</w:t>
+        <w:t>: Como usuario, quiero ver un catálogo de apartamentos</w:t>
+      </w:r>
+      <w:r>
+        <w:rPr>
+          <w:rFonts w:ascii="Calibri" w:hAnsi="Calibri" w:cs="Calibri"/>
+        </w:rPr>
+        <w:t xml:space="preserve"> en los que se pueda filtrar por ubicación y/o nombre</w:t>
+      </w:r>
+      <w:r>
+        <w:rPr>
+          <w:rFonts w:ascii="Calibri" w:hAnsi="Calibri" w:cs="Calibri"/>
+        </w:rPr>
+        <w:t>.</w:t>
       </w:r>
     </w:p>
     <w:p>
@@ -13702,7 +12479,19 @@
         <w:rPr>
           <w:rFonts w:ascii="Calibri" w:hAnsi="Calibri" w:cs="Calibri"/>
         </w:rPr>
-        <w:t>El calendario muestra las fechas no disponibles en color rojo.</w:t>
+        <w:t xml:space="preserve">Se muestran las fechas no disponibles </w:t>
+      </w:r>
+      <w:r>
+        <w:rPr>
+          <w:rFonts w:ascii="Calibri" w:hAnsi="Calibri" w:cs="Calibri"/>
+        </w:rPr>
+        <w:t xml:space="preserve">en la ficha de </w:t>
+      </w:r>
+      <w:r>
+        <w:rPr>
+          <w:rFonts w:ascii="Calibri" w:hAnsi="Calibri" w:cs="Calibri"/>
+        </w:rPr>
+        <w:t>detalle de la vivienda.</w:t>
       </w:r>
     </w:p>
     <w:p>
@@ -13969,27 +12758,6 @@
       <w:pPr>
         <w:rPr>
           <w:rFonts w:ascii="Calibri" w:hAnsi="Calibri" w:cs="Calibri"/>
-        </w:rPr>
-      </w:pPr>
-    </w:p>
-    <w:p>
-      <w:pPr>
-        <w:rPr>
-          <w:rFonts w:ascii="Calibri" w:hAnsi="Calibri" w:cs="Calibri"/>
-        </w:rPr>
-      </w:pPr>
-    </w:p>
-    <w:p>
-      <w:pPr>
-        <w:rPr>
-          <w:rFonts w:ascii="Calibri" w:hAnsi="Calibri" w:cs="Calibri"/>
-        </w:rPr>
-      </w:pPr>
-    </w:p>
-    <w:p>
-      <w:pPr>
-        <w:rPr>
-          <w:rFonts w:ascii="Calibri" w:hAnsi="Calibri" w:cs="Calibri"/>
           <w:b/>
           <w:bCs/>
         </w:rPr>
@@ -14000,7 +12768,6 @@
           <w:b/>
           <w:bCs/>
         </w:rPr>
-        <w:lastRenderedPageBreak/>
         <w:t>10. RN-03: Política de Cancelación</w:t>
       </w:r>
     </w:p>
@@ -14634,7 +13401,6 @@
           <w:b/>
           <w:bCs/>
         </w:rPr>
-        <w:lastRenderedPageBreak/>
         <w:t>Criterios de Aceptación</w:t>
       </w:r>
       <w:r>
@@ -15122,15 +13888,7 @@
           <w:b/>
           <w:bCs/>
         </w:rPr>
-        <w:t xml:space="preserve">18. RF-16: </w:t>
-      </w:r>
-      <w:r>
-        <w:rPr>
-          <w:rFonts w:ascii="Calibri" w:hAnsi="Calibri" w:cs="Calibri"/>
-          <w:b/>
-          <w:bCs/>
-        </w:rPr>
-        <w:t>Historial de reservas</w:t>
+        <w:t>18. RF-16: Historial de reservas</w:t>
       </w:r>
     </w:p>
     <w:p>
@@ -15357,7 +14115,6 @@
           <w:bCs/>
           <w:lang w:val="es-PA"/>
         </w:rPr>
-        <w:lastRenderedPageBreak/>
         <w:t>Estimación</w:t>
       </w:r>
       <w:r>
@@ -15471,21 +14228,7 @@
         <w:rPr>
           <w:rFonts w:ascii="Calibri" w:hAnsi="Calibri" w:cs="Calibri"/>
         </w:rPr>
-        <w:t xml:space="preserve">: </w:t>
-      </w:r>
-      <w:proofErr w:type="spellStart"/>
-      <w:r>
-        <w:rPr>
-          <w:rFonts w:ascii="Calibri" w:hAnsi="Calibri" w:cs="Calibri"/>
-        </w:rPr>
-        <w:t>Login</w:t>
-      </w:r>
-      <w:proofErr w:type="spellEnd"/>
-      <w:r>
-        <w:rPr>
-          <w:rFonts w:ascii="Calibri" w:hAnsi="Calibri" w:cs="Calibri"/>
-        </w:rPr>
-        <w:t xml:space="preserve"> de usuarios</w:t>
+        <w:t>: Login de usuarios</w:t>
       </w:r>
     </w:p>
     <w:p>
@@ -15586,13 +14329,7 @@
         <w:rPr>
           <w:rFonts w:ascii="Calibri" w:hAnsi="Calibri" w:cs="Calibri"/>
         </w:rPr>
-        <w:t xml:space="preserve"> </w:t>
-      </w:r>
-      <w:r>
-        <w:rPr>
-          <w:rFonts w:ascii="Calibri" w:hAnsi="Calibri" w:cs="Calibri"/>
-        </w:rPr>
-        <w:t>Ficha Detallada de Apartamentos</w:t>
+        <w:t xml:space="preserve"> Ficha Detallada de Apartamentos</w:t>
       </w:r>
     </w:p>
     <w:p>
@@ -20196,6 +18933,7 @@
   <w:style w:type="character" w:default="1" w:styleId="Fuentedeprrafopredeter">
     <w:name w:val="Default Paragraph Font"/>
     <w:uiPriority w:val="1"/>
+    <w:semiHidden/>
     <w:unhideWhenUsed/>
   </w:style>
   <w:style w:type="table" w:default="1" w:styleId="Tablanormal">

</xml_diff>